<commit_message>
[WEB] Cập nhật luồng thông báo
</commit_message>
<xml_diff>
--- a/doc/mKids_API_ver1.1.docx
+++ b/doc/mKids_API_ver1.1.docx
@@ -1306,8 +1306,6 @@
         </w:rPr>
         <w:t>Group</w:t>
       </w:r>
-      <w:bookmarkStart w:id="0" w:name="_GoBack"/>
-      <w:bookmarkEnd w:id="0"/>
     </w:p>
     <w:tbl>
       <w:tblPr>
@@ -4483,6 +4481,26 @@
               <w:rPr>
                 <w:rFonts w:ascii="Tahoma" w:hAnsi="Tahoma" w:cs="Tahoma"/>
               </w:rPr>
+              <w:t>name: Tên chương trình</w:t>
+            </w:r>
+            <w:bookmarkStart w:id="0" w:name="_GoBack"/>
+            <w:bookmarkEnd w:id="0"/>
+          </w:p>
+          <w:p>
+            <w:pPr>
+              <w:pStyle w:val="ListParagraph"/>
+              <w:numPr>
+                <w:ilvl w:val="0"/>
+                <w:numId w:val="6"/>
+              </w:numPr>
+              <w:rPr>
+                <w:rFonts w:ascii="Tahoma" w:hAnsi="Tahoma" w:cs="Tahoma"/>
+              </w:rPr>
+            </w:pPr>
+            <w:r>
+              <w:rPr>
+                <w:rFonts w:ascii="Tahoma" w:hAnsi="Tahoma" w:cs="Tahoma"/>
+              </w:rPr>
               <w:t>type: p</w:t>
             </w:r>
             <w:r>
@@ -5044,6 +5062,21 @@
               <w:rPr>
                 <w:rFonts w:ascii="Tahoma" w:hAnsi="Tahoma" w:cs="Tahoma"/>
               </w:rPr>
+              <w:t>name: Tên chương trình</w:t>
+            </w:r>
+          </w:p>
+          <w:p>
+            <w:pPr>
+              <w:pStyle w:val="ListParagraph"/>
+              <w:ind w:left="2160"/>
+              <w:rPr>
+                <w:rFonts w:ascii="Tahoma" w:hAnsi="Tahoma" w:cs="Tahoma"/>
+              </w:rPr>
+            </w:pPr>
+            <w:r>
+              <w:rPr>
+                <w:rFonts w:ascii="Tahoma" w:hAnsi="Tahoma" w:cs="Tahoma"/>
+              </w:rPr>
               <w:t>type: p</w:t>
             </w:r>
             <w:r>
@@ -5532,7 +5565,6 @@
         <w:pStyle w:val="Heading2"/>
       </w:pPr>
       <w:r>
-        <w:lastRenderedPageBreak/>
         <w:t>Bảng tin</w:t>
       </w:r>
     </w:p>

</xml_diff>

<commit_message>
[DOC] Cập nhật tạo bình luận cho bài viết
</commit_message>
<xml_diff>
--- a/doc/mKids_API_ver1.1.docx
+++ b/doc/mKids_API_ver1.1.docx
@@ -138,14 +138,12 @@
                 <w:rFonts w:ascii="Tahoma" w:hAnsi="Tahoma" w:cs="Tahoma"/>
               </w:rPr>
             </w:pPr>
-            <w:bookmarkStart w:id="0" w:name="_GoBack"/>
             <w:r>
               <w:rPr>
                 <w:rFonts w:ascii="Tahoma" w:hAnsi="Tahoma" w:cs="Tahoma"/>
               </w:rPr>
               <w:t>tokenId: registration_ids của thiết bị để gửi notification</w:t>
             </w:r>
-            <w:bookmarkEnd w:id="0"/>
           </w:p>
         </w:tc>
       </w:tr>
@@ -13471,6 +13469,26 @@
               </w:rPr>
               <w:t>token: mã phiên đăng nhập</w:t>
             </w:r>
+          </w:p>
+          <w:p>
+            <w:pPr>
+              <w:pStyle w:val="ListParagraph"/>
+              <w:numPr>
+                <w:ilvl w:val="0"/>
+                <w:numId w:val="6"/>
+              </w:numPr>
+              <w:rPr>
+                <w:rFonts w:ascii="Tahoma" w:hAnsi="Tahoma" w:cs="Tahoma"/>
+              </w:rPr>
+            </w:pPr>
+            <w:r>
+              <w:rPr>
+                <w:rFonts w:ascii="Tahoma" w:hAnsi="Tahoma" w:cs="Tahoma"/>
+              </w:rPr>
+              <w:t>articleId: ID tin tức (null: tạo bình luận không cho bài viết)</w:t>
+            </w:r>
+            <w:bookmarkStart w:id="0" w:name="_GoBack"/>
+            <w:bookmarkEnd w:id="0"/>
           </w:p>
           <w:p>
             <w:pPr>

</xml_diff>

<commit_message>
[API] Cập nhật bình luận cho bài viết
</commit_message>
<xml_diff>
--- a/doc/mKids_API_ver1.1.docx
+++ b/doc/mKids_API_ver1.1.docx
@@ -8756,6 +8756,50 @@
               </w:rPr>
               <w:t>pageSize: số bản ghi trên trang (-1: lấy tất cả)</w:t>
             </w:r>
+            <w:r>
+              <w:rPr>
+                <w:rFonts w:ascii="Tahoma" w:hAnsi="Tahoma" w:cs="Tahoma"/>
+              </w:rPr>
+              <w:t xml:space="preserve"> </w:t>
+            </w:r>
+          </w:p>
+          <w:p>
+            <w:pPr>
+              <w:pStyle w:val="ListParagraph"/>
+              <w:numPr>
+                <w:ilvl w:val="0"/>
+                <w:numId w:val="6"/>
+              </w:numPr>
+              <w:rPr>
+                <w:rFonts w:ascii="Tahoma" w:hAnsi="Tahoma" w:cs="Tahoma"/>
+              </w:rPr>
+            </w:pPr>
+            <w:r>
+              <w:rPr>
+                <w:rFonts w:ascii="Tahoma" w:hAnsi="Tahoma" w:cs="Tahoma"/>
+              </w:rPr>
+              <w:t>articleId</w:t>
+            </w:r>
+            <w:r>
+              <w:rPr>
+                <w:rFonts w:ascii="Tahoma" w:hAnsi="Tahoma" w:cs="Tahoma"/>
+              </w:rPr>
+              <w:t xml:space="preserve">: </w:t>
+            </w:r>
+            <w:r>
+              <w:rPr>
+                <w:rFonts w:ascii="Tahoma" w:hAnsi="Tahoma" w:cs="Tahoma"/>
+              </w:rPr>
+              <w:t>lấy theo ID bài viế</w:t>
+            </w:r>
+            <w:r>
+              <w:rPr>
+                <w:rFonts w:ascii="Tahoma" w:hAnsi="Tahoma" w:cs="Tahoma"/>
+              </w:rPr>
+              <w:t>t (có thể để null)</w:t>
+            </w:r>
+            <w:bookmarkStart w:id="0" w:name="_GoBack"/>
+            <w:bookmarkEnd w:id="0"/>
           </w:p>
         </w:tc>
       </w:tr>
@@ -9419,6 +9463,7 @@
               <w:rPr>
                 <w:rFonts w:ascii="Tahoma" w:hAnsi="Tahoma" w:cs="Tahoma"/>
               </w:rPr>
+              <w:lastRenderedPageBreak/>
               <w:t xml:space="preserve">id: ID </w:t>
             </w:r>
             <w:r>
@@ -13487,8 +13532,6 @@
               </w:rPr>
               <w:t>articleId: ID tin tức (null: tạo bình luận không cho bài viết)</w:t>
             </w:r>
-            <w:bookmarkStart w:id="0" w:name="_GoBack"/>
-            <w:bookmarkEnd w:id="0"/>
           </w:p>
           <w:p>
             <w:pPr>

</xml_diff>

<commit_message>
Them api updateParent getParentList removeParent
</commit_message>
<xml_diff>
--- a/doc/mKids_API_ver1.1.docx
+++ b/doc/mKids_API_ver1.1.docx
@@ -1,6 +1,6 @@
 
 <file path=word/document.xml><?xml version="1.0" encoding="utf-8"?>
-<w:document xmlns:wpc="http://schemas.microsoft.com/office/word/2010/wordprocessingCanvas" xmlns:mc="http://schemas.openxmlformats.org/markup-compatibility/2006" xmlns:o="urn:schemas-microsoft-com:office:office" xmlns:r="http://schemas.openxmlformats.org/officeDocument/2006/relationships" xmlns:m="http://schemas.openxmlformats.org/officeDocument/2006/math" xmlns:v="urn:schemas-microsoft-com:vml" xmlns:wp14="http://schemas.microsoft.com/office/word/2010/wordprocessingDrawing" xmlns:wp="http://schemas.openxmlformats.org/drawingml/2006/wordprocessingDrawing" xmlns:w10="urn:schemas-microsoft-com:office:word" xmlns:w="http://schemas.openxmlformats.org/wordprocessingml/2006/main" xmlns:w14="http://schemas.microsoft.com/office/word/2010/wordml" xmlns:wpg="http://schemas.microsoft.com/office/word/2010/wordprocessingGroup" xmlns:wpi="http://schemas.microsoft.com/office/word/2010/wordprocessingInk" xmlns:wne="http://schemas.microsoft.com/office/word/2006/wordml" xmlns:wps="http://schemas.microsoft.com/office/word/2010/wordprocessingShape" mc:Ignorable="w14 wp14">
+<w:document xmlns:wpc="http://schemas.microsoft.com/office/word/2010/wordprocessingCanvas" xmlns:cx="http://schemas.microsoft.com/office/drawing/2014/chartex" xmlns:cx1="http://schemas.microsoft.com/office/drawing/2015/9/8/chartex" xmlns:cx2="http://schemas.microsoft.com/office/drawing/2015/10/21/chartex" xmlns:cx3="http://schemas.microsoft.com/office/drawing/2016/5/9/chartex" xmlns:cx4="http://schemas.microsoft.com/office/drawing/2016/5/10/chartex" xmlns:cx5="http://schemas.microsoft.com/office/drawing/2016/5/11/chartex" xmlns:cx6="http://schemas.microsoft.com/office/drawing/2016/5/12/chartex" xmlns:cx7="http://schemas.microsoft.com/office/drawing/2016/5/13/chartex" xmlns:cx8="http://schemas.microsoft.com/office/drawing/2016/5/14/chartex" xmlns:mc="http://schemas.openxmlformats.org/markup-compatibility/2006" xmlns:aink="http://schemas.microsoft.com/office/drawing/2016/ink" xmlns:am3d="http://schemas.microsoft.com/office/drawing/2017/model3d" xmlns:o="urn:schemas-microsoft-com:office:office" xmlns:r="http://schemas.openxmlformats.org/officeDocument/2006/relationships" xmlns:m="http://schemas.openxmlformats.org/officeDocument/2006/math" xmlns:v="urn:schemas-microsoft-com:vml" xmlns:wp14="http://schemas.microsoft.com/office/word/2010/wordprocessingDrawing" xmlns:wp="http://schemas.openxmlformats.org/drawingml/2006/wordprocessingDrawing" xmlns:w10="urn:schemas-microsoft-com:office:word" xmlns:w="http://schemas.openxmlformats.org/wordprocessingml/2006/main" xmlns:w14="http://schemas.microsoft.com/office/word/2010/wordml" xmlns:w15="http://schemas.microsoft.com/office/word/2012/wordml" xmlns:w16cid="http://schemas.microsoft.com/office/word/2016/wordml/cid" xmlns:w16se="http://schemas.microsoft.com/office/word/2015/wordml/symex" xmlns:wpg="http://schemas.microsoft.com/office/word/2010/wordprocessingGroup" xmlns:wpi="http://schemas.microsoft.com/office/word/2010/wordprocessingInk" xmlns:wne="http://schemas.microsoft.com/office/word/2006/wordml" xmlns:wps="http://schemas.microsoft.com/office/word/2010/wordprocessingShape" mc:Ignorable="w14 w15 w16se w16cid wp14">
   <w:body>
     <w:p>
       <w:pPr>
@@ -138,14 +138,12 @@
                 <w:rFonts w:ascii="Tahoma" w:hAnsi="Tahoma" w:cs="Tahoma"/>
               </w:rPr>
             </w:pPr>
-            <w:bookmarkStart w:id="0" w:name="_GoBack"/>
             <w:r>
               <w:rPr>
                 <w:rFonts w:ascii="Tahoma" w:hAnsi="Tahoma" w:cs="Tahoma"/>
               </w:rPr>
               <w:t>tokenId: registration_ids của thiết bị để gửi notification</w:t>
             </w:r>
-            <w:bookmarkEnd w:id="0"/>
           </w:p>
         </w:tc>
       </w:tr>
@@ -5522,8 +5520,16 @@
               <w:rPr>
                 <w:rFonts w:ascii="Tahoma" w:hAnsi="Tahoma" w:cs="Tahoma"/>
               </w:rPr>
-              <w:t>hời gian bắt đầu nhắn tin (định dạng yyyy-MM-dd HH:mm:ss</w:t>
-            </w:r>
+              <w:t>hời gian bắt đầu nhắn tin (định dạng yyyy-MM-dd HH:</w:t>
+            </w:r>
+            <w:proofErr w:type="gramStart"/>
+            <w:r>
+              <w:rPr>
+                <w:rFonts w:ascii="Tahoma" w:hAnsi="Tahoma" w:cs="Tahoma"/>
+              </w:rPr>
+              <w:t>mm:ss</w:t>
+            </w:r>
+            <w:proofErr w:type="gramEnd"/>
             <w:r>
               <w:rPr>
                 <w:rFonts w:ascii="Tahoma" w:hAnsi="Tahoma" w:cs="Tahoma"/>
@@ -6077,7 +6083,21 @@
               <w:rPr>
                 <w:rFonts w:ascii="Tahoma" w:hAnsi="Tahoma" w:cs="Tahoma"/>
               </w:rPr>
-              <w:t>startTime: thời gian bắt đầu nhắn tin (định dạng yyyy-MM-dd HH:mm:ss),</w:t>
+              <w:t>startTime: thời gian bắt đầu nhắn tin (định dạng yyyy-MM-dd HH:</w:t>
+            </w:r>
+            <w:proofErr w:type="gramStart"/>
+            <w:r>
+              <w:rPr>
+                <w:rFonts w:ascii="Tahoma" w:hAnsi="Tahoma" w:cs="Tahoma"/>
+              </w:rPr>
+              <w:t>mm:ss</w:t>
+            </w:r>
+            <w:proofErr w:type="gramEnd"/>
+            <w:r>
+              <w:rPr>
+                <w:rFonts w:ascii="Tahoma" w:hAnsi="Tahoma" w:cs="Tahoma"/>
+              </w:rPr>
+              <w:t>),</w:t>
             </w:r>
           </w:p>
           <w:p>
@@ -9074,7 +9094,21 @@
               <w:rPr>
                 <w:rFonts w:ascii="Tahoma" w:hAnsi="Tahoma" w:cs="Tahoma"/>
               </w:rPr>
-              <w:t>ng; 1 -  giáo viên; 2 – phụ huynh</w:t>
+              <w:t xml:space="preserve">ng; 1 </w:t>
+            </w:r>
+            <w:proofErr w:type="gramStart"/>
+            <w:r>
+              <w:rPr>
+                <w:rFonts w:ascii="Tahoma" w:hAnsi="Tahoma" w:cs="Tahoma"/>
+              </w:rPr>
+              <w:t>-  giáo</w:t>
+            </w:r>
+            <w:proofErr w:type="gramEnd"/>
+            <w:r>
+              <w:rPr>
+                <w:rFonts w:ascii="Tahoma" w:hAnsi="Tahoma" w:cs="Tahoma"/>
+              </w:rPr>
+              <w:t xml:space="preserve"> viên; 2 – phụ huynh</w:t>
             </w:r>
           </w:p>
           <w:p>
@@ -9116,7 +9150,21 @@
               <w:rPr>
                 <w:rFonts w:ascii="Tahoma" w:hAnsi="Tahoma" w:cs="Tahoma"/>
               </w:rPr>
-              <w:t xml:space="preserve">      replyTime: thời gian phản hồi (dạng  yyyy-MM-dd HH:mm:ss)</w:t>
+              <w:t xml:space="preserve">      replyTime: thời gian phản hồi (</w:t>
+            </w:r>
+            <w:proofErr w:type="gramStart"/>
+            <w:r>
+              <w:rPr>
+                <w:rFonts w:ascii="Tahoma" w:hAnsi="Tahoma" w:cs="Tahoma"/>
+              </w:rPr>
+              <w:t>dạng  yyyy</w:t>
+            </w:r>
+            <w:proofErr w:type="gramEnd"/>
+            <w:r>
+              <w:rPr>
+                <w:rFonts w:ascii="Tahoma" w:hAnsi="Tahoma" w:cs="Tahoma"/>
+              </w:rPr>
+              <w:t>-MM-dd HH:mm:ss)</w:t>
             </w:r>
           </w:p>
           <w:p>
@@ -9260,7 +9308,21 @@
               <w:rPr>
                 <w:rFonts w:ascii="Tahoma" w:hAnsi="Tahoma" w:cs="Tahoma"/>
               </w:rPr>
-              <w:t xml:space="preserve"> (dạng yyyy-MM-dd HH:mm:ss)</w:t>
+              <w:t xml:space="preserve"> (dạng yyyy-MM-dd HH:</w:t>
+            </w:r>
+            <w:proofErr w:type="gramStart"/>
+            <w:r>
+              <w:rPr>
+                <w:rFonts w:ascii="Tahoma" w:hAnsi="Tahoma" w:cs="Tahoma"/>
+              </w:rPr>
+              <w:t>mm:ss</w:t>
+            </w:r>
+            <w:proofErr w:type="gramEnd"/>
+            <w:r>
+              <w:rPr>
+                <w:rFonts w:ascii="Tahoma" w:hAnsi="Tahoma" w:cs="Tahoma"/>
+              </w:rPr>
+              <w:t>)</w:t>
             </w:r>
           </w:p>
           <w:p>
@@ -11191,6 +11253,7 @@
                 <w:rFonts w:ascii="Tahoma" w:hAnsi="Tahoma" w:cs="Tahoma"/>
               </w:rPr>
             </w:pPr>
+            <w:bookmarkStart w:id="0" w:name="_GoBack"/>
             <w:r>
               <w:rPr>
                 <w:rFonts w:ascii="Tahoma" w:hAnsi="Tahoma" w:cs="Tahoma"/>
@@ -11566,6 +11629,7 @@
         </w:tc>
       </w:tr>
     </w:tbl>
+    <w:bookmarkEnd w:id="0"/>
     <w:p>
       <w:pPr>
         <w:pStyle w:val="Heading3"/>
@@ -11714,6 +11778,31 @@
               <w:rPr>
                 <w:rFonts w:ascii="Tahoma" w:hAnsi="Tahoma" w:cs="Tahoma"/>
               </w:rPr>
+              <w:t xml:space="preserve">msisdn: </w:t>
+            </w:r>
+            <w:r>
+              <w:rPr>
+                <w:rFonts w:ascii="Tahoma" w:hAnsi="Tahoma" w:cs="Tahoma"/>
+                <w:lang w:val="vi-VN"/>
+              </w:rPr>
+              <w:t xml:space="preserve"> Số điện thoại</w:t>
+            </w:r>
+          </w:p>
+          <w:p>
+            <w:pPr>
+              <w:pStyle w:val="ListParagraph"/>
+              <w:numPr>
+                <w:ilvl w:val="0"/>
+                <w:numId w:val="6"/>
+              </w:numPr>
+              <w:rPr>
+                <w:rFonts w:ascii="Tahoma" w:hAnsi="Tahoma" w:cs="Tahoma"/>
+              </w:rPr>
+            </w:pPr>
+            <w:r>
+              <w:rPr>
+                <w:rFonts w:ascii="Tahoma" w:hAnsi="Tahoma" w:cs="Tahoma"/>
+              </w:rPr>
               <w:t>gender</w:t>
             </w:r>
             <w:r>
@@ -11918,25 +12007,51 @@
               <w:rPr>
                 <w:rFonts w:ascii="Tahoma" w:hAnsi="Tahoma" w:cs="Tahoma"/>
               </w:rPr>
-              <w:t>classId: ID khối</w:t>
-            </w:r>
-          </w:p>
-          <w:p>
-            <w:pPr>
-              <w:pStyle w:val="ListParagraph"/>
-              <w:numPr>
-                <w:ilvl w:val="0"/>
-                <w:numId w:val="6"/>
-              </w:numPr>
-              <w:rPr>
-                <w:rFonts w:ascii="Tahoma" w:hAnsi="Tahoma" w:cs="Tahoma"/>
-              </w:rPr>
-            </w:pPr>
-            <w:r>
-              <w:rPr>
-                <w:rFonts w:ascii="Tahoma" w:hAnsi="Tahoma" w:cs="Tahoma"/>
-              </w:rPr>
-              <w:t>parendId: [id, id, id, …] danh sách ID của phụ huynh</w:t>
+              <w:t>member</w:t>
+            </w:r>
+            <w:r>
+              <w:rPr>
+                <w:rFonts w:ascii="Tahoma" w:hAnsi="Tahoma" w:cs="Tahoma"/>
+              </w:rPr>
+              <w:t xml:space="preserve">Id: [id, id, id, …] danh sách ID </w:t>
+            </w:r>
+            <w:r>
+              <w:rPr>
+                <w:rFonts w:ascii="Tahoma" w:hAnsi="Tahoma" w:cs="Tahoma"/>
+              </w:rPr>
+              <w:t>học</w:t>
+            </w:r>
+            <w:r>
+              <w:rPr>
+                <w:rFonts w:ascii="Tahoma" w:hAnsi="Tahoma" w:cs="Tahoma"/>
+                <w:lang w:val="vi-VN"/>
+              </w:rPr>
+              <w:t xml:space="preserve"> sinh tương ứng</w:t>
+            </w:r>
+          </w:p>
+          <w:p>
+            <w:pPr>
+              <w:pStyle w:val="ListParagraph"/>
+              <w:numPr>
+                <w:ilvl w:val="0"/>
+                <w:numId w:val="6"/>
+              </w:numPr>
+              <w:rPr>
+                <w:rFonts w:ascii="Tahoma" w:hAnsi="Tahoma" w:cs="Tahoma"/>
+              </w:rPr>
+            </w:pPr>
+            <w:r>
+              <w:rPr>
+                <w:rFonts w:ascii="Tahoma" w:hAnsi="Tahoma" w:cs="Tahoma"/>
+              </w:rPr>
+              <w:t>status</w:t>
+            </w:r>
+            <w:r>
+              <w:rPr>
+                <w:rFonts w:ascii="Tahoma" w:hAnsi="Tahoma" w:cs="Tahoma"/>
+                <w:lang w:val="vi-VN"/>
+              </w:rPr>
+              <w:t>: (0: bị khoá, 1: Kích hoạt)</w:t>
             </w:r>
           </w:p>
         </w:tc>
@@ -14389,8 +14504,8 @@
 </file>
 
 <file path=word/numbering.xml><?xml version="1.0" encoding="utf-8"?>
-<w:numbering xmlns:wpc="http://schemas.microsoft.com/office/word/2010/wordprocessingCanvas" xmlns:mc="http://schemas.openxmlformats.org/markup-compatibility/2006" xmlns:o="urn:schemas-microsoft-com:office:office" xmlns:r="http://schemas.openxmlformats.org/officeDocument/2006/relationships" xmlns:m="http://schemas.openxmlformats.org/officeDocument/2006/math" xmlns:v="urn:schemas-microsoft-com:vml" xmlns:wp14="http://schemas.microsoft.com/office/word/2010/wordprocessingDrawing" xmlns:wp="http://schemas.openxmlformats.org/drawingml/2006/wordprocessingDrawing" xmlns:w10="urn:schemas-microsoft-com:office:word" xmlns:w="http://schemas.openxmlformats.org/wordprocessingml/2006/main" xmlns:w14="http://schemas.microsoft.com/office/word/2010/wordml" xmlns:wpg="http://schemas.microsoft.com/office/word/2010/wordprocessingGroup" xmlns:wpi="http://schemas.microsoft.com/office/word/2010/wordprocessingInk" xmlns:wne="http://schemas.microsoft.com/office/word/2006/wordml" xmlns:wps="http://schemas.microsoft.com/office/word/2010/wordprocessingShape" mc:Ignorable="w14 wp14">
-  <w:abstractNum w:abstractNumId="0">
+<w:numbering xmlns:wpc="http://schemas.microsoft.com/office/word/2010/wordprocessingCanvas" xmlns:cx="http://schemas.microsoft.com/office/drawing/2014/chartex" xmlns:cx1="http://schemas.microsoft.com/office/drawing/2015/9/8/chartex" xmlns:cx2="http://schemas.microsoft.com/office/drawing/2015/10/21/chartex" xmlns:cx3="http://schemas.microsoft.com/office/drawing/2016/5/9/chartex" xmlns:cx4="http://schemas.microsoft.com/office/drawing/2016/5/10/chartex" xmlns:cx5="http://schemas.microsoft.com/office/drawing/2016/5/11/chartex" xmlns:cx6="http://schemas.microsoft.com/office/drawing/2016/5/12/chartex" xmlns:cx7="http://schemas.microsoft.com/office/drawing/2016/5/13/chartex" xmlns:cx8="http://schemas.microsoft.com/office/drawing/2016/5/14/chartex" xmlns:mc="http://schemas.openxmlformats.org/markup-compatibility/2006" xmlns:aink="http://schemas.microsoft.com/office/drawing/2016/ink" xmlns:am3d="http://schemas.microsoft.com/office/drawing/2017/model3d" xmlns:o="urn:schemas-microsoft-com:office:office" xmlns:r="http://schemas.openxmlformats.org/officeDocument/2006/relationships" xmlns:m="http://schemas.openxmlformats.org/officeDocument/2006/math" xmlns:v="urn:schemas-microsoft-com:vml" xmlns:wp14="http://schemas.microsoft.com/office/word/2010/wordprocessingDrawing" xmlns:wp="http://schemas.openxmlformats.org/drawingml/2006/wordprocessingDrawing" xmlns:w10="urn:schemas-microsoft-com:office:word" xmlns:w="http://schemas.openxmlformats.org/wordprocessingml/2006/main" xmlns:w14="http://schemas.microsoft.com/office/word/2010/wordml" xmlns:w15="http://schemas.microsoft.com/office/word/2012/wordml" xmlns:w16cid="http://schemas.microsoft.com/office/word/2016/wordml/cid" xmlns:w16se="http://schemas.microsoft.com/office/word/2015/wordml/symex" xmlns:wpg="http://schemas.microsoft.com/office/word/2010/wordprocessingGroup" xmlns:wpi="http://schemas.microsoft.com/office/word/2010/wordprocessingInk" xmlns:wne="http://schemas.microsoft.com/office/word/2006/wordml" xmlns:wps="http://schemas.microsoft.com/office/word/2010/wordprocessingShape" mc:Ignorable="w14 w15 w16se w16cid wp14">
+  <w:abstractNum w:abstractNumId="0" w15:restartNumberingAfterBreak="0">
     <w:nsid w:val="019A27B7"/>
     <w:multiLevelType w:val="hybridMultilevel"/>
     <w:tmpl w:val="B99AFFC8"/>
@@ -14503,7 +14618,7 @@
       </w:rPr>
     </w:lvl>
   </w:abstractNum>
-  <w:abstractNum w:abstractNumId="1">
+  <w:abstractNum w:abstractNumId="1" w15:restartNumberingAfterBreak="0">
     <w:nsid w:val="020D6E5E"/>
     <w:multiLevelType w:val="hybridMultilevel"/>
     <w:tmpl w:val="F2449EC8"/>
@@ -14592,7 +14707,7 @@
       </w:pPr>
     </w:lvl>
   </w:abstractNum>
-  <w:abstractNum w:abstractNumId="2">
+  <w:abstractNum w:abstractNumId="2" w15:restartNumberingAfterBreak="0">
     <w:nsid w:val="201031BF"/>
     <w:multiLevelType w:val="hybridMultilevel"/>
     <w:tmpl w:val="676ACFE2"/>
@@ -14705,7 +14820,7 @@
       </w:rPr>
     </w:lvl>
   </w:abstractNum>
-  <w:abstractNum w:abstractNumId="3">
+  <w:abstractNum w:abstractNumId="3" w15:restartNumberingAfterBreak="0">
     <w:nsid w:val="404149C3"/>
     <w:multiLevelType w:val="hybridMultilevel"/>
     <w:tmpl w:val="514C3F74"/>
@@ -14794,7 +14909,7 @@
       </w:pPr>
     </w:lvl>
   </w:abstractNum>
-  <w:abstractNum w:abstractNumId="4">
+  <w:abstractNum w:abstractNumId="4" w15:restartNumberingAfterBreak="0">
     <w:nsid w:val="613B4FBA"/>
     <w:multiLevelType w:val="multilevel"/>
     <w:tmpl w:val="A836AB98"/>
@@ -14907,7 +15022,7 @@
       </w:rPr>
     </w:lvl>
   </w:abstractNum>
-  <w:abstractNum w:abstractNumId="5">
+  <w:abstractNum w:abstractNumId="5" w15:restartNumberingAfterBreak="0">
     <w:nsid w:val="65DC0810"/>
     <w:multiLevelType w:val="hybridMultilevel"/>
     <w:tmpl w:val="514C3F74"/>
@@ -14996,7 +15111,7 @@
       </w:pPr>
     </w:lvl>
   </w:abstractNum>
-  <w:abstractNum w:abstractNumId="6">
+  <w:abstractNum w:abstractNumId="6" w15:restartNumberingAfterBreak="0">
     <w:nsid w:val="796E47D3"/>
     <w:multiLevelType w:val="hybridMultilevel"/>
     <w:tmpl w:val="7A56CBD2"/>
@@ -15134,7 +15249,7 @@
 </file>
 
 <file path=word/styles.xml><?xml version="1.0" encoding="utf-8"?>
-<w:styles xmlns:mc="http://schemas.openxmlformats.org/markup-compatibility/2006" xmlns:r="http://schemas.openxmlformats.org/officeDocument/2006/relationships" xmlns:w="http://schemas.openxmlformats.org/wordprocessingml/2006/main" xmlns:w14="http://schemas.microsoft.com/office/word/2010/wordml" mc:Ignorable="w14">
+<w:styles xmlns:mc="http://schemas.openxmlformats.org/markup-compatibility/2006" xmlns:r="http://schemas.openxmlformats.org/officeDocument/2006/relationships" xmlns:w="http://schemas.openxmlformats.org/wordprocessingml/2006/main" xmlns:w14="http://schemas.microsoft.com/office/word/2010/wordml" xmlns:w15="http://schemas.microsoft.com/office/word/2012/wordml" xmlns:w16cid="http://schemas.microsoft.com/office/word/2016/wordml/cid" xmlns:w16se="http://schemas.microsoft.com/office/word/2015/wordml/symex" mc:Ignorable="w14 w15 w16se w16cid">
   <w:docDefaults>
     <w:rPrDefault>
       <w:rPr>
@@ -15150,144 +15265,382 @@
       </w:pPr>
     </w:pPrDefault>
   </w:docDefaults>
-  <w:latentStyles w:defLockedState="0" w:defUIPriority="99" w:defSemiHidden="1" w:defUnhideWhenUsed="1" w:defQFormat="0" w:count="267">
-    <w:lsdException w:name="Normal" w:semiHidden="0" w:uiPriority="0" w:unhideWhenUsed="0" w:qFormat="1"/>
-    <w:lsdException w:name="heading 1" w:semiHidden="0" w:uiPriority="9" w:unhideWhenUsed="0" w:qFormat="1"/>
-    <w:lsdException w:name="heading 2" w:uiPriority="9" w:qFormat="1"/>
-    <w:lsdException w:name="heading 3" w:uiPriority="9" w:qFormat="1"/>
-    <w:lsdException w:name="heading 4" w:uiPriority="9" w:qFormat="1"/>
-    <w:lsdException w:name="heading 5" w:uiPriority="9" w:qFormat="1"/>
-    <w:lsdException w:name="heading 6" w:uiPriority="9" w:qFormat="1"/>
-    <w:lsdException w:name="heading 7" w:uiPriority="9" w:qFormat="1"/>
-    <w:lsdException w:name="heading 8" w:uiPriority="9" w:qFormat="1"/>
-    <w:lsdException w:name="heading 9" w:uiPriority="9" w:qFormat="1"/>
-    <w:lsdException w:name="toc 1" w:uiPriority="39"/>
-    <w:lsdException w:name="toc 2" w:uiPriority="39"/>
-    <w:lsdException w:name="toc 3" w:uiPriority="39"/>
-    <w:lsdException w:name="toc 4" w:uiPriority="39"/>
-    <w:lsdException w:name="toc 5" w:uiPriority="39"/>
-    <w:lsdException w:name="toc 6" w:uiPriority="39"/>
-    <w:lsdException w:name="toc 7" w:uiPriority="39"/>
-    <w:lsdException w:name="toc 8" w:uiPriority="39"/>
-    <w:lsdException w:name="toc 9" w:uiPriority="39"/>
-    <w:lsdException w:name="caption" w:uiPriority="35" w:qFormat="1"/>
-    <w:lsdException w:name="Title" w:semiHidden="0" w:uiPriority="10" w:unhideWhenUsed="0" w:qFormat="1"/>
-    <w:lsdException w:name="Default Paragraph Font" w:uiPriority="1"/>
-    <w:lsdException w:name="Subtitle" w:semiHidden="0" w:uiPriority="11" w:unhideWhenUsed="0" w:qFormat="1"/>
-    <w:lsdException w:name="Strong" w:semiHidden="0" w:uiPriority="22" w:unhideWhenUsed="0" w:qFormat="1"/>
-    <w:lsdException w:name="Emphasis" w:semiHidden="0" w:uiPriority="20" w:unhideWhenUsed="0" w:qFormat="1"/>
-    <w:lsdException w:name="Table Grid" w:semiHidden="0" w:uiPriority="59" w:unhideWhenUsed="0"/>
-    <w:lsdException w:name="Placeholder Text" w:unhideWhenUsed="0"/>
-    <w:lsdException w:name="No Spacing" w:semiHidden="0" w:uiPriority="1" w:unhideWhenUsed="0" w:qFormat="1"/>
-    <w:lsdException w:name="Light Shading" w:semiHidden="0" w:uiPriority="60" w:unhideWhenUsed="0"/>
-    <w:lsdException w:name="Light List" w:semiHidden="0" w:uiPriority="61" w:unhideWhenUsed="0"/>
-    <w:lsdException w:name="Light Grid" w:semiHidden="0" w:uiPriority="62" w:unhideWhenUsed="0"/>
-    <w:lsdException w:name="Medium Shading 1" w:semiHidden="0" w:uiPriority="63" w:unhideWhenUsed="0"/>
-    <w:lsdException w:name="Medium Shading 2" w:semiHidden="0" w:uiPriority="64" w:unhideWhenUsed="0"/>
-    <w:lsdException w:name="Medium List 1" w:semiHidden="0" w:uiPriority="65" w:unhideWhenUsed="0"/>
-    <w:lsdException w:name="Medium List 2" w:semiHidden="0" w:uiPriority="66" w:unhideWhenUsed="0"/>
-    <w:lsdException w:name="Medium Grid 1" w:semiHidden="0" w:uiPriority="67" w:unhideWhenUsed="0"/>
-    <w:lsdException w:name="Medium Grid 2" w:semiHidden="0" w:uiPriority="68" w:unhideWhenUsed="0"/>
-    <w:lsdException w:name="Medium Grid 3" w:semiHidden="0" w:uiPriority="69" w:unhideWhenUsed="0"/>
-    <w:lsdException w:name="Dark List" w:semiHidden="0" w:uiPriority="70" w:unhideWhenUsed="0"/>
-    <w:lsdException w:name="Colorful Shading" w:semiHidden="0" w:uiPriority="71" w:unhideWhenUsed="0"/>
-    <w:lsdException w:name="Colorful List" w:semiHidden="0" w:uiPriority="72" w:unhideWhenUsed="0"/>
-    <w:lsdException w:name="Colorful Grid" w:semiHidden="0" w:uiPriority="73" w:unhideWhenUsed="0"/>
-    <w:lsdException w:name="Light Shading Accent 1" w:semiHidden="0" w:uiPriority="60" w:unhideWhenUsed="0"/>
-    <w:lsdException w:name="Light List Accent 1" w:semiHidden="0" w:uiPriority="61" w:unhideWhenUsed="0"/>
-    <w:lsdException w:name="Light Grid Accent 1" w:semiHidden="0" w:uiPriority="62" w:unhideWhenUsed="0"/>
-    <w:lsdException w:name="Medium Shading 1 Accent 1" w:semiHidden="0" w:uiPriority="63" w:unhideWhenUsed="0"/>
-    <w:lsdException w:name="Medium Shading 2 Accent 1" w:semiHidden="0" w:uiPriority="64" w:unhideWhenUsed="0"/>
-    <w:lsdException w:name="Medium List 1 Accent 1" w:semiHidden="0" w:uiPriority="65" w:unhideWhenUsed="0"/>
-    <w:lsdException w:name="Revision" w:unhideWhenUsed="0"/>
-    <w:lsdException w:name="List Paragraph" w:semiHidden="0" w:uiPriority="34" w:unhideWhenUsed="0" w:qFormat="1"/>
-    <w:lsdException w:name="Quote" w:semiHidden="0" w:uiPriority="29" w:unhideWhenUsed="0" w:qFormat="1"/>
-    <w:lsdException w:name="Intense Quote" w:semiHidden="0" w:uiPriority="30" w:unhideWhenUsed="0" w:qFormat="1"/>
-    <w:lsdException w:name="Medium List 2 Accent 1" w:semiHidden="0" w:uiPriority="66" w:unhideWhenUsed="0"/>
-    <w:lsdException w:name="Medium Grid 1 Accent 1" w:semiHidden="0" w:uiPriority="67" w:unhideWhenUsed="0"/>
-    <w:lsdException w:name="Medium Grid 2 Accent 1" w:semiHidden="0" w:uiPriority="68" w:unhideWhenUsed="0"/>
-    <w:lsdException w:name="Medium Grid 3 Accent 1" w:semiHidden="0" w:uiPriority="69" w:unhideWhenUsed="0"/>
-    <w:lsdException w:name="Dark List Accent 1" w:semiHidden="0" w:uiPriority="70" w:unhideWhenUsed="0"/>
-    <w:lsdException w:name="Colorful Shading Accent 1" w:semiHidden="0" w:uiPriority="71" w:unhideWhenUsed="0"/>
-    <w:lsdException w:name="Colorful List Accent 1" w:semiHidden="0" w:uiPriority="72" w:unhideWhenUsed="0"/>
-    <w:lsdException w:name="Colorful Grid Accent 1" w:semiHidden="0" w:uiPriority="73" w:unhideWhenUsed="0"/>
-    <w:lsdException w:name="Light Shading Accent 2" w:semiHidden="0" w:uiPriority="60" w:unhideWhenUsed="0"/>
-    <w:lsdException w:name="Light List Accent 2" w:semiHidden="0" w:uiPriority="61" w:unhideWhenUsed="0"/>
-    <w:lsdException w:name="Light Grid Accent 2" w:semiHidden="0" w:uiPriority="62" w:unhideWhenUsed="0"/>
-    <w:lsdException w:name="Medium Shading 1 Accent 2" w:semiHidden="0" w:uiPriority="63" w:unhideWhenUsed="0"/>
-    <w:lsdException w:name="Medium Shading 2 Accent 2" w:semiHidden="0" w:uiPriority="64" w:unhideWhenUsed="0"/>
-    <w:lsdException w:name="Medium List 1 Accent 2" w:semiHidden="0" w:uiPriority="65" w:unhideWhenUsed="0"/>
-    <w:lsdException w:name="Medium List 2 Accent 2" w:semiHidden="0" w:uiPriority="66" w:unhideWhenUsed="0"/>
-    <w:lsdException w:name="Medium Grid 1 Accent 2" w:semiHidden="0" w:uiPriority="67" w:unhideWhenUsed="0"/>
-    <w:lsdException w:name="Medium Grid 2 Accent 2" w:semiHidden="0" w:uiPriority="68" w:unhideWhenUsed="0"/>
-    <w:lsdException w:name="Medium Grid 3 Accent 2" w:semiHidden="0" w:uiPriority="69" w:unhideWhenUsed="0"/>
-    <w:lsdException w:name="Dark List Accent 2" w:semiHidden="0" w:uiPriority="70" w:unhideWhenUsed="0"/>
-    <w:lsdException w:name="Colorful Shading Accent 2" w:semiHidden="0" w:uiPriority="71" w:unhideWhenUsed="0"/>
-    <w:lsdException w:name="Colorful List Accent 2" w:semiHidden="0" w:uiPriority="72" w:unhideWhenUsed="0"/>
-    <w:lsdException w:name="Colorful Grid Accent 2" w:semiHidden="0" w:uiPriority="73" w:unhideWhenUsed="0"/>
-    <w:lsdException w:name="Light Shading Accent 3" w:semiHidden="0" w:uiPriority="60" w:unhideWhenUsed="0"/>
-    <w:lsdException w:name="Light List Accent 3" w:semiHidden="0" w:uiPriority="61" w:unhideWhenUsed="0"/>
-    <w:lsdException w:name="Light Grid Accent 3" w:semiHidden="0" w:uiPriority="62" w:unhideWhenUsed="0"/>
-    <w:lsdException w:name="Medium Shading 1 Accent 3" w:semiHidden="0" w:uiPriority="63" w:unhideWhenUsed="0"/>
-    <w:lsdException w:name="Medium Shading 2 Accent 3" w:semiHidden="0" w:uiPriority="64" w:unhideWhenUsed="0"/>
-    <w:lsdException w:name="Medium List 1 Accent 3" w:semiHidden="0" w:uiPriority="65" w:unhideWhenUsed="0"/>
-    <w:lsdException w:name="Medium List 2 Accent 3" w:semiHidden="0" w:uiPriority="66" w:unhideWhenUsed="0"/>
-    <w:lsdException w:name="Medium Grid 1 Accent 3" w:semiHidden="0" w:uiPriority="67" w:unhideWhenUsed="0"/>
-    <w:lsdException w:name="Medium Grid 2 Accent 3" w:semiHidden="0" w:uiPriority="68" w:unhideWhenUsed="0"/>
-    <w:lsdException w:name="Medium Grid 3 Accent 3" w:semiHidden="0" w:uiPriority="69" w:unhideWhenUsed="0"/>
-    <w:lsdException w:name="Dark List Accent 3" w:semiHidden="0" w:uiPriority="70" w:unhideWhenUsed="0"/>
-    <w:lsdException w:name="Colorful Shading Accent 3" w:semiHidden="0" w:uiPriority="71" w:unhideWhenUsed="0"/>
-    <w:lsdException w:name="Colorful List Accent 3" w:semiHidden="0" w:uiPriority="72" w:unhideWhenUsed="0"/>
-    <w:lsdException w:name="Colorful Grid Accent 3" w:semiHidden="0" w:uiPriority="73" w:unhideWhenUsed="0"/>
-    <w:lsdException w:name="Light Shading Accent 4" w:semiHidden="0" w:uiPriority="60" w:unhideWhenUsed="0"/>
-    <w:lsdException w:name="Light List Accent 4" w:semiHidden="0" w:uiPriority="61" w:unhideWhenUsed="0"/>
-    <w:lsdException w:name="Light Grid Accent 4" w:semiHidden="0" w:uiPriority="62" w:unhideWhenUsed="0"/>
-    <w:lsdException w:name="Medium Shading 1 Accent 4" w:semiHidden="0" w:uiPriority="63" w:unhideWhenUsed="0"/>
-    <w:lsdException w:name="Medium Shading 2 Accent 4" w:semiHidden="0" w:uiPriority="64" w:unhideWhenUsed="0"/>
-    <w:lsdException w:name="Medium List 1 Accent 4" w:semiHidden="0" w:uiPriority="65" w:unhideWhenUsed="0"/>
-    <w:lsdException w:name="Medium List 2 Accent 4" w:semiHidden="0" w:uiPriority="66" w:unhideWhenUsed="0"/>
-    <w:lsdException w:name="Medium Grid 1 Accent 4" w:semiHidden="0" w:uiPriority="67" w:unhideWhenUsed="0"/>
-    <w:lsdException w:name="Medium Grid 2 Accent 4" w:semiHidden="0" w:uiPriority="68" w:unhideWhenUsed="0"/>
-    <w:lsdException w:name="Medium Grid 3 Accent 4" w:semiHidden="0" w:uiPriority="69" w:unhideWhenUsed="0"/>
-    <w:lsdException w:name="Dark List Accent 4" w:semiHidden="0" w:uiPriority="70" w:unhideWhenUsed="0"/>
-    <w:lsdException w:name="Colorful Shading Accent 4" w:semiHidden="0" w:uiPriority="71" w:unhideWhenUsed="0"/>
-    <w:lsdException w:name="Colorful List Accent 4" w:semiHidden="0" w:uiPriority="72" w:unhideWhenUsed="0"/>
-    <w:lsdException w:name="Colorful Grid Accent 4" w:semiHidden="0" w:uiPriority="73" w:unhideWhenUsed="0"/>
-    <w:lsdException w:name="Light Shading Accent 5" w:semiHidden="0" w:uiPriority="60" w:unhideWhenUsed="0"/>
-    <w:lsdException w:name="Light List Accent 5" w:semiHidden="0" w:uiPriority="61" w:unhideWhenUsed="0"/>
-    <w:lsdException w:name="Light Grid Accent 5" w:semiHidden="0" w:uiPriority="62" w:unhideWhenUsed="0"/>
-    <w:lsdException w:name="Medium Shading 1 Accent 5" w:semiHidden="0" w:uiPriority="63" w:unhideWhenUsed="0"/>
-    <w:lsdException w:name="Medium Shading 2 Accent 5" w:semiHidden="0" w:uiPriority="64" w:unhideWhenUsed="0"/>
-    <w:lsdException w:name="Medium List 1 Accent 5" w:semiHidden="0" w:uiPriority="65" w:unhideWhenUsed="0"/>
-    <w:lsdException w:name="Medium List 2 Accent 5" w:semiHidden="0" w:uiPriority="66" w:unhideWhenUsed="0"/>
-    <w:lsdException w:name="Medium Grid 1 Accent 5" w:semiHidden="0" w:uiPriority="67" w:unhideWhenUsed="0"/>
-    <w:lsdException w:name="Medium Grid 2 Accent 5" w:semiHidden="0" w:uiPriority="68" w:unhideWhenUsed="0"/>
-    <w:lsdException w:name="Medium Grid 3 Accent 5" w:semiHidden="0" w:uiPriority="69" w:unhideWhenUsed="0"/>
-    <w:lsdException w:name="Dark List Accent 5" w:semiHidden="0" w:uiPriority="70" w:unhideWhenUsed="0"/>
-    <w:lsdException w:name="Colorful Shading Accent 5" w:semiHidden="0" w:uiPriority="71" w:unhideWhenUsed="0"/>
-    <w:lsdException w:name="Colorful List Accent 5" w:semiHidden="0" w:uiPriority="72" w:unhideWhenUsed="0"/>
-    <w:lsdException w:name="Colorful Grid Accent 5" w:semiHidden="0" w:uiPriority="73" w:unhideWhenUsed="0"/>
-    <w:lsdException w:name="Light Shading Accent 6" w:semiHidden="0" w:uiPriority="60" w:unhideWhenUsed="0"/>
-    <w:lsdException w:name="Light List Accent 6" w:semiHidden="0" w:uiPriority="61" w:unhideWhenUsed="0"/>
-    <w:lsdException w:name="Light Grid Accent 6" w:semiHidden="0" w:uiPriority="62" w:unhideWhenUsed="0"/>
-    <w:lsdException w:name="Medium Shading 1 Accent 6" w:semiHidden="0" w:uiPriority="63" w:unhideWhenUsed="0"/>
-    <w:lsdException w:name="Medium Shading 2 Accent 6" w:semiHidden="0" w:uiPriority="64" w:unhideWhenUsed="0"/>
-    <w:lsdException w:name="Medium List 1 Accent 6" w:semiHidden="0" w:uiPriority="65" w:unhideWhenUsed="0"/>
-    <w:lsdException w:name="Medium List 2 Accent 6" w:semiHidden="0" w:uiPriority="66" w:unhideWhenUsed="0"/>
-    <w:lsdException w:name="Medium Grid 1 Accent 6" w:semiHidden="0" w:uiPriority="67" w:unhideWhenUsed="0"/>
-    <w:lsdException w:name="Medium Grid 2 Accent 6" w:semiHidden="0" w:uiPriority="68" w:unhideWhenUsed="0"/>
-    <w:lsdException w:name="Medium Grid 3 Accent 6" w:semiHidden="0" w:uiPriority="69" w:unhideWhenUsed="0"/>
-    <w:lsdException w:name="Dark List Accent 6" w:semiHidden="0" w:uiPriority="70" w:unhideWhenUsed="0"/>
-    <w:lsdException w:name="Colorful Shading Accent 6" w:semiHidden="0" w:uiPriority="71" w:unhideWhenUsed="0"/>
-    <w:lsdException w:name="Colorful List Accent 6" w:semiHidden="0" w:uiPriority="72" w:unhideWhenUsed="0"/>
-    <w:lsdException w:name="Colorful Grid Accent 6" w:semiHidden="0" w:uiPriority="73" w:unhideWhenUsed="0"/>
-    <w:lsdException w:name="Subtle Emphasis" w:semiHidden="0" w:uiPriority="19" w:unhideWhenUsed="0" w:qFormat="1"/>
-    <w:lsdException w:name="Intense Emphasis" w:semiHidden="0" w:uiPriority="21" w:unhideWhenUsed="0" w:qFormat="1"/>
-    <w:lsdException w:name="Subtle Reference" w:semiHidden="0" w:uiPriority="31" w:unhideWhenUsed="0" w:qFormat="1"/>
-    <w:lsdException w:name="Intense Reference" w:semiHidden="0" w:uiPriority="32" w:unhideWhenUsed="0" w:qFormat="1"/>
-    <w:lsdException w:name="Book Title" w:semiHidden="0" w:uiPriority="33" w:unhideWhenUsed="0" w:qFormat="1"/>
-    <w:lsdException w:name="Bibliography" w:uiPriority="37"/>
-    <w:lsdException w:name="TOC Heading" w:uiPriority="39" w:qFormat="1"/>
+  <w:latentStyles w:defLockedState="0" w:defUIPriority="99" w:defSemiHidden="0" w:defUnhideWhenUsed="0" w:defQFormat="0" w:count="375">
+    <w:lsdException w:name="Normal" w:uiPriority="0" w:qFormat="1"/>
+    <w:lsdException w:name="heading 1" w:uiPriority="9" w:qFormat="1"/>
+    <w:lsdException w:name="heading 2" w:semiHidden="1" w:uiPriority="9" w:unhideWhenUsed="1" w:qFormat="1"/>
+    <w:lsdException w:name="heading 3" w:semiHidden="1" w:uiPriority="9" w:unhideWhenUsed="1" w:qFormat="1"/>
+    <w:lsdException w:name="heading 4" w:semiHidden="1" w:uiPriority="9" w:unhideWhenUsed="1" w:qFormat="1"/>
+    <w:lsdException w:name="heading 5" w:semiHidden="1" w:uiPriority="9" w:unhideWhenUsed="1" w:qFormat="1"/>
+    <w:lsdException w:name="heading 6" w:semiHidden="1" w:uiPriority="9" w:unhideWhenUsed="1" w:qFormat="1"/>
+    <w:lsdException w:name="heading 7" w:semiHidden="1" w:uiPriority="9" w:unhideWhenUsed="1" w:qFormat="1"/>
+    <w:lsdException w:name="heading 8" w:semiHidden="1" w:uiPriority="9" w:unhideWhenUsed="1" w:qFormat="1"/>
+    <w:lsdException w:name="heading 9" w:semiHidden="1" w:uiPriority="9" w:unhideWhenUsed="1" w:qFormat="1"/>
+    <w:lsdException w:name="index 1" w:semiHidden="1" w:unhideWhenUsed="1"/>
+    <w:lsdException w:name="index 2" w:semiHidden="1" w:unhideWhenUsed="1"/>
+    <w:lsdException w:name="index 3" w:semiHidden="1" w:unhideWhenUsed="1"/>
+    <w:lsdException w:name="index 4" w:semiHidden="1" w:unhideWhenUsed="1"/>
+    <w:lsdException w:name="index 5" w:semiHidden="1" w:unhideWhenUsed="1"/>
+    <w:lsdException w:name="index 6" w:semiHidden="1" w:unhideWhenUsed="1"/>
+    <w:lsdException w:name="index 7" w:semiHidden="1" w:unhideWhenUsed="1"/>
+    <w:lsdException w:name="index 8" w:semiHidden="1" w:unhideWhenUsed="1"/>
+    <w:lsdException w:name="index 9" w:semiHidden="1" w:unhideWhenUsed="1"/>
+    <w:lsdException w:name="toc 1" w:semiHidden="1" w:uiPriority="39" w:unhideWhenUsed="1"/>
+    <w:lsdException w:name="toc 2" w:semiHidden="1" w:uiPriority="39" w:unhideWhenUsed="1"/>
+    <w:lsdException w:name="toc 3" w:semiHidden="1" w:uiPriority="39" w:unhideWhenUsed="1"/>
+    <w:lsdException w:name="toc 4" w:semiHidden="1" w:uiPriority="39" w:unhideWhenUsed="1"/>
+    <w:lsdException w:name="toc 5" w:semiHidden="1" w:uiPriority="39" w:unhideWhenUsed="1"/>
+    <w:lsdException w:name="toc 6" w:semiHidden="1" w:uiPriority="39" w:unhideWhenUsed="1"/>
+    <w:lsdException w:name="toc 7" w:semiHidden="1" w:uiPriority="39" w:unhideWhenUsed="1"/>
+    <w:lsdException w:name="toc 8" w:semiHidden="1" w:uiPriority="39" w:unhideWhenUsed="1"/>
+    <w:lsdException w:name="toc 9" w:semiHidden="1" w:uiPriority="39" w:unhideWhenUsed="1"/>
+    <w:lsdException w:name="Normal Indent" w:semiHidden="1" w:unhideWhenUsed="1"/>
+    <w:lsdException w:name="footnote text" w:semiHidden="1" w:unhideWhenUsed="1"/>
+    <w:lsdException w:name="annotation text" w:semiHidden="1" w:unhideWhenUsed="1"/>
+    <w:lsdException w:name="header" w:semiHidden="1" w:unhideWhenUsed="1"/>
+    <w:lsdException w:name="footer" w:semiHidden="1" w:unhideWhenUsed="1"/>
+    <w:lsdException w:name="index heading" w:semiHidden="1" w:unhideWhenUsed="1"/>
+    <w:lsdException w:name="caption" w:semiHidden="1" w:uiPriority="35" w:unhideWhenUsed="1" w:qFormat="1"/>
+    <w:lsdException w:name="table of figures" w:semiHidden="1" w:unhideWhenUsed="1"/>
+    <w:lsdException w:name="envelope address" w:semiHidden="1" w:unhideWhenUsed="1"/>
+    <w:lsdException w:name="envelope return" w:semiHidden="1" w:unhideWhenUsed="1"/>
+    <w:lsdException w:name="footnote reference" w:semiHidden="1" w:unhideWhenUsed="1"/>
+    <w:lsdException w:name="annotation reference" w:semiHidden="1" w:unhideWhenUsed="1"/>
+    <w:lsdException w:name="line number" w:semiHidden="1" w:unhideWhenUsed="1"/>
+    <w:lsdException w:name="page number" w:semiHidden="1" w:unhideWhenUsed="1"/>
+    <w:lsdException w:name="endnote reference" w:semiHidden="1" w:unhideWhenUsed="1"/>
+    <w:lsdException w:name="endnote text" w:semiHidden="1" w:unhideWhenUsed="1"/>
+    <w:lsdException w:name="table of authorities" w:semiHidden="1" w:unhideWhenUsed="1"/>
+    <w:lsdException w:name="macro" w:semiHidden="1" w:unhideWhenUsed="1"/>
+    <w:lsdException w:name="toa heading" w:semiHidden="1" w:unhideWhenUsed="1"/>
+    <w:lsdException w:name="List" w:semiHidden="1" w:unhideWhenUsed="1"/>
+    <w:lsdException w:name="List Bullet" w:semiHidden="1" w:unhideWhenUsed="1"/>
+    <w:lsdException w:name="List Number" w:semiHidden="1" w:unhideWhenUsed="1"/>
+    <w:lsdException w:name="List 2" w:semiHidden="1" w:unhideWhenUsed="1"/>
+    <w:lsdException w:name="List 3" w:semiHidden="1" w:unhideWhenUsed="1"/>
+    <w:lsdException w:name="List 4" w:semiHidden="1" w:unhideWhenUsed="1"/>
+    <w:lsdException w:name="List 5" w:semiHidden="1" w:unhideWhenUsed="1"/>
+    <w:lsdException w:name="List Bullet 2" w:semiHidden="1" w:unhideWhenUsed="1"/>
+    <w:lsdException w:name="List Bullet 3" w:semiHidden="1" w:unhideWhenUsed="1"/>
+    <w:lsdException w:name="List Bullet 4" w:semiHidden="1" w:unhideWhenUsed="1"/>
+    <w:lsdException w:name="List Bullet 5" w:semiHidden="1" w:unhideWhenUsed="1"/>
+    <w:lsdException w:name="List Number 2" w:semiHidden="1" w:unhideWhenUsed="1"/>
+    <w:lsdException w:name="List Number 3" w:semiHidden="1" w:unhideWhenUsed="1"/>
+    <w:lsdException w:name="List Number 4" w:semiHidden="1" w:unhideWhenUsed="1"/>
+    <w:lsdException w:name="List Number 5" w:semiHidden="1" w:unhideWhenUsed="1"/>
+    <w:lsdException w:name="Title" w:uiPriority="10" w:qFormat="1"/>
+    <w:lsdException w:name="Closing" w:semiHidden="1" w:unhideWhenUsed="1"/>
+    <w:lsdException w:name="Signature" w:semiHidden="1" w:unhideWhenUsed="1"/>
+    <w:lsdException w:name="Default Paragraph Font" w:semiHidden="1" w:uiPriority="1" w:unhideWhenUsed="1"/>
+    <w:lsdException w:name="Body Text" w:semiHidden="1" w:unhideWhenUsed="1"/>
+    <w:lsdException w:name="Body Text Indent" w:semiHidden="1" w:unhideWhenUsed="1"/>
+    <w:lsdException w:name="List Continue" w:semiHidden="1" w:unhideWhenUsed="1"/>
+    <w:lsdException w:name="List Continue 2" w:semiHidden="1" w:unhideWhenUsed="1"/>
+    <w:lsdException w:name="List Continue 3" w:semiHidden="1" w:unhideWhenUsed="1"/>
+    <w:lsdException w:name="List Continue 4" w:semiHidden="1" w:unhideWhenUsed="1"/>
+    <w:lsdException w:name="List Continue 5" w:semiHidden="1" w:unhideWhenUsed="1"/>
+    <w:lsdException w:name="Message Header" w:semiHidden="1" w:unhideWhenUsed="1"/>
+    <w:lsdException w:name="Subtitle" w:uiPriority="11" w:qFormat="1"/>
+    <w:lsdException w:name="Salutation" w:semiHidden="1" w:unhideWhenUsed="1"/>
+    <w:lsdException w:name="Date" w:semiHidden="1" w:unhideWhenUsed="1"/>
+    <w:lsdException w:name="Body Text First Indent" w:semiHidden="1" w:unhideWhenUsed="1"/>
+    <w:lsdException w:name="Body Text First Indent 2" w:semiHidden="1" w:unhideWhenUsed="1"/>
+    <w:lsdException w:name="Note Heading" w:semiHidden="1" w:unhideWhenUsed="1"/>
+    <w:lsdException w:name="Body Text 2" w:semiHidden="1" w:unhideWhenUsed="1"/>
+    <w:lsdException w:name="Body Text 3" w:semiHidden="1" w:unhideWhenUsed="1"/>
+    <w:lsdException w:name="Body Text Indent 2" w:semiHidden="1" w:unhideWhenUsed="1"/>
+    <w:lsdException w:name="Body Text Indent 3" w:semiHidden="1" w:unhideWhenUsed="1"/>
+    <w:lsdException w:name="Block Text" w:semiHidden="1" w:unhideWhenUsed="1"/>
+    <w:lsdException w:name="Hyperlink" w:semiHidden="1" w:unhideWhenUsed="1"/>
+    <w:lsdException w:name="FollowedHyperlink" w:semiHidden="1" w:unhideWhenUsed="1"/>
+    <w:lsdException w:name="Strong" w:uiPriority="22" w:qFormat="1"/>
+    <w:lsdException w:name="Emphasis" w:uiPriority="20" w:qFormat="1"/>
+    <w:lsdException w:name="Document Map" w:semiHidden="1" w:unhideWhenUsed="1"/>
+    <w:lsdException w:name="Plain Text" w:semiHidden="1" w:unhideWhenUsed="1"/>
+    <w:lsdException w:name="E-mail Signature" w:semiHidden="1" w:unhideWhenUsed="1"/>
+    <w:lsdException w:name="HTML Top of Form" w:semiHidden="1" w:unhideWhenUsed="1"/>
+    <w:lsdException w:name="HTML Bottom of Form" w:semiHidden="1" w:unhideWhenUsed="1"/>
+    <w:lsdException w:name="Normal (Web)" w:semiHidden="1" w:unhideWhenUsed="1"/>
+    <w:lsdException w:name="HTML Acronym" w:semiHidden="1" w:unhideWhenUsed="1"/>
+    <w:lsdException w:name="HTML Address" w:semiHidden="1" w:unhideWhenUsed="1"/>
+    <w:lsdException w:name="HTML Cite" w:semiHidden="1" w:unhideWhenUsed="1"/>
+    <w:lsdException w:name="HTML Code" w:semiHidden="1" w:unhideWhenUsed="1"/>
+    <w:lsdException w:name="HTML Definition" w:semiHidden="1" w:unhideWhenUsed="1"/>
+    <w:lsdException w:name="HTML Keyboard" w:semiHidden="1" w:unhideWhenUsed="1"/>
+    <w:lsdException w:name="HTML Preformatted" w:semiHidden="1" w:unhideWhenUsed="1"/>
+    <w:lsdException w:name="HTML Sample" w:semiHidden="1" w:unhideWhenUsed="1"/>
+    <w:lsdException w:name="HTML Typewriter" w:semiHidden="1" w:unhideWhenUsed="1"/>
+    <w:lsdException w:name="HTML Variable" w:semiHidden="1" w:unhideWhenUsed="1"/>
+    <w:lsdException w:name="Normal Table" w:semiHidden="1" w:unhideWhenUsed="1"/>
+    <w:lsdException w:name="annotation subject" w:semiHidden="1" w:unhideWhenUsed="1"/>
+    <w:lsdException w:name="No List" w:semiHidden="1" w:unhideWhenUsed="1"/>
+    <w:lsdException w:name="Outline List 1" w:semiHidden="1" w:unhideWhenUsed="1"/>
+    <w:lsdException w:name="Outline List 2" w:semiHidden="1" w:unhideWhenUsed="1"/>
+    <w:lsdException w:name="Outline List 3" w:semiHidden="1" w:unhideWhenUsed="1"/>
+    <w:lsdException w:name="Table Simple 1" w:semiHidden="1" w:unhideWhenUsed="1"/>
+    <w:lsdException w:name="Table Simple 2" w:semiHidden="1" w:unhideWhenUsed="1"/>
+    <w:lsdException w:name="Table Simple 3" w:semiHidden="1" w:unhideWhenUsed="1"/>
+    <w:lsdException w:name="Table Classic 1" w:semiHidden="1" w:unhideWhenUsed="1"/>
+    <w:lsdException w:name="Table Classic 2" w:semiHidden="1" w:unhideWhenUsed="1"/>
+    <w:lsdException w:name="Table Classic 3" w:semiHidden="1" w:unhideWhenUsed="1"/>
+    <w:lsdException w:name="Table Classic 4" w:semiHidden="1" w:unhideWhenUsed="1"/>
+    <w:lsdException w:name="Table Colorful 1" w:semiHidden="1" w:unhideWhenUsed="1"/>
+    <w:lsdException w:name="Table Colorful 2" w:semiHidden="1" w:unhideWhenUsed="1"/>
+    <w:lsdException w:name="Table Colorful 3" w:semiHidden="1" w:unhideWhenUsed="1"/>
+    <w:lsdException w:name="Table Columns 1" w:semiHidden="1" w:unhideWhenUsed="1"/>
+    <w:lsdException w:name="Table Columns 2" w:semiHidden="1" w:unhideWhenUsed="1"/>
+    <w:lsdException w:name="Table Columns 3" w:semiHidden="1" w:unhideWhenUsed="1"/>
+    <w:lsdException w:name="Table Columns 4" w:semiHidden="1" w:unhideWhenUsed="1"/>
+    <w:lsdException w:name="Table Columns 5" w:semiHidden="1" w:unhideWhenUsed="1"/>
+    <w:lsdException w:name="Table Grid 1" w:semiHidden="1" w:unhideWhenUsed="1"/>
+    <w:lsdException w:name="Table Grid 2" w:semiHidden="1" w:unhideWhenUsed="1"/>
+    <w:lsdException w:name="Table Grid 3" w:semiHidden="1" w:unhideWhenUsed="1"/>
+    <w:lsdException w:name="Table Grid 4" w:semiHidden="1" w:unhideWhenUsed="1"/>
+    <w:lsdException w:name="Table Grid 5" w:semiHidden="1" w:unhideWhenUsed="1"/>
+    <w:lsdException w:name="Table Grid 6" w:semiHidden="1" w:unhideWhenUsed="1"/>
+    <w:lsdException w:name="Table Grid 7" w:semiHidden="1" w:unhideWhenUsed="1"/>
+    <w:lsdException w:name="Table Grid 8" w:semiHidden="1" w:unhideWhenUsed="1"/>
+    <w:lsdException w:name="Table List 1" w:semiHidden="1" w:unhideWhenUsed="1"/>
+    <w:lsdException w:name="Table List 2" w:semiHidden="1" w:unhideWhenUsed="1"/>
+    <w:lsdException w:name="Table List 3" w:semiHidden="1" w:unhideWhenUsed="1"/>
+    <w:lsdException w:name="Table List 4" w:semiHidden="1" w:unhideWhenUsed="1"/>
+    <w:lsdException w:name="Table List 5" w:semiHidden="1" w:unhideWhenUsed="1"/>
+    <w:lsdException w:name="Table List 6" w:semiHidden="1" w:unhideWhenUsed="1"/>
+    <w:lsdException w:name="Table List 7" w:semiHidden="1" w:unhideWhenUsed="1"/>
+    <w:lsdException w:name="Table List 8" w:semiHidden="1" w:unhideWhenUsed="1"/>
+    <w:lsdException w:name="Table 3D effects 1" w:semiHidden="1" w:unhideWhenUsed="1"/>
+    <w:lsdException w:name="Table 3D effects 2" w:semiHidden="1" w:unhideWhenUsed="1"/>
+    <w:lsdException w:name="Table 3D effects 3" w:semiHidden="1" w:unhideWhenUsed="1"/>
+    <w:lsdException w:name="Table Contemporary" w:semiHidden="1" w:unhideWhenUsed="1"/>
+    <w:lsdException w:name="Table Elegant" w:semiHidden="1" w:unhideWhenUsed="1"/>
+    <w:lsdException w:name="Table Professional" w:semiHidden="1" w:unhideWhenUsed="1"/>
+    <w:lsdException w:name="Table Subtle 1" w:semiHidden="1" w:unhideWhenUsed="1"/>
+    <w:lsdException w:name="Table Subtle 2" w:semiHidden="1" w:unhideWhenUsed="1"/>
+    <w:lsdException w:name="Table Web 1" w:semiHidden="1" w:unhideWhenUsed="1"/>
+    <w:lsdException w:name="Table Web 2" w:semiHidden="1" w:unhideWhenUsed="1"/>
+    <w:lsdException w:name="Table Web 3" w:semiHidden="1" w:unhideWhenUsed="1"/>
+    <w:lsdException w:name="Balloon Text" w:semiHidden="1" w:unhideWhenUsed="1"/>
+    <w:lsdException w:name="Table Grid" w:semiHidden="1" w:uiPriority="59" w:unhideWhenUsed="1"/>
+    <w:lsdException w:name="Table Theme" w:semiHidden="1" w:unhideWhenUsed="1"/>
+    <w:lsdException w:name="Placeholder Text" w:semiHidden="1"/>
+    <w:lsdException w:name="No Spacing" w:uiPriority="1" w:qFormat="1"/>
+    <w:lsdException w:name="Light Shading" w:uiPriority="60"/>
+    <w:lsdException w:name="Light List" w:uiPriority="61"/>
+    <w:lsdException w:name="Light Grid" w:uiPriority="62"/>
+    <w:lsdException w:name="Medium Shading 1" w:uiPriority="63"/>
+    <w:lsdException w:name="Medium Shading 2" w:uiPriority="64"/>
+    <w:lsdException w:name="Medium List 1" w:uiPriority="65"/>
+    <w:lsdException w:name="Medium List 2" w:uiPriority="66"/>
+    <w:lsdException w:name="Medium Grid 1" w:uiPriority="67"/>
+    <w:lsdException w:name="Medium Grid 2" w:uiPriority="68"/>
+    <w:lsdException w:name="Medium Grid 3" w:uiPriority="69"/>
+    <w:lsdException w:name="Dark List" w:uiPriority="70"/>
+    <w:lsdException w:name="Colorful Shading" w:uiPriority="71"/>
+    <w:lsdException w:name="Colorful List" w:uiPriority="72"/>
+    <w:lsdException w:name="Colorful Grid" w:uiPriority="73"/>
+    <w:lsdException w:name="Light Shading Accent 1" w:uiPriority="60"/>
+    <w:lsdException w:name="Light List Accent 1" w:uiPriority="61"/>
+    <w:lsdException w:name="Light Grid Accent 1" w:uiPriority="62"/>
+    <w:lsdException w:name="Medium Shading 1 Accent 1" w:uiPriority="63"/>
+    <w:lsdException w:name="Medium Shading 2 Accent 1" w:uiPriority="64"/>
+    <w:lsdException w:name="Medium List 1 Accent 1" w:uiPriority="65"/>
+    <w:lsdException w:name="Revision" w:semiHidden="1"/>
+    <w:lsdException w:name="List Paragraph" w:uiPriority="34" w:qFormat="1"/>
+    <w:lsdException w:name="Quote" w:uiPriority="29" w:qFormat="1"/>
+    <w:lsdException w:name="Intense Quote" w:uiPriority="30" w:qFormat="1"/>
+    <w:lsdException w:name="Medium List 2 Accent 1" w:uiPriority="66"/>
+    <w:lsdException w:name="Medium Grid 1 Accent 1" w:uiPriority="67"/>
+    <w:lsdException w:name="Medium Grid 2 Accent 1" w:uiPriority="68"/>
+    <w:lsdException w:name="Medium Grid 3 Accent 1" w:uiPriority="69"/>
+    <w:lsdException w:name="Dark List Accent 1" w:uiPriority="70"/>
+    <w:lsdException w:name="Colorful Shading Accent 1" w:uiPriority="71"/>
+    <w:lsdException w:name="Colorful List Accent 1" w:uiPriority="72"/>
+    <w:lsdException w:name="Colorful Grid Accent 1" w:uiPriority="73"/>
+    <w:lsdException w:name="Light Shading Accent 2" w:uiPriority="60"/>
+    <w:lsdException w:name="Light List Accent 2" w:uiPriority="61"/>
+    <w:lsdException w:name="Light Grid Accent 2" w:uiPriority="62"/>
+    <w:lsdException w:name="Medium Shading 1 Accent 2" w:uiPriority="63"/>
+    <w:lsdException w:name="Medium Shading 2 Accent 2" w:uiPriority="64"/>
+    <w:lsdException w:name="Medium List 1 Accent 2" w:uiPriority="65"/>
+    <w:lsdException w:name="Medium List 2 Accent 2" w:uiPriority="66"/>
+    <w:lsdException w:name="Medium Grid 1 Accent 2" w:uiPriority="67"/>
+    <w:lsdException w:name="Medium Grid 2 Accent 2" w:uiPriority="68"/>
+    <w:lsdException w:name="Medium Grid 3 Accent 2" w:uiPriority="69"/>
+    <w:lsdException w:name="Dark List Accent 2" w:uiPriority="70"/>
+    <w:lsdException w:name="Colorful Shading Accent 2" w:uiPriority="71"/>
+    <w:lsdException w:name="Colorful List Accent 2" w:uiPriority="72"/>
+    <w:lsdException w:name="Colorful Grid Accent 2" w:uiPriority="73"/>
+    <w:lsdException w:name="Light Shading Accent 3" w:uiPriority="60"/>
+    <w:lsdException w:name="Light List Accent 3" w:uiPriority="61"/>
+    <w:lsdException w:name="Light Grid Accent 3" w:uiPriority="62"/>
+    <w:lsdException w:name="Medium Shading 1 Accent 3" w:uiPriority="63"/>
+    <w:lsdException w:name="Medium Shading 2 Accent 3" w:uiPriority="64"/>
+    <w:lsdException w:name="Medium List 1 Accent 3" w:uiPriority="65"/>
+    <w:lsdException w:name="Medium List 2 Accent 3" w:uiPriority="66"/>
+    <w:lsdException w:name="Medium Grid 1 Accent 3" w:uiPriority="67"/>
+    <w:lsdException w:name="Medium Grid 2 Accent 3" w:uiPriority="68"/>
+    <w:lsdException w:name="Medium Grid 3 Accent 3" w:uiPriority="69"/>
+    <w:lsdException w:name="Dark List Accent 3" w:uiPriority="70"/>
+    <w:lsdException w:name="Colorful Shading Accent 3" w:uiPriority="71"/>
+    <w:lsdException w:name="Colorful List Accent 3" w:uiPriority="72"/>
+    <w:lsdException w:name="Colorful Grid Accent 3" w:uiPriority="73"/>
+    <w:lsdException w:name="Light Shading Accent 4" w:uiPriority="60"/>
+    <w:lsdException w:name="Light List Accent 4" w:uiPriority="61"/>
+    <w:lsdException w:name="Light Grid Accent 4" w:uiPriority="62"/>
+    <w:lsdException w:name="Medium Shading 1 Accent 4" w:uiPriority="63"/>
+    <w:lsdException w:name="Medium Shading 2 Accent 4" w:uiPriority="64"/>
+    <w:lsdException w:name="Medium List 1 Accent 4" w:uiPriority="65"/>
+    <w:lsdException w:name="Medium List 2 Accent 4" w:uiPriority="66"/>
+    <w:lsdException w:name="Medium Grid 1 Accent 4" w:uiPriority="67"/>
+    <w:lsdException w:name="Medium Grid 2 Accent 4" w:uiPriority="68"/>
+    <w:lsdException w:name="Medium Grid 3 Accent 4" w:uiPriority="69"/>
+    <w:lsdException w:name="Dark List Accent 4" w:uiPriority="70"/>
+    <w:lsdException w:name="Colorful Shading Accent 4" w:uiPriority="71"/>
+    <w:lsdException w:name="Colorful List Accent 4" w:uiPriority="72"/>
+    <w:lsdException w:name="Colorful Grid Accent 4" w:uiPriority="73"/>
+    <w:lsdException w:name="Light Shading Accent 5" w:uiPriority="60"/>
+    <w:lsdException w:name="Light List Accent 5" w:uiPriority="61"/>
+    <w:lsdException w:name="Light Grid Accent 5" w:uiPriority="62"/>
+    <w:lsdException w:name="Medium Shading 1 Accent 5" w:uiPriority="63"/>
+    <w:lsdException w:name="Medium Shading 2 Accent 5" w:uiPriority="64"/>
+    <w:lsdException w:name="Medium List 1 Accent 5" w:uiPriority="65"/>
+    <w:lsdException w:name="Medium List 2 Accent 5" w:uiPriority="66"/>
+    <w:lsdException w:name="Medium Grid 1 Accent 5" w:uiPriority="67"/>
+    <w:lsdException w:name="Medium Grid 2 Accent 5" w:uiPriority="68"/>
+    <w:lsdException w:name="Medium Grid 3 Accent 5" w:uiPriority="69"/>
+    <w:lsdException w:name="Dark List Accent 5" w:uiPriority="70"/>
+    <w:lsdException w:name="Colorful Shading Accent 5" w:uiPriority="71"/>
+    <w:lsdException w:name="Colorful List Accent 5" w:uiPriority="72"/>
+    <w:lsdException w:name="Colorful Grid Accent 5" w:uiPriority="73"/>
+    <w:lsdException w:name="Light Shading Accent 6" w:uiPriority="60"/>
+    <w:lsdException w:name="Light List Accent 6" w:uiPriority="61"/>
+    <w:lsdException w:name="Light Grid Accent 6" w:uiPriority="62"/>
+    <w:lsdException w:name="Medium Shading 1 Accent 6" w:uiPriority="63"/>
+    <w:lsdException w:name="Medium Shading 2 Accent 6" w:uiPriority="64"/>
+    <w:lsdException w:name="Medium List 1 Accent 6" w:uiPriority="65"/>
+    <w:lsdException w:name="Medium List 2 Accent 6" w:uiPriority="66"/>
+    <w:lsdException w:name="Medium Grid 1 Accent 6" w:uiPriority="67"/>
+    <w:lsdException w:name="Medium Grid 2 Accent 6" w:uiPriority="68"/>
+    <w:lsdException w:name="Medium Grid 3 Accent 6" w:uiPriority="69"/>
+    <w:lsdException w:name="Dark List Accent 6" w:uiPriority="70"/>
+    <w:lsdException w:name="Colorful Shading Accent 6" w:uiPriority="71"/>
+    <w:lsdException w:name="Colorful List Accent 6" w:uiPriority="72"/>
+    <w:lsdException w:name="Colorful Grid Accent 6" w:uiPriority="73"/>
+    <w:lsdException w:name="Subtle Emphasis" w:uiPriority="19" w:qFormat="1"/>
+    <w:lsdException w:name="Intense Emphasis" w:uiPriority="21" w:qFormat="1"/>
+    <w:lsdException w:name="Subtle Reference" w:uiPriority="31" w:qFormat="1"/>
+    <w:lsdException w:name="Intense Reference" w:uiPriority="32" w:qFormat="1"/>
+    <w:lsdException w:name="Book Title" w:uiPriority="33" w:qFormat="1"/>
+    <w:lsdException w:name="Bibliography" w:semiHidden="1" w:uiPriority="37" w:unhideWhenUsed="1"/>
+    <w:lsdException w:name="TOC Heading" w:semiHidden="1" w:uiPriority="39" w:unhideWhenUsed="1" w:qFormat="1"/>
+    <w:lsdException w:name="Plain Table 1" w:uiPriority="41"/>
+    <w:lsdException w:name="Plain Table 2" w:uiPriority="42"/>
+    <w:lsdException w:name="Plain Table 3" w:uiPriority="43"/>
+    <w:lsdException w:name="Plain Table 4" w:uiPriority="44"/>
+    <w:lsdException w:name="Plain Table 5" w:uiPriority="45"/>
+    <w:lsdException w:name="Grid Table Light" w:uiPriority="40"/>
+    <w:lsdException w:name="Grid Table 1 Light" w:uiPriority="46"/>
+    <w:lsdException w:name="Grid Table 2" w:uiPriority="47"/>
+    <w:lsdException w:name="Grid Table 3" w:uiPriority="48"/>
+    <w:lsdException w:name="Grid Table 4" w:uiPriority="49"/>
+    <w:lsdException w:name="Grid Table 5 Dark" w:uiPriority="50"/>
+    <w:lsdException w:name="Grid Table 6 Colorful" w:uiPriority="51"/>
+    <w:lsdException w:name="Grid Table 7 Colorful" w:uiPriority="52"/>
+    <w:lsdException w:name="Grid Table 1 Light Accent 1" w:uiPriority="46"/>
+    <w:lsdException w:name="Grid Table 2 Accent 1" w:uiPriority="47"/>
+    <w:lsdException w:name="Grid Table 3 Accent 1" w:uiPriority="48"/>
+    <w:lsdException w:name="Grid Table 4 Accent 1" w:uiPriority="49"/>
+    <w:lsdException w:name="Grid Table 5 Dark Accent 1" w:uiPriority="50"/>
+    <w:lsdException w:name="Grid Table 6 Colorful Accent 1" w:uiPriority="51"/>
+    <w:lsdException w:name="Grid Table 7 Colorful Accent 1" w:uiPriority="52"/>
+    <w:lsdException w:name="Grid Table 1 Light Accent 2" w:uiPriority="46"/>
+    <w:lsdException w:name="Grid Table 2 Accent 2" w:uiPriority="47"/>
+    <w:lsdException w:name="Grid Table 3 Accent 2" w:uiPriority="48"/>
+    <w:lsdException w:name="Grid Table 4 Accent 2" w:uiPriority="49"/>
+    <w:lsdException w:name="Grid Table 5 Dark Accent 2" w:uiPriority="50"/>
+    <w:lsdException w:name="Grid Table 6 Colorful Accent 2" w:uiPriority="51"/>
+    <w:lsdException w:name="Grid Table 7 Colorful Accent 2" w:uiPriority="52"/>
+    <w:lsdException w:name="Grid Table 1 Light Accent 3" w:uiPriority="46"/>
+    <w:lsdException w:name="Grid Table 2 Accent 3" w:uiPriority="47"/>
+    <w:lsdException w:name="Grid Table 3 Accent 3" w:uiPriority="48"/>
+    <w:lsdException w:name="Grid Table 4 Accent 3" w:uiPriority="49"/>
+    <w:lsdException w:name="Grid Table 5 Dark Accent 3" w:uiPriority="50"/>
+    <w:lsdException w:name="Grid Table 6 Colorful Accent 3" w:uiPriority="51"/>
+    <w:lsdException w:name="Grid Table 7 Colorful Accent 3" w:uiPriority="52"/>
+    <w:lsdException w:name="Grid Table 1 Light Accent 4" w:uiPriority="46"/>
+    <w:lsdException w:name="Grid Table 2 Accent 4" w:uiPriority="47"/>
+    <w:lsdException w:name="Grid Table 3 Accent 4" w:uiPriority="48"/>
+    <w:lsdException w:name="Grid Table 4 Accent 4" w:uiPriority="49"/>
+    <w:lsdException w:name="Grid Table 5 Dark Accent 4" w:uiPriority="50"/>
+    <w:lsdException w:name="Grid Table 6 Colorful Accent 4" w:uiPriority="51"/>
+    <w:lsdException w:name="Grid Table 7 Colorful Accent 4" w:uiPriority="52"/>
+    <w:lsdException w:name="Grid Table 1 Light Accent 5" w:uiPriority="46"/>
+    <w:lsdException w:name="Grid Table 2 Accent 5" w:uiPriority="47"/>
+    <w:lsdException w:name="Grid Table 3 Accent 5" w:uiPriority="48"/>
+    <w:lsdException w:name="Grid Table 4 Accent 5" w:uiPriority="49"/>
+    <w:lsdException w:name="Grid Table 5 Dark Accent 5" w:uiPriority="50"/>
+    <w:lsdException w:name="Grid Table 6 Colorful Accent 5" w:uiPriority="51"/>
+    <w:lsdException w:name="Grid Table 7 Colorful Accent 5" w:uiPriority="52"/>
+    <w:lsdException w:name="Grid Table 1 Light Accent 6" w:uiPriority="46"/>
+    <w:lsdException w:name="Grid Table 2 Accent 6" w:uiPriority="47"/>
+    <w:lsdException w:name="Grid Table 3 Accent 6" w:uiPriority="48"/>
+    <w:lsdException w:name="Grid Table 4 Accent 6" w:uiPriority="49"/>
+    <w:lsdException w:name="Grid Table 5 Dark Accent 6" w:uiPriority="50"/>
+    <w:lsdException w:name="Grid Table 6 Colorful Accent 6" w:uiPriority="51"/>
+    <w:lsdException w:name="Grid Table 7 Colorful Accent 6" w:uiPriority="52"/>
+    <w:lsdException w:name="List Table 1 Light" w:uiPriority="46"/>
+    <w:lsdException w:name="List Table 2" w:uiPriority="47"/>
+    <w:lsdException w:name="List Table 3" w:uiPriority="48"/>
+    <w:lsdException w:name="List Table 4" w:uiPriority="49"/>
+    <w:lsdException w:name="List Table 5 Dark" w:uiPriority="50"/>
+    <w:lsdException w:name="List Table 6 Colorful" w:uiPriority="51"/>
+    <w:lsdException w:name="List Table 7 Colorful" w:uiPriority="52"/>
+    <w:lsdException w:name="List Table 1 Light Accent 1" w:uiPriority="46"/>
+    <w:lsdException w:name="List Table 2 Accent 1" w:uiPriority="47"/>
+    <w:lsdException w:name="List Table 3 Accent 1" w:uiPriority="48"/>
+    <w:lsdException w:name="List Table 4 Accent 1" w:uiPriority="49"/>
+    <w:lsdException w:name="List Table 5 Dark Accent 1" w:uiPriority="50"/>
+    <w:lsdException w:name="List Table 6 Colorful Accent 1" w:uiPriority="51"/>
+    <w:lsdException w:name="List Table 7 Colorful Accent 1" w:uiPriority="52"/>
+    <w:lsdException w:name="List Table 1 Light Accent 2" w:uiPriority="46"/>
+    <w:lsdException w:name="List Table 2 Accent 2" w:uiPriority="47"/>
+    <w:lsdException w:name="List Table 3 Accent 2" w:uiPriority="48"/>
+    <w:lsdException w:name="List Table 4 Accent 2" w:uiPriority="49"/>
+    <w:lsdException w:name="List Table 5 Dark Accent 2" w:uiPriority="50"/>
+    <w:lsdException w:name="List Table 6 Colorful Accent 2" w:uiPriority="51"/>
+    <w:lsdException w:name="List Table 7 Colorful Accent 2" w:uiPriority="52"/>
+    <w:lsdException w:name="List Table 1 Light Accent 3" w:uiPriority="46"/>
+    <w:lsdException w:name="List Table 2 Accent 3" w:uiPriority="47"/>
+    <w:lsdException w:name="List Table 3 Accent 3" w:uiPriority="48"/>
+    <w:lsdException w:name="List Table 4 Accent 3" w:uiPriority="49"/>
+    <w:lsdException w:name="List Table 5 Dark Accent 3" w:uiPriority="50"/>
+    <w:lsdException w:name="List Table 6 Colorful Accent 3" w:uiPriority="51"/>
+    <w:lsdException w:name="List Table 7 Colorful Accent 3" w:uiPriority="52"/>
+    <w:lsdException w:name="List Table 1 Light Accent 4" w:uiPriority="46"/>
+    <w:lsdException w:name="List Table 2 Accent 4" w:uiPriority="47"/>
+    <w:lsdException w:name="List Table 3 Accent 4" w:uiPriority="48"/>
+    <w:lsdException w:name="List Table 4 Accent 4" w:uiPriority="49"/>
+    <w:lsdException w:name="List Table 5 Dark Accent 4" w:uiPriority="50"/>
+    <w:lsdException w:name="List Table 6 Colorful Accent 4" w:uiPriority="51"/>
+    <w:lsdException w:name="List Table 7 Colorful Accent 4" w:uiPriority="52"/>
+    <w:lsdException w:name="List Table 1 Light Accent 5" w:uiPriority="46"/>
+    <w:lsdException w:name="List Table 2 Accent 5" w:uiPriority="47"/>
+    <w:lsdException w:name="List Table 3 Accent 5" w:uiPriority="48"/>
+    <w:lsdException w:name="List Table 4 Accent 5" w:uiPriority="49"/>
+    <w:lsdException w:name="List Table 5 Dark Accent 5" w:uiPriority="50"/>
+    <w:lsdException w:name="List Table 6 Colorful Accent 5" w:uiPriority="51"/>
+    <w:lsdException w:name="List Table 7 Colorful Accent 5" w:uiPriority="52"/>
+    <w:lsdException w:name="List Table 1 Light Accent 6" w:uiPriority="46"/>
+    <w:lsdException w:name="List Table 2 Accent 6" w:uiPriority="47"/>
+    <w:lsdException w:name="List Table 3 Accent 6" w:uiPriority="48"/>
+    <w:lsdException w:name="List Table 4 Accent 6" w:uiPriority="49"/>
+    <w:lsdException w:name="List Table 5 Dark Accent 6" w:uiPriority="50"/>
+    <w:lsdException w:name="List Table 6 Colorful Accent 6" w:uiPriority="51"/>
+    <w:lsdException w:name="List Table 7 Colorful Accent 6" w:uiPriority="52"/>
+    <w:lsdException w:name="Mention" w:semiHidden="1" w:unhideWhenUsed="1"/>
+    <w:lsdException w:name="Smart Hyperlink" w:semiHidden="1" w:unhideWhenUsed="1"/>
+    <w:lsdException w:name="Hashtag" w:semiHidden="1" w:unhideWhenUsed="1"/>
+    <w:lsdException w:name="Unresolved Mention" w:semiHidden="1" w:unhideWhenUsed="1"/>
   </w:latentStyles>
   <w:style w:type="paragraph" w:default="1" w:styleId="Normal">
     <w:name w:val="Normal"/>
@@ -15409,7 +15762,6 @@
       <w:spacing w:after="0" w:line="240" w:lineRule="auto"/>
     </w:pPr>
     <w:tblPr>
-      <w:tblInd w:w="0" w:type="dxa"/>
       <w:tblBorders>
         <w:top w:val="single" w:sz="4" w:space="0" w:color="auto"/>
         <w:left w:val="single" w:sz="4" w:space="0" w:color="auto"/>
@@ -15418,351 +15770,6 @@
         <w:insideH w:val="single" w:sz="4" w:space="0" w:color="auto"/>
         <w:insideV w:val="single" w:sz="4" w:space="0" w:color="auto"/>
       </w:tblBorders>
-      <w:tblCellMar>
-        <w:top w:w="0" w:type="dxa"/>
-        <w:left w:w="108" w:type="dxa"/>
-        <w:bottom w:w="0" w:type="dxa"/>
-        <w:right w:w="108" w:type="dxa"/>
-      </w:tblCellMar>
-    </w:tblPr>
-  </w:style>
-  <w:style w:type="character" w:customStyle="1" w:styleId="Heading1Char">
-    <w:name w:val="Heading 1 Char"/>
-    <w:basedOn w:val="DefaultParagraphFont"/>
-    <w:link w:val="Heading1"/>
-    <w:uiPriority w:val="9"/>
-    <w:rsid w:val="003125C4"/>
-    <w:rPr>
-      <w:rFonts w:asciiTheme="majorHAnsi" w:eastAsiaTheme="majorEastAsia" w:hAnsiTheme="majorHAnsi" w:cstheme="majorBidi"/>
-      <w:b/>
-      <w:bCs/>
-      <w:color w:val="365F91" w:themeColor="accent1" w:themeShade="BF"/>
-      <w:sz w:val="28"/>
-      <w:szCs w:val="28"/>
-    </w:rPr>
-  </w:style>
-  <w:style w:type="character" w:customStyle="1" w:styleId="Heading2Char">
-    <w:name w:val="Heading 2 Char"/>
-    <w:basedOn w:val="DefaultParagraphFont"/>
-    <w:link w:val="Heading2"/>
-    <w:uiPriority w:val="9"/>
-    <w:rsid w:val="003125C4"/>
-    <w:rPr>
-      <w:rFonts w:asciiTheme="majorHAnsi" w:eastAsiaTheme="majorEastAsia" w:hAnsiTheme="majorHAnsi" w:cstheme="majorBidi"/>
-      <w:b/>
-      <w:bCs/>
-      <w:color w:val="4F81BD" w:themeColor="accent1"/>
-      <w:sz w:val="26"/>
-      <w:szCs w:val="26"/>
-    </w:rPr>
-  </w:style>
-  <w:style w:type="character" w:customStyle="1" w:styleId="Heading3Char">
-    <w:name w:val="Heading 3 Char"/>
-    <w:basedOn w:val="DefaultParagraphFont"/>
-    <w:link w:val="Heading3"/>
-    <w:uiPriority w:val="9"/>
-    <w:rsid w:val="003125C4"/>
-    <w:rPr>
-      <w:rFonts w:asciiTheme="majorHAnsi" w:eastAsiaTheme="majorEastAsia" w:hAnsiTheme="majorHAnsi" w:cstheme="majorBidi"/>
-      <w:b/>
-      <w:bCs/>
-      <w:color w:val="4F81BD" w:themeColor="accent1"/>
-    </w:rPr>
-  </w:style>
-</w:styles>
-</file>
-
-<file path=word/stylesWithEffects.xml><?xml version="1.0" encoding="utf-8"?>
-<w:styles xmlns:wpc="http://schemas.microsoft.com/office/word/2010/wordprocessingCanvas" xmlns:mc="http://schemas.openxmlformats.org/markup-compatibility/2006" xmlns:o="urn:schemas-microsoft-com:office:office" xmlns:r="http://schemas.openxmlformats.org/officeDocument/2006/relationships" xmlns:m="http://schemas.openxmlformats.org/officeDocument/2006/math" xmlns:v="urn:schemas-microsoft-com:vml" xmlns:wp14="http://schemas.microsoft.com/office/word/2010/wordprocessingDrawing" xmlns:wp="http://schemas.openxmlformats.org/drawingml/2006/wordprocessingDrawing" xmlns:w10="urn:schemas-microsoft-com:office:word" xmlns:w="http://schemas.openxmlformats.org/wordprocessingml/2006/main" xmlns:w14="http://schemas.microsoft.com/office/word/2010/wordml" xmlns:wpg="http://schemas.microsoft.com/office/word/2010/wordprocessingGroup" xmlns:wpi="http://schemas.microsoft.com/office/word/2010/wordprocessingInk" xmlns:wne="http://schemas.microsoft.com/office/word/2006/wordml" xmlns:wps="http://schemas.microsoft.com/office/word/2010/wordprocessingShape" mc:Ignorable="w14 wp14">
-  <w:docDefaults>
-    <w:rPrDefault>
-      <w:rPr>
-        <w:rFonts w:asciiTheme="minorHAnsi" w:eastAsiaTheme="minorHAnsi" w:hAnsiTheme="minorHAnsi" w:cstheme="minorBidi"/>
-        <w:sz w:val="22"/>
-        <w:szCs w:val="22"/>
-        <w:lang w:val="en-US" w:eastAsia="en-US" w:bidi="ar-SA"/>
-      </w:rPr>
-    </w:rPrDefault>
-    <w:pPrDefault>
-      <w:pPr>
-        <w:spacing w:after="200" w:line="276" w:lineRule="auto"/>
-      </w:pPr>
-    </w:pPrDefault>
-  </w:docDefaults>
-  <w:latentStyles w:defLockedState="0" w:defUIPriority="99" w:defSemiHidden="1" w:defUnhideWhenUsed="1" w:defQFormat="0" w:count="267">
-    <w:lsdException w:name="Normal" w:semiHidden="0" w:uiPriority="0" w:unhideWhenUsed="0" w:qFormat="1"/>
-    <w:lsdException w:name="heading 1" w:semiHidden="0" w:uiPriority="9" w:unhideWhenUsed="0" w:qFormat="1"/>
-    <w:lsdException w:name="heading 2" w:uiPriority="9" w:qFormat="1"/>
-    <w:lsdException w:name="heading 3" w:uiPriority="9" w:qFormat="1"/>
-    <w:lsdException w:name="heading 4" w:uiPriority="9" w:qFormat="1"/>
-    <w:lsdException w:name="heading 5" w:uiPriority="9" w:qFormat="1"/>
-    <w:lsdException w:name="heading 6" w:uiPriority="9" w:qFormat="1"/>
-    <w:lsdException w:name="heading 7" w:uiPriority="9" w:qFormat="1"/>
-    <w:lsdException w:name="heading 8" w:uiPriority="9" w:qFormat="1"/>
-    <w:lsdException w:name="heading 9" w:uiPriority="9" w:qFormat="1"/>
-    <w:lsdException w:name="toc 1" w:uiPriority="39"/>
-    <w:lsdException w:name="toc 2" w:uiPriority="39"/>
-    <w:lsdException w:name="toc 3" w:uiPriority="39"/>
-    <w:lsdException w:name="toc 4" w:uiPriority="39"/>
-    <w:lsdException w:name="toc 5" w:uiPriority="39"/>
-    <w:lsdException w:name="toc 6" w:uiPriority="39"/>
-    <w:lsdException w:name="toc 7" w:uiPriority="39"/>
-    <w:lsdException w:name="toc 8" w:uiPriority="39"/>
-    <w:lsdException w:name="toc 9" w:uiPriority="39"/>
-    <w:lsdException w:name="caption" w:uiPriority="35" w:qFormat="1"/>
-    <w:lsdException w:name="Title" w:semiHidden="0" w:uiPriority="10" w:unhideWhenUsed="0" w:qFormat="1"/>
-    <w:lsdException w:name="Default Paragraph Font" w:uiPriority="1"/>
-    <w:lsdException w:name="Subtitle" w:semiHidden="0" w:uiPriority="11" w:unhideWhenUsed="0" w:qFormat="1"/>
-    <w:lsdException w:name="Strong" w:semiHidden="0" w:uiPriority="22" w:unhideWhenUsed="0" w:qFormat="1"/>
-    <w:lsdException w:name="Emphasis" w:semiHidden="0" w:uiPriority="20" w:unhideWhenUsed="0" w:qFormat="1"/>
-    <w:lsdException w:name="Table Grid" w:semiHidden="0" w:uiPriority="59" w:unhideWhenUsed="0"/>
-    <w:lsdException w:name="Placeholder Text" w:unhideWhenUsed="0"/>
-    <w:lsdException w:name="No Spacing" w:semiHidden="0" w:uiPriority="1" w:unhideWhenUsed="0" w:qFormat="1"/>
-    <w:lsdException w:name="Light Shading" w:semiHidden="0" w:uiPriority="60" w:unhideWhenUsed="0"/>
-    <w:lsdException w:name="Light List" w:semiHidden="0" w:uiPriority="61" w:unhideWhenUsed="0"/>
-    <w:lsdException w:name="Light Grid" w:semiHidden="0" w:uiPriority="62" w:unhideWhenUsed="0"/>
-    <w:lsdException w:name="Medium Shading 1" w:semiHidden="0" w:uiPriority="63" w:unhideWhenUsed="0"/>
-    <w:lsdException w:name="Medium Shading 2" w:semiHidden="0" w:uiPriority="64" w:unhideWhenUsed="0"/>
-    <w:lsdException w:name="Medium List 1" w:semiHidden="0" w:uiPriority="65" w:unhideWhenUsed="0"/>
-    <w:lsdException w:name="Medium List 2" w:semiHidden="0" w:uiPriority="66" w:unhideWhenUsed="0"/>
-    <w:lsdException w:name="Medium Grid 1" w:semiHidden="0" w:uiPriority="67" w:unhideWhenUsed="0"/>
-    <w:lsdException w:name="Medium Grid 2" w:semiHidden="0" w:uiPriority="68" w:unhideWhenUsed="0"/>
-    <w:lsdException w:name="Medium Grid 3" w:semiHidden="0" w:uiPriority="69" w:unhideWhenUsed="0"/>
-    <w:lsdException w:name="Dark List" w:semiHidden="0" w:uiPriority="70" w:unhideWhenUsed="0"/>
-    <w:lsdException w:name="Colorful Shading" w:semiHidden="0" w:uiPriority="71" w:unhideWhenUsed="0"/>
-    <w:lsdException w:name="Colorful List" w:semiHidden="0" w:uiPriority="72" w:unhideWhenUsed="0"/>
-    <w:lsdException w:name="Colorful Grid" w:semiHidden="0" w:uiPriority="73" w:unhideWhenUsed="0"/>
-    <w:lsdException w:name="Light Shading Accent 1" w:semiHidden="0" w:uiPriority="60" w:unhideWhenUsed="0"/>
-    <w:lsdException w:name="Light List Accent 1" w:semiHidden="0" w:uiPriority="61" w:unhideWhenUsed="0"/>
-    <w:lsdException w:name="Light Grid Accent 1" w:semiHidden="0" w:uiPriority="62" w:unhideWhenUsed="0"/>
-    <w:lsdException w:name="Medium Shading 1 Accent 1" w:semiHidden="0" w:uiPriority="63" w:unhideWhenUsed="0"/>
-    <w:lsdException w:name="Medium Shading 2 Accent 1" w:semiHidden="0" w:uiPriority="64" w:unhideWhenUsed="0"/>
-    <w:lsdException w:name="Medium List 1 Accent 1" w:semiHidden="0" w:uiPriority="65" w:unhideWhenUsed="0"/>
-    <w:lsdException w:name="Revision" w:unhideWhenUsed="0"/>
-    <w:lsdException w:name="List Paragraph" w:semiHidden="0" w:uiPriority="34" w:unhideWhenUsed="0" w:qFormat="1"/>
-    <w:lsdException w:name="Quote" w:semiHidden="0" w:uiPriority="29" w:unhideWhenUsed="0" w:qFormat="1"/>
-    <w:lsdException w:name="Intense Quote" w:semiHidden="0" w:uiPriority="30" w:unhideWhenUsed="0" w:qFormat="1"/>
-    <w:lsdException w:name="Medium List 2 Accent 1" w:semiHidden="0" w:uiPriority="66" w:unhideWhenUsed="0"/>
-    <w:lsdException w:name="Medium Grid 1 Accent 1" w:semiHidden="0" w:uiPriority="67" w:unhideWhenUsed="0"/>
-    <w:lsdException w:name="Medium Grid 2 Accent 1" w:semiHidden="0" w:uiPriority="68" w:unhideWhenUsed="0"/>
-    <w:lsdException w:name="Medium Grid 3 Accent 1" w:semiHidden="0" w:uiPriority="69" w:unhideWhenUsed="0"/>
-    <w:lsdException w:name="Dark List Accent 1" w:semiHidden="0" w:uiPriority="70" w:unhideWhenUsed="0"/>
-    <w:lsdException w:name="Colorful Shading Accent 1" w:semiHidden="0" w:uiPriority="71" w:unhideWhenUsed="0"/>
-    <w:lsdException w:name="Colorful List Accent 1" w:semiHidden="0" w:uiPriority="72" w:unhideWhenUsed="0"/>
-    <w:lsdException w:name="Colorful Grid Accent 1" w:semiHidden="0" w:uiPriority="73" w:unhideWhenUsed="0"/>
-    <w:lsdException w:name="Light Shading Accent 2" w:semiHidden="0" w:uiPriority="60" w:unhideWhenUsed="0"/>
-    <w:lsdException w:name="Light List Accent 2" w:semiHidden="0" w:uiPriority="61" w:unhideWhenUsed="0"/>
-    <w:lsdException w:name="Light Grid Accent 2" w:semiHidden="0" w:uiPriority="62" w:unhideWhenUsed="0"/>
-    <w:lsdException w:name="Medium Shading 1 Accent 2" w:semiHidden="0" w:uiPriority="63" w:unhideWhenUsed="0"/>
-    <w:lsdException w:name="Medium Shading 2 Accent 2" w:semiHidden="0" w:uiPriority="64" w:unhideWhenUsed="0"/>
-    <w:lsdException w:name="Medium List 1 Accent 2" w:semiHidden="0" w:uiPriority="65" w:unhideWhenUsed="0"/>
-    <w:lsdException w:name="Medium List 2 Accent 2" w:semiHidden="0" w:uiPriority="66" w:unhideWhenUsed="0"/>
-    <w:lsdException w:name="Medium Grid 1 Accent 2" w:semiHidden="0" w:uiPriority="67" w:unhideWhenUsed="0"/>
-    <w:lsdException w:name="Medium Grid 2 Accent 2" w:semiHidden="0" w:uiPriority="68" w:unhideWhenUsed="0"/>
-    <w:lsdException w:name="Medium Grid 3 Accent 2" w:semiHidden="0" w:uiPriority="69" w:unhideWhenUsed="0"/>
-    <w:lsdException w:name="Dark List Accent 2" w:semiHidden="0" w:uiPriority="70" w:unhideWhenUsed="0"/>
-    <w:lsdException w:name="Colorful Shading Accent 2" w:semiHidden="0" w:uiPriority="71" w:unhideWhenUsed="0"/>
-    <w:lsdException w:name="Colorful List Accent 2" w:semiHidden="0" w:uiPriority="72" w:unhideWhenUsed="0"/>
-    <w:lsdException w:name="Colorful Grid Accent 2" w:semiHidden="0" w:uiPriority="73" w:unhideWhenUsed="0"/>
-    <w:lsdException w:name="Light Shading Accent 3" w:semiHidden="0" w:uiPriority="60" w:unhideWhenUsed="0"/>
-    <w:lsdException w:name="Light List Accent 3" w:semiHidden="0" w:uiPriority="61" w:unhideWhenUsed="0"/>
-    <w:lsdException w:name="Light Grid Accent 3" w:semiHidden="0" w:uiPriority="62" w:unhideWhenUsed="0"/>
-    <w:lsdException w:name="Medium Shading 1 Accent 3" w:semiHidden="0" w:uiPriority="63" w:unhideWhenUsed="0"/>
-    <w:lsdException w:name="Medium Shading 2 Accent 3" w:semiHidden="0" w:uiPriority="64" w:unhideWhenUsed="0"/>
-    <w:lsdException w:name="Medium List 1 Accent 3" w:semiHidden="0" w:uiPriority="65" w:unhideWhenUsed="0"/>
-    <w:lsdException w:name="Medium List 2 Accent 3" w:semiHidden="0" w:uiPriority="66" w:unhideWhenUsed="0"/>
-    <w:lsdException w:name="Medium Grid 1 Accent 3" w:semiHidden="0" w:uiPriority="67" w:unhideWhenUsed="0"/>
-    <w:lsdException w:name="Medium Grid 2 Accent 3" w:semiHidden="0" w:uiPriority="68" w:unhideWhenUsed="0"/>
-    <w:lsdException w:name="Medium Grid 3 Accent 3" w:semiHidden="0" w:uiPriority="69" w:unhideWhenUsed="0"/>
-    <w:lsdException w:name="Dark List Accent 3" w:semiHidden="0" w:uiPriority="70" w:unhideWhenUsed="0"/>
-    <w:lsdException w:name="Colorful Shading Accent 3" w:semiHidden="0" w:uiPriority="71" w:unhideWhenUsed="0"/>
-    <w:lsdException w:name="Colorful List Accent 3" w:semiHidden="0" w:uiPriority="72" w:unhideWhenUsed="0"/>
-    <w:lsdException w:name="Colorful Grid Accent 3" w:semiHidden="0" w:uiPriority="73" w:unhideWhenUsed="0"/>
-    <w:lsdException w:name="Light Shading Accent 4" w:semiHidden="0" w:uiPriority="60" w:unhideWhenUsed="0"/>
-    <w:lsdException w:name="Light List Accent 4" w:semiHidden="0" w:uiPriority="61" w:unhideWhenUsed="0"/>
-    <w:lsdException w:name="Light Grid Accent 4" w:semiHidden="0" w:uiPriority="62" w:unhideWhenUsed="0"/>
-    <w:lsdException w:name="Medium Shading 1 Accent 4" w:semiHidden="0" w:uiPriority="63" w:unhideWhenUsed="0"/>
-    <w:lsdException w:name="Medium Shading 2 Accent 4" w:semiHidden="0" w:uiPriority="64" w:unhideWhenUsed="0"/>
-    <w:lsdException w:name="Medium List 1 Accent 4" w:semiHidden="0" w:uiPriority="65" w:unhideWhenUsed="0"/>
-    <w:lsdException w:name="Medium List 2 Accent 4" w:semiHidden="0" w:uiPriority="66" w:unhideWhenUsed="0"/>
-    <w:lsdException w:name="Medium Grid 1 Accent 4" w:semiHidden="0" w:uiPriority="67" w:unhideWhenUsed="0"/>
-    <w:lsdException w:name="Medium Grid 2 Accent 4" w:semiHidden="0" w:uiPriority="68" w:unhideWhenUsed="0"/>
-    <w:lsdException w:name="Medium Grid 3 Accent 4" w:semiHidden="0" w:uiPriority="69" w:unhideWhenUsed="0"/>
-    <w:lsdException w:name="Dark List Accent 4" w:semiHidden="0" w:uiPriority="70" w:unhideWhenUsed="0"/>
-    <w:lsdException w:name="Colorful Shading Accent 4" w:semiHidden="0" w:uiPriority="71" w:unhideWhenUsed="0"/>
-    <w:lsdException w:name="Colorful List Accent 4" w:semiHidden="0" w:uiPriority="72" w:unhideWhenUsed="0"/>
-    <w:lsdException w:name="Colorful Grid Accent 4" w:semiHidden="0" w:uiPriority="73" w:unhideWhenUsed="0"/>
-    <w:lsdException w:name="Light Shading Accent 5" w:semiHidden="0" w:uiPriority="60" w:unhideWhenUsed="0"/>
-    <w:lsdException w:name="Light List Accent 5" w:semiHidden="0" w:uiPriority="61" w:unhideWhenUsed="0"/>
-    <w:lsdException w:name="Light Grid Accent 5" w:semiHidden="0" w:uiPriority="62" w:unhideWhenUsed="0"/>
-    <w:lsdException w:name="Medium Shading 1 Accent 5" w:semiHidden="0" w:uiPriority="63" w:unhideWhenUsed="0"/>
-    <w:lsdException w:name="Medium Shading 2 Accent 5" w:semiHidden="0" w:uiPriority="64" w:unhideWhenUsed="0"/>
-    <w:lsdException w:name="Medium List 1 Accent 5" w:semiHidden="0" w:uiPriority="65" w:unhideWhenUsed="0"/>
-    <w:lsdException w:name="Medium List 2 Accent 5" w:semiHidden="0" w:uiPriority="66" w:unhideWhenUsed="0"/>
-    <w:lsdException w:name="Medium Grid 1 Accent 5" w:semiHidden="0" w:uiPriority="67" w:unhideWhenUsed="0"/>
-    <w:lsdException w:name="Medium Grid 2 Accent 5" w:semiHidden="0" w:uiPriority="68" w:unhideWhenUsed="0"/>
-    <w:lsdException w:name="Medium Grid 3 Accent 5" w:semiHidden="0" w:uiPriority="69" w:unhideWhenUsed="0"/>
-    <w:lsdException w:name="Dark List Accent 5" w:semiHidden="0" w:uiPriority="70" w:unhideWhenUsed="0"/>
-    <w:lsdException w:name="Colorful Shading Accent 5" w:semiHidden="0" w:uiPriority="71" w:unhideWhenUsed="0"/>
-    <w:lsdException w:name="Colorful List Accent 5" w:semiHidden="0" w:uiPriority="72" w:unhideWhenUsed="0"/>
-    <w:lsdException w:name="Colorful Grid Accent 5" w:semiHidden="0" w:uiPriority="73" w:unhideWhenUsed="0"/>
-    <w:lsdException w:name="Light Shading Accent 6" w:semiHidden="0" w:uiPriority="60" w:unhideWhenUsed="0"/>
-    <w:lsdException w:name="Light List Accent 6" w:semiHidden="0" w:uiPriority="61" w:unhideWhenUsed="0"/>
-    <w:lsdException w:name="Light Grid Accent 6" w:semiHidden="0" w:uiPriority="62" w:unhideWhenUsed="0"/>
-    <w:lsdException w:name="Medium Shading 1 Accent 6" w:semiHidden="0" w:uiPriority="63" w:unhideWhenUsed="0"/>
-    <w:lsdException w:name="Medium Shading 2 Accent 6" w:semiHidden="0" w:uiPriority="64" w:unhideWhenUsed="0"/>
-    <w:lsdException w:name="Medium List 1 Accent 6" w:semiHidden="0" w:uiPriority="65" w:unhideWhenUsed="0"/>
-    <w:lsdException w:name="Medium List 2 Accent 6" w:semiHidden="0" w:uiPriority="66" w:unhideWhenUsed="0"/>
-    <w:lsdException w:name="Medium Grid 1 Accent 6" w:semiHidden="0" w:uiPriority="67" w:unhideWhenUsed="0"/>
-    <w:lsdException w:name="Medium Grid 2 Accent 6" w:semiHidden="0" w:uiPriority="68" w:unhideWhenUsed="0"/>
-    <w:lsdException w:name="Medium Grid 3 Accent 6" w:semiHidden="0" w:uiPriority="69" w:unhideWhenUsed="0"/>
-    <w:lsdException w:name="Dark List Accent 6" w:semiHidden="0" w:uiPriority="70" w:unhideWhenUsed="0"/>
-    <w:lsdException w:name="Colorful Shading Accent 6" w:semiHidden="0" w:uiPriority="71" w:unhideWhenUsed="0"/>
-    <w:lsdException w:name="Colorful List Accent 6" w:semiHidden="0" w:uiPriority="72" w:unhideWhenUsed="0"/>
-    <w:lsdException w:name="Colorful Grid Accent 6" w:semiHidden="0" w:uiPriority="73" w:unhideWhenUsed="0"/>
-    <w:lsdException w:name="Subtle Emphasis" w:semiHidden="0" w:uiPriority="19" w:unhideWhenUsed="0" w:qFormat="1"/>
-    <w:lsdException w:name="Intense Emphasis" w:semiHidden="0" w:uiPriority="21" w:unhideWhenUsed="0" w:qFormat="1"/>
-    <w:lsdException w:name="Subtle Reference" w:semiHidden="0" w:uiPriority="31" w:unhideWhenUsed="0" w:qFormat="1"/>
-    <w:lsdException w:name="Intense Reference" w:semiHidden="0" w:uiPriority="32" w:unhideWhenUsed="0" w:qFormat="1"/>
-    <w:lsdException w:name="Book Title" w:semiHidden="0" w:uiPriority="33" w:unhideWhenUsed="0" w:qFormat="1"/>
-    <w:lsdException w:name="Bibliography" w:uiPriority="37"/>
-    <w:lsdException w:name="TOC Heading" w:uiPriority="39" w:qFormat="1"/>
-  </w:latentStyles>
-  <w:style w:type="paragraph" w:default="1" w:styleId="Normal">
-    <w:name w:val="Normal"/>
-    <w:qFormat/>
-  </w:style>
-  <w:style w:type="paragraph" w:styleId="Heading1">
-    <w:name w:val="heading 1"/>
-    <w:basedOn w:val="Normal"/>
-    <w:next w:val="Normal"/>
-    <w:link w:val="Heading1Char"/>
-    <w:uiPriority w:val="9"/>
-    <w:qFormat/>
-    <w:rsid w:val="003125C4"/>
-    <w:pPr>
-      <w:keepNext/>
-      <w:keepLines/>
-      <w:spacing w:before="480" w:after="0"/>
-      <w:outlineLvl w:val="0"/>
-    </w:pPr>
-    <w:rPr>
-      <w:rFonts w:asciiTheme="majorHAnsi" w:eastAsiaTheme="majorEastAsia" w:hAnsiTheme="majorHAnsi" w:cstheme="majorBidi"/>
-      <w:b/>
-      <w:bCs/>
-      <w:color w:val="365F91" w:themeColor="accent1" w:themeShade="BF"/>
-      <w:sz w:val="28"/>
-      <w:szCs w:val="28"/>
-    </w:rPr>
-  </w:style>
-  <w:style w:type="paragraph" w:styleId="Heading2">
-    <w:name w:val="heading 2"/>
-    <w:basedOn w:val="Normal"/>
-    <w:next w:val="Normal"/>
-    <w:link w:val="Heading2Char"/>
-    <w:uiPriority w:val="9"/>
-    <w:unhideWhenUsed/>
-    <w:qFormat/>
-    <w:rsid w:val="003125C4"/>
-    <w:pPr>
-      <w:keepNext/>
-      <w:keepLines/>
-      <w:spacing w:before="200" w:after="0"/>
-      <w:outlineLvl w:val="1"/>
-    </w:pPr>
-    <w:rPr>
-      <w:rFonts w:asciiTheme="majorHAnsi" w:eastAsiaTheme="majorEastAsia" w:hAnsiTheme="majorHAnsi" w:cstheme="majorBidi"/>
-      <w:b/>
-      <w:bCs/>
-      <w:color w:val="4F81BD" w:themeColor="accent1"/>
-      <w:sz w:val="26"/>
-      <w:szCs w:val="26"/>
-    </w:rPr>
-  </w:style>
-  <w:style w:type="paragraph" w:styleId="Heading3">
-    <w:name w:val="heading 3"/>
-    <w:basedOn w:val="Normal"/>
-    <w:next w:val="Normal"/>
-    <w:link w:val="Heading3Char"/>
-    <w:uiPriority w:val="9"/>
-    <w:unhideWhenUsed/>
-    <w:qFormat/>
-    <w:rsid w:val="003125C4"/>
-    <w:pPr>
-      <w:keepNext/>
-      <w:keepLines/>
-      <w:spacing w:before="200" w:after="0"/>
-      <w:outlineLvl w:val="2"/>
-    </w:pPr>
-    <w:rPr>
-      <w:rFonts w:asciiTheme="majorHAnsi" w:eastAsiaTheme="majorEastAsia" w:hAnsiTheme="majorHAnsi" w:cstheme="majorBidi"/>
-      <w:b/>
-      <w:bCs/>
-      <w:color w:val="4F81BD" w:themeColor="accent1"/>
-    </w:rPr>
-  </w:style>
-  <w:style w:type="character" w:default="1" w:styleId="DefaultParagraphFont">
-    <w:name w:val="Default Paragraph Font"/>
-    <w:uiPriority w:val="1"/>
-    <w:semiHidden/>
-    <w:unhideWhenUsed/>
-  </w:style>
-  <w:style w:type="table" w:default="1" w:styleId="TableNormal">
-    <w:name w:val="Normal Table"/>
-    <w:uiPriority w:val="99"/>
-    <w:semiHidden/>
-    <w:unhideWhenUsed/>
-    <w:tblPr>
-      <w:tblInd w:w="0" w:type="dxa"/>
-      <w:tblCellMar>
-        <w:top w:w="0" w:type="dxa"/>
-        <w:left w:w="108" w:type="dxa"/>
-        <w:bottom w:w="0" w:type="dxa"/>
-        <w:right w:w="108" w:type="dxa"/>
-      </w:tblCellMar>
-    </w:tblPr>
-  </w:style>
-  <w:style w:type="numbering" w:default="1" w:styleId="NoList">
-    <w:name w:val="No List"/>
-    <w:uiPriority w:val="99"/>
-    <w:semiHidden/>
-    <w:unhideWhenUsed/>
-  </w:style>
-  <w:style w:type="paragraph" w:styleId="ListParagraph">
-    <w:name w:val="List Paragraph"/>
-    <w:basedOn w:val="Normal"/>
-    <w:uiPriority w:val="34"/>
-    <w:qFormat/>
-    <w:rsid w:val="00F75DE2"/>
-    <w:pPr>
-      <w:ind w:left="720"/>
-      <w:contextualSpacing/>
-    </w:pPr>
-  </w:style>
-  <w:style w:type="table" w:styleId="TableGrid">
-    <w:name w:val="Table Grid"/>
-    <w:basedOn w:val="TableNormal"/>
-    <w:uiPriority w:val="59"/>
-    <w:rsid w:val="00FC2537"/>
-    <w:pPr>
-      <w:spacing w:after="0" w:line="240" w:lineRule="auto"/>
-    </w:pPr>
-    <w:tblPr>
-      <w:tblInd w:w="0" w:type="dxa"/>
-      <w:tblBorders>
-        <w:top w:val="single" w:sz="4" w:space="0" w:color="auto"/>
-        <w:left w:val="single" w:sz="4" w:space="0" w:color="auto"/>
-        <w:bottom w:val="single" w:sz="4" w:space="0" w:color="auto"/>
-        <w:right w:val="single" w:sz="4" w:space="0" w:color="auto"/>
-        <w:insideH w:val="single" w:sz="4" w:space="0" w:color="auto"/>
-        <w:insideV w:val="single" w:sz="4" w:space="0" w:color="auto"/>
-      </w:tblBorders>
-      <w:tblCellMar>
-        <w:top w:w="0" w:type="dxa"/>
-        <w:left w:w="108" w:type="dxa"/>
-        <w:bottom w:w="0" w:type="dxa"/>
-        <w:right w:w="108" w:type="dxa"/>
-      </w:tblCellMar>
     </w:tblPr>
   </w:style>
   <w:style w:type="character" w:customStyle="1" w:styleId="Heading1Char">

</xml_diff>

<commit_message>
[API] Cập nhật một số lỗi API
</commit_message>
<xml_diff>
--- a/doc/mKids_API_ver1.1.docx
+++ b/doc/mKids_API_ver1.1.docx
@@ -352,6 +352,24 @@
               <w:rPr>
                 <w:rFonts w:ascii="Tahoma" w:hAnsi="Tahoma" w:cs="Tahoma"/>
               </w:rPr>
+              <w:t>currentPassword: mật khẩu hiện tại</w:t>
+            </w:r>
+          </w:p>
+          <w:p>
+            <w:pPr>
+              <w:pStyle w:val="ListParagraph"/>
+              <w:numPr>
+                <w:ilvl w:val="0"/>
+                <w:numId w:val="3"/>
+              </w:numPr>
+              <w:rPr>
+                <w:rFonts w:ascii="Tahoma" w:hAnsi="Tahoma" w:cs="Tahoma"/>
+              </w:rPr>
+            </w:pPr>
+            <w:r>
+              <w:rPr>
+                <w:rFonts w:ascii="Tahoma" w:hAnsi="Tahoma" w:cs="Tahoma"/>
+              </w:rPr>
               <w:t>password: mật khẩu</w:t>
             </w:r>
           </w:p>
@@ -455,13 +473,7 @@
         <w:rPr>
           <w:rFonts w:ascii="Tahoma" w:hAnsi="Tahoma" w:cs="Tahoma"/>
         </w:rPr>
-        <w:t>Tên hàm: /</w:t>
-      </w:r>
-      <w:r>
-        <w:rPr>
-          <w:rFonts w:ascii="Tahoma" w:hAnsi="Tahoma" w:cs="Tahoma"/>
-        </w:rPr>
-        <w:t>updateUserInfo</w:t>
+        <w:t>Tên hàm: /updateUserInfo</w:t>
       </w:r>
     </w:p>
     <w:tbl>
@@ -536,13 +548,7 @@
               <w:rPr>
                 <w:rFonts w:ascii="Tahoma" w:hAnsi="Tahoma" w:cs="Tahoma"/>
               </w:rPr>
-              <w:t>name</w:t>
-            </w:r>
-            <w:r>
-              <w:rPr>
-                <w:rFonts w:ascii="Tahoma" w:hAnsi="Tahoma" w:cs="Tahoma"/>
-              </w:rPr>
-              <w:t xml:space="preserve">: </w:t>
+              <w:t xml:space="preserve">name: </w:t>
             </w:r>
             <w:r>
               <w:rPr>
@@ -566,13 +572,7 @@
               <w:rPr>
                 <w:rFonts w:ascii="Tahoma" w:hAnsi="Tahoma" w:cs="Tahoma"/>
               </w:rPr>
-              <w:t>gender</w:t>
-            </w:r>
-            <w:r>
-              <w:rPr>
-                <w:rFonts w:ascii="Tahoma" w:hAnsi="Tahoma" w:cs="Tahoma"/>
-              </w:rPr>
-              <w:t xml:space="preserve">: </w:t>
+              <w:t xml:space="preserve">gender: </w:t>
             </w:r>
             <w:r>
               <w:rPr>
@@ -602,13 +602,7 @@
               <w:rPr>
                 <w:rFonts w:ascii="Tahoma" w:hAnsi="Tahoma" w:cs="Tahoma"/>
               </w:rPr>
-              <w:t>facebook</w:t>
-            </w:r>
-            <w:r>
-              <w:rPr>
-                <w:rFonts w:ascii="Tahoma" w:hAnsi="Tahoma" w:cs="Tahoma"/>
-              </w:rPr>
-              <w:t xml:space="preserve">: </w:t>
+              <w:t xml:space="preserve">facebook: </w:t>
             </w:r>
             <w:r>
               <w:rPr>
@@ -632,13 +626,7 @@
               <w:rPr>
                 <w:rFonts w:ascii="Tahoma" w:hAnsi="Tahoma" w:cs="Tahoma"/>
               </w:rPr>
-              <w:t>address</w:t>
-            </w:r>
-            <w:r>
-              <w:rPr>
-                <w:rFonts w:ascii="Tahoma" w:hAnsi="Tahoma" w:cs="Tahoma"/>
-              </w:rPr>
-              <w:t xml:space="preserve">: </w:t>
+              <w:t xml:space="preserve">address: </w:t>
             </w:r>
             <w:r>
               <w:rPr>
@@ -662,13 +650,7 @@
               <w:rPr>
                 <w:rFonts w:ascii="Tahoma" w:hAnsi="Tahoma" w:cs="Tahoma"/>
               </w:rPr>
-              <w:t>description</w:t>
-            </w:r>
-            <w:r>
-              <w:rPr>
-                <w:rFonts w:ascii="Tahoma" w:hAnsi="Tahoma" w:cs="Tahoma"/>
-              </w:rPr>
-              <w:t>:</w:t>
+              <w:t>description:</w:t>
             </w:r>
             <w:r>
               <w:rPr>
@@ -692,13 +674,7 @@
               <w:rPr>
                 <w:rFonts w:ascii="Tahoma" w:hAnsi="Tahoma" w:cs="Tahoma"/>
               </w:rPr>
-              <w:t>image</w:t>
-            </w:r>
-            <w:r>
-              <w:rPr>
-                <w:rFonts w:ascii="Tahoma" w:hAnsi="Tahoma" w:cs="Tahoma"/>
-              </w:rPr>
-              <w:t xml:space="preserve">: </w:t>
+              <w:t xml:space="preserve">image: </w:t>
             </w:r>
             <w:r>
               <w:rPr>
@@ -952,6 +928,7 @@
               <w:rPr>
                 <w:rFonts w:ascii="Tahoma" w:hAnsi="Tahoma" w:cs="Tahoma"/>
               </w:rPr>
+              <w:lastRenderedPageBreak/>
               <w:t>errorCode: mã lỗi trả về,</w:t>
             </w:r>
           </w:p>
@@ -966,7 +943,6 @@
               <w:rPr>
                 <w:rFonts w:ascii="Tahoma" w:hAnsi="Tahoma" w:cs="Tahoma"/>
               </w:rPr>
-              <w:lastRenderedPageBreak/>
               <w:t>message: thông báo lỗi</w:t>
             </w:r>
             <w:r>
@@ -1197,7 +1173,19 @@
               <w:rPr>
                 <w:rFonts w:ascii="Tahoma" w:hAnsi="Tahoma" w:cs="Tahoma"/>
               </w:rPr>
-              <w:t>image: ảnh (dạng Base64)</w:t>
+              <w:t>imagePath</w:t>
+            </w:r>
+            <w:r>
+              <w:rPr>
+                <w:rFonts w:ascii="Tahoma" w:hAnsi="Tahoma" w:cs="Tahoma"/>
+              </w:rPr>
+              <w:t xml:space="preserve">: </w:t>
+            </w:r>
+            <w:r>
+              <w:rPr>
+                <w:rFonts w:ascii="Tahoma" w:hAnsi="Tahoma" w:cs="Tahoma"/>
+              </w:rPr>
+              <w:t>đường dẫn ảnh đại diện</w:t>
             </w:r>
           </w:p>
           <w:p>
@@ -1229,13 +1217,7 @@
               <w:rPr>
                 <w:rFonts w:ascii="Tahoma" w:hAnsi="Tahoma" w:cs="Tahoma"/>
               </w:rPr>
-              <w:t>phone: số điện thoại</w:t>
-            </w:r>
-            <w:r>
-              <w:rPr>
-                <w:rFonts w:ascii="Tahoma" w:hAnsi="Tahoma" w:cs="Tahoma"/>
-              </w:rPr>
-              <w:t xml:space="preserve"> </w:t>
+              <w:t xml:space="preserve">phone: số điện thoại </w:t>
             </w:r>
           </w:p>
           <w:p>
@@ -1251,8 +1233,6 @@
               </w:rPr>
               <w:t>}</w:t>
             </w:r>
-            <w:bookmarkStart w:id="0" w:name="_GoBack"/>
-            <w:bookmarkEnd w:id="0"/>
           </w:p>
           <w:p>
             <w:pPr>
@@ -1829,6 +1809,7 @@
               <w:rPr>
                 <w:rFonts w:ascii="Tahoma" w:hAnsi="Tahoma" w:cs="Tahoma"/>
               </w:rPr>
+              <w:lastRenderedPageBreak/>
               <w:t>message: thông báo lỗi</w:t>
             </w:r>
           </w:p>
@@ -1842,7 +1823,6 @@
               <w:rPr>
                 <w:rFonts w:ascii="Tahoma" w:hAnsi="Tahoma" w:cs="Tahoma"/>
               </w:rPr>
-              <w:lastRenderedPageBreak/>
               <w:t>}</w:t>
             </w:r>
           </w:p>
@@ -9211,25 +9191,14 @@
     </w:tbl>
     <w:p>
       <w:pPr>
-        <w:pStyle w:val="Heading2"/>
-      </w:pPr>
-      <w:r>
-        <w:t>Bình luận</w:t>
+        <w:pStyle w:val="Heading3"/>
+      </w:pPr>
+      <w:r>
+        <w:t>Danh sách ảnh</w:t>
       </w:r>
     </w:p>
     <w:p>
       <w:pPr>
-        <w:pStyle w:val="Heading3"/>
-      </w:pPr>
-      <w:r>
-        <w:t xml:space="preserve">Trả lời </w:t>
-      </w:r>
-      <w:r>
-        <w:t>bình luận</w:t>
-      </w:r>
-    </w:p>
-    <w:p>
-      <w:pPr>
         <w:rPr>
           <w:rFonts w:ascii="Tahoma" w:hAnsi="Tahoma" w:cs="Tahoma"/>
         </w:rPr>
@@ -9244,7 +9213,7 @@
         <w:rPr>
           <w:rFonts w:ascii="Tahoma" w:hAnsi="Tahoma" w:cs="Tahoma"/>
         </w:rPr>
-        <w:t>replyComment</w:t>
+        <w:t>getImageList</w:t>
       </w:r>
     </w:p>
     <w:tbl>
@@ -9313,37 +9282,43 @@
               <w:rPr>
                 <w:rFonts w:ascii="Tahoma" w:hAnsi="Tahoma" w:cs="Tahoma"/>
               </w:rPr>
-              <w:t xml:space="preserve">id: </w:t>
-            </w:r>
-            <w:r>
-              <w:rPr>
-                <w:rFonts w:ascii="Tahoma" w:hAnsi="Tahoma" w:cs="Tahoma"/>
-              </w:rPr>
-              <w:t xml:space="preserve">ID </w:t>
-            </w:r>
-            <w:r>
-              <w:rPr>
-                <w:rFonts w:ascii="Tahoma" w:hAnsi="Tahoma" w:cs="Tahoma"/>
-              </w:rPr>
-              <w:t>bình luận</w:t>
-            </w:r>
-          </w:p>
-          <w:p>
-            <w:pPr>
-              <w:pStyle w:val="ListParagraph"/>
-              <w:numPr>
-                <w:ilvl w:val="0"/>
-                <w:numId w:val="6"/>
-              </w:numPr>
-              <w:rPr>
-                <w:rFonts w:ascii="Tahoma" w:hAnsi="Tahoma" w:cs="Tahoma"/>
-              </w:rPr>
-            </w:pPr>
-            <w:r>
-              <w:rPr>
-                <w:rFonts w:ascii="Tahoma" w:hAnsi="Tahoma" w:cs="Tahoma"/>
-              </w:rPr>
-              <w:t>content: nội dung trả lời</w:t>
+              <w:t>date: ngày (định dạng yyyy-MM-dd)</w:t>
+            </w:r>
+          </w:p>
+          <w:p>
+            <w:pPr>
+              <w:pStyle w:val="ListParagraph"/>
+              <w:numPr>
+                <w:ilvl w:val="0"/>
+                <w:numId w:val="6"/>
+              </w:numPr>
+              <w:rPr>
+                <w:rFonts w:ascii="Tahoma" w:hAnsi="Tahoma" w:cs="Tahoma"/>
+              </w:rPr>
+            </w:pPr>
+            <w:r>
+              <w:rPr>
+                <w:rFonts w:ascii="Tahoma" w:hAnsi="Tahoma" w:cs="Tahoma"/>
+              </w:rPr>
+              <w:t>page: trang (bắt đầu từ 1)</w:t>
+            </w:r>
+          </w:p>
+          <w:p>
+            <w:pPr>
+              <w:pStyle w:val="ListParagraph"/>
+              <w:numPr>
+                <w:ilvl w:val="0"/>
+                <w:numId w:val="6"/>
+              </w:numPr>
+              <w:rPr>
+                <w:rFonts w:ascii="Tahoma" w:hAnsi="Tahoma" w:cs="Tahoma"/>
+              </w:rPr>
+            </w:pPr>
+            <w:r>
+              <w:rPr>
+                <w:rFonts w:ascii="Tahoma" w:hAnsi="Tahoma" w:cs="Tahoma"/>
+              </w:rPr>
+              <w:t>pageSize: số bản ghi trên trang (-1: lấy tất cả)</w:t>
             </w:r>
           </w:p>
         </w:tc>
@@ -9414,6 +9389,21 @@
           </w:p>
           <w:p>
             <w:pPr>
+              <w:ind w:left="720"/>
+              <w:rPr>
+                <w:rFonts w:ascii="Tahoma" w:hAnsi="Tahoma" w:cs="Tahoma"/>
+              </w:rPr>
+            </w:pPr>
+            <w:r>
+              <w:rPr>
+                <w:rFonts w:ascii="Tahoma" w:hAnsi="Tahoma" w:cs="Tahoma"/>
+              </w:rPr>
+              <w:t>data: [</w:t>
+            </w:r>
+          </w:p>
+          <w:p>
+            <w:pPr>
+              <w:ind w:left="1440"/>
               <w:rPr>
                 <w:rFonts w:ascii="Tahoma" w:hAnsi="Tahoma" w:cs="Tahoma"/>
               </w:rPr>
@@ -9423,6 +9413,156 @@
                 <w:rFonts w:ascii="Tahoma" w:hAnsi="Tahoma" w:cs="Tahoma"/>
               </w:rPr>
               <w:lastRenderedPageBreak/>
+              <w:t>{</w:t>
+            </w:r>
+          </w:p>
+          <w:p>
+            <w:pPr>
+              <w:pStyle w:val="ListParagraph"/>
+              <w:ind w:left="2160"/>
+              <w:rPr>
+                <w:rFonts w:ascii="Tahoma" w:hAnsi="Tahoma" w:cs="Tahoma"/>
+              </w:rPr>
+            </w:pPr>
+            <w:r>
+              <w:rPr>
+                <w:rFonts w:ascii="Tahoma" w:hAnsi="Tahoma" w:cs="Tahoma"/>
+              </w:rPr>
+              <w:t xml:space="preserve">id: ID </w:t>
+            </w:r>
+            <w:r>
+              <w:rPr>
+                <w:rFonts w:ascii="Tahoma" w:hAnsi="Tahoma" w:cs="Tahoma"/>
+              </w:rPr>
+              <w:t>ảnh</w:t>
+            </w:r>
+            <w:r>
+              <w:rPr>
+                <w:rFonts w:ascii="Tahoma" w:hAnsi="Tahoma" w:cs="Tahoma"/>
+              </w:rPr>
+              <w:t xml:space="preserve"> </w:t>
+            </w:r>
+          </w:p>
+          <w:p>
+            <w:pPr>
+              <w:pStyle w:val="ListParagraph"/>
+              <w:ind w:left="2160"/>
+              <w:rPr>
+                <w:rFonts w:ascii="Tahoma" w:hAnsi="Tahoma" w:cs="Tahoma"/>
+              </w:rPr>
+            </w:pPr>
+            <w:r>
+              <w:rPr>
+                <w:rFonts w:ascii="Tahoma" w:hAnsi="Tahoma" w:cs="Tahoma"/>
+              </w:rPr>
+              <w:t xml:space="preserve">title: tiêu đề </w:t>
+            </w:r>
+            <w:r>
+              <w:rPr>
+                <w:rFonts w:ascii="Tahoma" w:hAnsi="Tahoma" w:cs="Tahoma"/>
+              </w:rPr>
+              <w:t>ảnh</w:t>
+            </w:r>
+            <w:r>
+              <w:rPr>
+                <w:rFonts w:ascii="Tahoma" w:hAnsi="Tahoma" w:cs="Tahoma"/>
+              </w:rPr>
+              <w:t>,</w:t>
+            </w:r>
+          </w:p>
+          <w:p>
+            <w:pPr>
+              <w:pStyle w:val="ListParagraph"/>
+              <w:ind w:left="2160"/>
+              <w:rPr>
+                <w:rFonts w:ascii="Tahoma" w:hAnsi="Tahoma" w:cs="Tahoma"/>
+              </w:rPr>
+            </w:pPr>
+            <w:r>
+              <w:rPr>
+                <w:rFonts w:ascii="Tahoma" w:hAnsi="Tahoma" w:cs="Tahoma"/>
+              </w:rPr>
+              <w:t>articleId</w:t>
+            </w:r>
+            <w:r>
+              <w:rPr>
+                <w:rFonts w:ascii="Tahoma" w:hAnsi="Tahoma" w:cs="Tahoma"/>
+              </w:rPr>
+              <w:t xml:space="preserve">: </w:t>
+            </w:r>
+            <w:r>
+              <w:rPr>
+                <w:rFonts w:ascii="Tahoma" w:hAnsi="Tahoma" w:cs="Tahoma"/>
+              </w:rPr>
+              <w:t>ID tin tức,</w:t>
+            </w:r>
+          </w:p>
+          <w:p>
+            <w:pPr>
+              <w:ind w:left="2160"/>
+              <w:rPr>
+                <w:rFonts w:ascii="Tahoma" w:hAnsi="Tahoma" w:cs="Tahoma"/>
+              </w:rPr>
+            </w:pPr>
+            <w:r>
+              <w:rPr>
+                <w:rFonts w:ascii="Tahoma" w:hAnsi="Tahoma" w:cs="Tahoma"/>
+              </w:rPr>
+              <w:t>imagePath: đường dẫn ảnh</w:t>
+            </w:r>
+          </w:p>
+          <w:p>
+            <w:pPr>
+              <w:ind w:left="1440"/>
+              <w:rPr>
+                <w:rFonts w:ascii="Tahoma" w:hAnsi="Tahoma" w:cs="Tahoma"/>
+              </w:rPr>
+            </w:pPr>
+            <w:r>
+              <w:rPr>
+                <w:rFonts w:ascii="Tahoma" w:hAnsi="Tahoma" w:cs="Tahoma"/>
+              </w:rPr>
+              <w:t>},</w:t>
+            </w:r>
+          </w:p>
+          <w:p>
+            <w:pPr>
+              <w:ind w:left="1440"/>
+              <w:rPr>
+                <w:rFonts w:ascii="Tahoma" w:hAnsi="Tahoma" w:cs="Tahoma"/>
+              </w:rPr>
+            </w:pPr>
+            <w:r>
+              <w:rPr>
+                <w:rFonts w:ascii="Tahoma" w:hAnsi="Tahoma" w:cs="Tahoma"/>
+              </w:rPr>
+              <w:t>…</w:t>
+            </w:r>
+          </w:p>
+          <w:p>
+            <w:pPr>
+              <w:ind w:left="720"/>
+              <w:rPr>
+                <w:rFonts w:ascii="Tahoma" w:hAnsi="Tahoma" w:cs="Tahoma"/>
+              </w:rPr>
+            </w:pPr>
+            <w:r>
+              <w:rPr>
+                <w:rFonts w:ascii="Tahoma" w:hAnsi="Tahoma" w:cs="Tahoma"/>
+              </w:rPr>
+              <w:t>]</w:t>
+            </w:r>
+          </w:p>
+          <w:p>
+            <w:pPr>
+              <w:rPr>
+                <w:rFonts w:ascii="Tahoma" w:hAnsi="Tahoma" w:cs="Tahoma"/>
+              </w:rPr>
+            </w:pPr>
+            <w:r>
+              <w:rPr>
+                <w:rFonts w:ascii="Tahoma" w:hAnsi="Tahoma" w:cs="Tahoma"/>
+              </w:rPr>
               <w:t>}</w:t>
             </w:r>
           </w:p>
@@ -9431,14 +9571,11 @@
     </w:tbl>
     <w:p>
       <w:pPr>
-        <w:rPr>
-          <w:rFonts w:asciiTheme="majorHAnsi" w:eastAsiaTheme="majorEastAsia" w:hAnsiTheme="majorHAnsi" w:cstheme="majorBidi"/>
-          <w:color w:val="4F81BD" w:themeColor="accent1"/>
-        </w:rPr>
+        <w:pStyle w:val="Heading2"/>
       </w:pPr>
       <w:r>
         <w:lastRenderedPageBreak/>
-        <w:br w:type="page"/>
+        <w:t>Bình luận</w:t>
       </w:r>
     </w:p>
     <w:p>
@@ -9446,11 +9583,7 @@
         <w:pStyle w:val="Heading3"/>
       </w:pPr>
       <w:r>
-        <w:lastRenderedPageBreak/>
-        <w:t xml:space="preserve">Danh </w:t>
-      </w:r>
-      <w:r>
-        <w:t xml:space="preserve">sách </w:t>
+        <w:t xml:space="preserve">Trả lời </w:t>
       </w:r>
       <w:r>
         <w:t>bình luận</w:t>
@@ -9466,19 +9599,13 @@
         <w:rPr>
           <w:rFonts w:ascii="Tahoma" w:hAnsi="Tahoma" w:cs="Tahoma"/>
         </w:rPr>
-        <w:t>Tên hàm: /get</w:t>
+        <w:t>Tên hàm: /</w:t>
       </w:r>
       <w:r>
         <w:rPr>
           <w:rFonts w:ascii="Tahoma" w:hAnsi="Tahoma" w:cs="Tahoma"/>
         </w:rPr>
-        <w:t>Comment</w:t>
-      </w:r>
-      <w:r>
-        <w:rPr>
-          <w:rFonts w:ascii="Tahoma" w:hAnsi="Tahoma" w:cs="Tahoma"/>
-        </w:rPr>
-        <w:t>List</w:t>
+        <w:t>replyComment</w:t>
       </w:r>
     </w:p>
     <w:tbl>
@@ -9547,79 +9674,37 @@
               <w:rPr>
                 <w:rFonts w:ascii="Tahoma" w:hAnsi="Tahoma" w:cs="Tahoma"/>
               </w:rPr>
-              <w:t>kw: từ khóa tìm kiếm</w:t>
-            </w:r>
-            <w:r>
-              <w:rPr>
-                <w:rFonts w:ascii="Tahoma" w:hAnsi="Tahoma" w:cs="Tahoma"/>
-              </w:rPr>
-              <w:t xml:space="preserve"> (null: lấy tất cả)</w:t>
-            </w:r>
-          </w:p>
-          <w:p>
-            <w:pPr>
-              <w:pStyle w:val="ListParagraph"/>
-              <w:numPr>
-                <w:ilvl w:val="0"/>
-                <w:numId w:val="6"/>
-              </w:numPr>
-              <w:rPr>
-                <w:rFonts w:ascii="Tahoma" w:hAnsi="Tahoma" w:cs="Tahoma"/>
-              </w:rPr>
-            </w:pPr>
-            <w:r>
-              <w:rPr>
-                <w:rFonts w:ascii="Tahoma" w:hAnsi="Tahoma" w:cs="Tahoma"/>
-              </w:rPr>
-              <w:t>page: trang (bắt đầu từ 1)</w:t>
-            </w:r>
-          </w:p>
-          <w:p>
-            <w:pPr>
-              <w:pStyle w:val="ListParagraph"/>
-              <w:numPr>
-                <w:ilvl w:val="0"/>
-                <w:numId w:val="6"/>
-              </w:numPr>
-              <w:rPr>
-                <w:rFonts w:ascii="Tahoma" w:hAnsi="Tahoma" w:cs="Tahoma"/>
-              </w:rPr>
-            </w:pPr>
-            <w:r>
-              <w:rPr>
-                <w:rFonts w:ascii="Tahoma" w:hAnsi="Tahoma" w:cs="Tahoma"/>
-              </w:rPr>
-              <w:t>pageSize: số bản ghi trên trang (-1: lấy tất cả)</w:t>
-            </w:r>
-            <w:r>
-              <w:rPr>
-                <w:rFonts w:ascii="Tahoma" w:hAnsi="Tahoma" w:cs="Tahoma"/>
-              </w:rPr>
-              <w:t xml:space="preserve"> </w:t>
-            </w:r>
-          </w:p>
-          <w:p>
-            <w:pPr>
-              <w:pStyle w:val="ListParagraph"/>
-              <w:numPr>
-                <w:ilvl w:val="0"/>
-                <w:numId w:val="6"/>
-              </w:numPr>
-              <w:rPr>
-                <w:rFonts w:ascii="Tahoma" w:hAnsi="Tahoma" w:cs="Tahoma"/>
-              </w:rPr>
-            </w:pPr>
-            <w:r>
-              <w:rPr>
-                <w:rFonts w:ascii="Tahoma" w:hAnsi="Tahoma" w:cs="Tahoma"/>
-              </w:rPr>
-              <w:t>articleId: lấy theo ID bài viế</w:t>
-            </w:r>
-            <w:r>
-              <w:rPr>
-                <w:rFonts w:ascii="Tahoma" w:hAnsi="Tahoma" w:cs="Tahoma"/>
-              </w:rPr>
-              <w:t>t (có thể để null)</w:t>
+              <w:t xml:space="preserve">id: </w:t>
+            </w:r>
+            <w:r>
+              <w:rPr>
+                <w:rFonts w:ascii="Tahoma" w:hAnsi="Tahoma" w:cs="Tahoma"/>
+              </w:rPr>
+              <w:t xml:space="preserve">ID </w:t>
+            </w:r>
+            <w:r>
+              <w:rPr>
+                <w:rFonts w:ascii="Tahoma" w:hAnsi="Tahoma" w:cs="Tahoma"/>
+              </w:rPr>
+              <w:t>bình luận</w:t>
+            </w:r>
+          </w:p>
+          <w:p>
+            <w:pPr>
+              <w:pStyle w:val="ListParagraph"/>
+              <w:numPr>
+                <w:ilvl w:val="0"/>
+                <w:numId w:val="6"/>
+              </w:numPr>
+              <w:rPr>
+                <w:rFonts w:ascii="Tahoma" w:hAnsi="Tahoma" w:cs="Tahoma"/>
+              </w:rPr>
+            </w:pPr>
+            <w:r>
+              <w:rPr>
+                <w:rFonts w:ascii="Tahoma" w:hAnsi="Tahoma" w:cs="Tahoma"/>
+              </w:rPr>
+              <w:t>content: nội dung trả lời</w:t>
             </w:r>
           </w:p>
         </w:tc>
@@ -9686,492 +9771,6 @@
                 <w:rFonts w:ascii="Tahoma" w:hAnsi="Tahoma" w:cs="Tahoma"/>
               </w:rPr>
               <w:t>message: thông báo lỗi</w:t>
-            </w:r>
-          </w:p>
-          <w:p>
-            <w:pPr>
-              <w:ind w:left="720"/>
-              <w:rPr>
-                <w:rFonts w:ascii="Tahoma" w:hAnsi="Tahoma" w:cs="Tahoma"/>
-              </w:rPr>
-            </w:pPr>
-            <w:r>
-              <w:rPr>
-                <w:rFonts w:ascii="Tahoma" w:hAnsi="Tahoma" w:cs="Tahoma"/>
-              </w:rPr>
-              <w:t xml:space="preserve">data: </w:t>
-            </w:r>
-            <w:r>
-              <w:rPr>
-                <w:rFonts w:ascii="Tahoma" w:hAnsi="Tahoma" w:cs="Tahoma"/>
-              </w:rPr>
-              <w:t>[</w:t>
-            </w:r>
-          </w:p>
-          <w:p>
-            <w:pPr>
-              <w:ind w:left="1440"/>
-              <w:rPr>
-                <w:rFonts w:ascii="Tahoma" w:hAnsi="Tahoma" w:cs="Tahoma"/>
-              </w:rPr>
-            </w:pPr>
-            <w:r>
-              <w:rPr>
-                <w:rFonts w:ascii="Tahoma" w:hAnsi="Tahoma" w:cs="Tahoma"/>
-              </w:rPr>
-              <w:t>{</w:t>
-            </w:r>
-          </w:p>
-          <w:p>
-            <w:pPr>
-              <w:ind w:left="2160"/>
-              <w:rPr>
-                <w:rFonts w:ascii="Tahoma" w:hAnsi="Tahoma" w:cs="Tahoma"/>
-              </w:rPr>
-            </w:pPr>
-            <w:r>
-              <w:rPr>
-                <w:rFonts w:ascii="Tahoma" w:hAnsi="Tahoma" w:cs="Tahoma"/>
-              </w:rPr>
-              <w:t xml:space="preserve">id: ID </w:t>
-            </w:r>
-            <w:r>
-              <w:rPr>
-                <w:rFonts w:ascii="Tahoma" w:hAnsi="Tahoma" w:cs="Tahoma"/>
-              </w:rPr>
-              <w:t>bình luận</w:t>
-            </w:r>
-            <w:r>
-              <w:rPr>
-                <w:rFonts w:ascii="Tahoma" w:hAnsi="Tahoma" w:cs="Tahoma"/>
-              </w:rPr>
-              <w:t>,</w:t>
-            </w:r>
-          </w:p>
-          <w:p>
-            <w:pPr>
-              <w:ind w:left="2160"/>
-              <w:rPr>
-                <w:rFonts w:ascii="Tahoma" w:hAnsi="Tahoma" w:cs="Tahoma"/>
-              </w:rPr>
-            </w:pPr>
-            <w:r>
-              <w:rPr>
-                <w:rFonts w:ascii="Tahoma" w:hAnsi="Tahoma" w:cs="Tahoma"/>
-              </w:rPr>
-              <w:t>content: Nội dung bình luận</w:t>
-            </w:r>
-            <w:r>
-              <w:rPr>
-                <w:rFonts w:ascii="Tahoma" w:hAnsi="Tahoma" w:cs="Tahoma"/>
-              </w:rPr>
-              <w:t>,</w:t>
-            </w:r>
-          </w:p>
-          <w:p>
-            <w:pPr>
-              <w:ind w:left="2160"/>
-              <w:rPr>
-                <w:rFonts w:ascii="Tahoma" w:hAnsi="Tahoma" w:cs="Tahoma"/>
-              </w:rPr>
-            </w:pPr>
-            <w:r>
-              <w:rPr>
-                <w:rFonts w:ascii="Tahoma" w:hAnsi="Tahoma" w:cs="Tahoma"/>
-              </w:rPr>
-              <w:t>reply</w:t>
-            </w:r>
-            <w:r>
-              <w:rPr>
-                <w:rFonts w:ascii="Tahoma" w:hAnsi="Tahoma" w:cs="Tahoma"/>
-              </w:rPr>
-              <w:t>List</w:t>
-            </w:r>
-            <w:r>
-              <w:rPr>
-                <w:rFonts w:ascii="Tahoma" w:hAnsi="Tahoma" w:cs="Tahoma"/>
-              </w:rPr>
-              <w:t xml:space="preserve">: </w:t>
-            </w:r>
-            <w:r>
-              <w:rPr>
-                <w:rFonts w:ascii="Tahoma" w:hAnsi="Tahoma" w:cs="Tahoma"/>
-              </w:rPr>
-              <w:t>[</w:t>
-            </w:r>
-          </w:p>
-          <w:p>
-            <w:pPr>
-              <w:ind w:left="2160"/>
-              <w:rPr>
-                <w:rFonts w:ascii="Tahoma" w:hAnsi="Tahoma" w:cs="Tahoma"/>
-              </w:rPr>
-            </w:pPr>
-            <w:r>
-              <w:rPr>
-                <w:rFonts w:ascii="Tahoma" w:hAnsi="Tahoma" w:cs="Tahoma"/>
-              </w:rPr>
-              <w:t xml:space="preserve">  </w:t>
-            </w:r>
-            <w:r>
-              <w:rPr>
-                <w:rFonts w:ascii="Tahoma" w:hAnsi="Tahoma" w:cs="Tahoma"/>
-              </w:rPr>
-              <w:t>{</w:t>
-            </w:r>
-          </w:p>
-          <w:p>
-            <w:pPr>
-              <w:ind w:left="2160"/>
-              <w:rPr>
-                <w:rFonts w:ascii="Tahoma" w:hAnsi="Tahoma" w:cs="Tahoma"/>
-              </w:rPr>
-            </w:pPr>
-            <w:r>
-              <w:rPr>
-                <w:rFonts w:ascii="Tahoma" w:hAnsi="Tahoma" w:cs="Tahoma"/>
-              </w:rPr>
-              <w:t xml:space="preserve">      id: ID bình trả lời,</w:t>
-            </w:r>
-          </w:p>
-          <w:p>
-            <w:pPr>
-              <w:ind w:left="2160"/>
-              <w:rPr>
-                <w:rFonts w:ascii="Tahoma" w:hAnsi="Tahoma" w:cs="Tahoma"/>
-              </w:rPr>
-            </w:pPr>
-            <w:r>
-              <w:rPr>
-                <w:rFonts w:ascii="Tahoma" w:hAnsi="Tahoma" w:cs="Tahoma"/>
-              </w:rPr>
-              <w:t xml:space="preserve">     </w:t>
-            </w:r>
-            <w:r>
-              <w:rPr>
-                <w:rFonts w:ascii="Tahoma" w:hAnsi="Tahoma" w:cs="Tahoma"/>
-              </w:rPr>
-              <w:t xml:space="preserve"> </w:t>
-            </w:r>
-            <w:r>
-              <w:rPr>
-                <w:rFonts w:ascii="Tahoma" w:hAnsi="Tahoma" w:cs="Tahoma"/>
-              </w:rPr>
-              <w:t>content</w:t>
-            </w:r>
-            <w:r>
-              <w:rPr>
-                <w:rFonts w:ascii="Tahoma" w:hAnsi="Tahoma" w:cs="Tahoma"/>
-              </w:rPr>
-              <w:t>: Nội dung trả lời</w:t>
-            </w:r>
-          </w:p>
-          <w:p>
-            <w:pPr>
-              <w:ind w:left="2160"/>
-              <w:rPr>
-                <w:rFonts w:ascii="Tahoma" w:hAnsi="Tahoma" w:cs="Tahoma"/>
-              </w:rPr>
-            </w:pPr>
-            <w:r>
-              <w:rPr>
-                <w:rFonts w:ascii="Tahoma" w:hAnsi="Tahoma" w:cs="Tahoma"/>
-              </w:rPr>
-              <w:t xml:space="preserve">    </w:t>
-            </w:r>
-            <w:r>
-              <w:rPr>
-                <w:rFonts w:ascii="Tahoma" w:hAnsi="Tahoma" w:cs="Tahoma"/>
-              </w:rPr>
-              <w:t xml:space="preserve">  </w:t>
-            </w:r>
-            <w:r>
-              <w:rPr>
-                <w:rFonts w:ascii="Tahoma" w:hAnsi="Tahoma" w:cs="Tahoma"/>
-              </w:rPr>
-              <w:t>replyUser: {</w:t>
-            </w:r>
-          </w:p>
-          <w:p>
-            <w:pPr>
-              <w:ind w:left="2880"/>
-              <w:rPr>
-                <w:rFonts w:ascii="Tahoma" w:hAnsi="Tahoma" w:cs="Tahoma"/>
-              </w:rPr>
-            </w:pPr>
-            <w:r>
-              <w:rPr>
-                <w:rFonts w:ascii="Tahoma" w:hAnsi="Tahoma" w:cs="Tahoma"/>
-              </w:rPr>
-              <w:t>id: ID người trả lời,</w:t>
-            </w:r>
-          </w:p>
-          <w:p>
-            <w:pPr>
-              <w:ind w:left="2880"/>
-              <w:rPr>
-                <w:rFonts w:ascii="Tahoma" w:hAnsi="Tahoma" w:cs="Tahoma"/>
-              </w:rPr>
-            </w:pPr>
-            <w:r>
-              <w:rPr>
-                <w:rFonts w:ascii="Tahoma" w:hAnsi="Tahoma" w:cs="Tahoma"/>
-              </w:rPr>
-              <w:t>name: tên người trả lời,</w:t>
-            </w:r>
-          </w:p>
-          <w:p>
-            <w:pPr>
-              <w:ind w:left="2880"/>
-              <w:rPr>
-                <w:rFonts w:ascii="Tahoma" w:hAnsi="Tahoma" w:cs="Tahoma"/>
-              </w:rPr>
-            </w:pPr>
-            <w:r>
-              <w:rPr>
-                <w:rFonts w:ascii="Tahoma" w:hAnsi="Tahoma" w:cs="Tahoma"/>
-              </w:rPr>
-              <w:t>type: 0 – hiệu trưở</w:t>
-            </w:r>
-            <w:r>
-              <w:rPr>
-                <w:rFonts w:ascii="Tahoma" w:hAnsi="Tahoma" w:cs="Tahoma"/>
-              </w:rPr>
-              <w:t>ng; 1 -  giáo viên; 2 – phụ huynh</w:t>
-            </w:r>
-          </w:p>
-          <w:p>
-            <w:pPr>
-              <w:ind w:left="2880"/>
-              <w:rPr>
-                <w:rFonts w:ascii="Tahoma" w:hAnsi="Tahoma" w:cs="Tahoma"/>
-              </w:rPr>
-            </w:pPr>
-            <w:r>
-              <w:rPr>
-                <w:rFonts w:ascii="Tahoma" w:hAnsi="Tahoma" w:cs="Tahoma"/>
-              </w:rPr>
-              <w:t>imagePath: ảnh</w:t>
-            </w:r>
-          </w:p>
-          <w:p>
-            <w:pPr>
-              <w:ind w:left="2160"/>
-              <w:rPr>
-                <w:rFonts w:ascii="Tahoma" w:hAnsi="Tahoma" w:cs="Tahoma"/>
-              </w:rPr>
-            </w:pPr>
-            <w:r>
-              <w:rPr>
-                <w:rFonts w:ascii="Tahoma" w:hAnsi="Tahoma" w:cs="Tahoma"/>
-              </w:rPr>
-              <w:t xml:space="preserve">      },</w:t>
-            </w:r>
-          </w:p>
-          <w:p>
-            <w:pPr>
-              <w:ind w:left="2160"/>
-              <w:rPr>
-                <w:rFonts w:ascii="Tahoma" w:hAnsi="Tahoma" w:cs="Tahoma"/>
-              </w:rPr>
-            </w:pPr>
-            <w:r>
-              <w:rPr>
-                <w:rFonts w:ascii="Tahoma" w:hAnsi="Tahoma" w:cs="Tahoma"/>
-              </w:rPr>
-              <w:t xml:space="preserve">      replyTime: thời gian phản hồi (dạng  yyyy-MM-dd HH:mm:ss)</w:t>
-            </w:r>
-          </w:p>
-          <w:p>
-            <w:pPr>
-              <w:ind w:left="2160"/>
-              <w:rPr>
-                <w:rFonts w:ascii="Tahoma" w:hAnsi="Tahoma" w:cs="Tahoma"/>
-              </w:rPr>
-            </w:pPr>
-            <w:r>
-              <w:rPr>
-                <w:rFonts w:ascii="Tahoma" w:hAnsi="Tahoma" w:cs="Tahoma"/>
-              </w:rPr>
-              <w:t xml:space="preserve">  },</w:t>
-            </w:r>
-          </w:p>
-          <w:p>
-            <w:pPr>
-              <w:ind w:left="2160"/>
-              <w:rPr>
-                <w:rFonts w:ascii="Tahoma" w:hAnsi="Tahoma" w:cs="Tahoma"/>
-              </w:rPr>
-            </w:pPr>
-            <w:r>
-              <w:rPr>
-                <w:rFonts w:ascii="Tahoma" w:hAnsi="Tahoma" w:cs="Tahoma"/>
-              </w:rPr>
-              <w:t xml:space="preserve">  </w:t>
-            </w:r>
-            <w:r>
-              <w:rPr>
-                <w:rFonts w:ascii="Tahoma" w:hAnsi="Tahoma" w:cs="Tahoma"/>
-              </w:rPr>
-              <w:t>…</w:t>
-            </w:r>
-          </w:p>
-          <w:p>
-            <w:pPr>
-              <w:ind w:left="2160"/>
-              <w:rPr>
-                <w:rFonts w:ascii="Tahoma" w:hAnsi="Tahoma" w:cs="Tahoma"/>
-              </w:rPr>
-            </w:pPr>
-            <w:r>
-              <w:rPr>
-                <w:rFonts w:ascii="Tahoma" w:hAnsi="Tahoma" w:cs="Tahoma"/>
-              </w:rPr>
-              <w:t>]</w:t>
-            </w:r>
-            <w:r>
-              <w:rPr>
-                <w:rFonts w:ascii="Tahoma" w:hAnsi="Tahoma" w:cs="Tahoma"/>
-              </w:rPr>
-              <w:t>,</w:t>
-            </w:r>
-          </w:p>
-          <w:p>
-            <w:pPr>
-              <w:ind w:left="2160"/>
-              <w:rPr>
-                <w:rFonts w:ascii="Tahoma" w:hAnsi="Tahoma" w:cs="Tahoma"/>
-              </w:rPr>
-            </w:pPr>
-            <w:r>
-              <w:rPr>
-                <w:rFonts w:ascii="Tahoma" w:hAnsi="Tahoma" w:cs="Tahoma"/>
-              </w:rPr>
-              <w:t>user: {</w:t>
-            </w:r>
-          </w:p>
-          <w:p>
-            <w:pPr>
-              <w:ind w:left="2880"/>
-              <w:rPr>
-                <w:rFonts w:ascii="Tahoma" w:hAnsi="Tahoma" w:cs="Tahoma"/>
-              </w:rPr>
-            </w:pPr>
-            <w:r>
-              <w:rPr>
-                <w:rFonts w:ascii="Tahoma" w:hAnsi="Tahoma" w:cs="Tahoma"/>
-              </w:rPr>
-              <w:t>id: ID phụ huynh,</w:t>
-            </w:r>
-          </w:p>
-          <w:p>
-            <w:pPr>
-              <w:ind w:left="2880"/>
-              <w:rPr>
-                <w:rFonts w:ascii="Tahoma" w:hAnsi="Tahoma" w:cs="Tahoma"/>
-              </w:rPr>
-            </w:pPr>
-            <w:r>
-              <w:rPr>
-                <w:rFonts w:ascii="Tahoma" w:hAnsi="Tahoma" w:cs="Tahoma"/>
-              </w:rPr>
-              <w:t>name: tên phụ huynh,</w:t>
-            </w:r>
-          </w:p>
-          <w:p>
-            <w:pPr>
-              <w:ind w:left="2880"/>
-              <w:rPr>
-                <w:rFonts w:ascii="Tahoma" w:hAnsi="Tahoma" w:cs="Tahoma"/>
-              </w:rPr>
-            </w:pPr>
-            <w:r>
-              <w:rPr>
-                <w:rFonts w:ascii="Tahoma" w:hAnsi="Tahoma" w:cs="Tahoma"/>
-              </w:rPr>
-              <w:t>imagePath: ảnh</w:t>
-            </w:r>
-          </w:p>
-          <w:p>
-            <w:pPr>
-              <w:ind w:left="2160"/>
-              <w:rPr>
-                <w:rFonts w:ascii="Tahoma" w:hAnsi="Tahoma" w:cs="Tahoma"/>
-              </w:rPr>
-            </w:pPr>
-            <w:r>
-              <w:rPr>
-                <w:rFonts w:ascii="Tahoma" w:hAnsi="Tahoma" w:cs="Tahoma"/>
-              </w:rPr>
-              <w:t>},</w:t>
-            </w:r>
-          </w:p>
-          <w:p>
-            <w:pPr>
-              <w:ind w:left="2160"/>
-              <w:rPr>
-                <w:rFonts w:ascii="Tahoma" w:hAnsi="Tahoma" w:cs="Tahoma"/>
-              </w:rPr>
-            </w:pPr>
-            <w:r>
-              <w:rPr>
-                <w:rFonts w:ascii="Tahoma" w:hAnsi="Tahoma" w:cs="Tahoma"/>
-              </w:rPr>
-              <w:t>commentTime: thời gian bình luận</w:t>
-            </w:r>
-            <w:r>
-              <w:rPr>
-                <w:rFonts w:ascii="Tahoma" w:hAnsi="Tahoma" w:cs="Tahoma"/>
-              </w:rPr>
-              <w:t xml:space="preserve"> (dạng yyyy-MM-dd HH:mm:ss)</w:t>
-            </w:r>
-          </w:p>
-          <w:p>
-            <w:pPr>
-              <w:ind w:left="1440"/>
-              <w:rPr>
-                <w:rFonts w:ascii="Tahoma" w:hAnsi="Tahoma" w:cs="Tahoma"/>
-              </w:rPr>
-            </w:pPr>
-            <w:r>
-              <w:rPr>
-                <w:rFonts w:ascii="Tahoma" w:hAnsi="Tahoma" w:cs="Tahoma"/>
-              </w:rPr>
-              <w:t>}</w:t>
-            </w:r>
-            <w:r>
-              <w:rPr>
-                <w:rFonts w:ascii="Tahoma" w:hAnsi="Tahoma" w:cs="Tahoma"/>
-              </w:rPr>
-              <w:t>,</w:t>
-            </w:r>
-          </w:p>
-          <w:p>
-            <w:pPr>
-              <w:ind w:left="1440"/>
-              <w:rPr>
-                <w:rFonts w:ascii="Tahoma" w:hAnsi="Tahoma" w:cs="Tahoma"/>
-              </w:rPr>
-            </w:pPr>
-            <w:r>
-              <w:rPr>
-                <w:rFonts w:ascii="Tahoma" w:hAnsi="Tahoma" w:cs="Tahoma"/>
-              </w:rPr>
-              <w:t>…</w:t>
-            </w:r>
-          </w:p>
-          <w:p>
-            <w:pPr>
-              <w:ind w:left="720"/>
-              <w:rPr>
-                <w:rFonts w:ascii="Tahoma" w:hAnsi="Tahoma" w:cs="Tahoma"/>
-              </w:rPr>
-            </w:pPr>
-            <w:r>
-              <w:rPr>
-                <w:rFonts w:ascii="Tahoma" w:hAnsi="Tahoma" w:cs="Tahoma"/>
-              </w:rPr>
-              <w:t>]</w:t>
             </w:r>
           </w:p>
           <w:p>
@@ -10193,16 +9792,27 @@
     <w:p>
       <w:pPr>
         <w:rPr>
-          <w:rFonts w:ascii="Tahoma" w:hAnsi="Tahoma" w:cs="Tahoma"/>
-        </w:rPr>
-      </w:pPr>
+          <w:rFonts w:asciiTheme="majorHAnsi" w:eastAsiaTheme="majorEastAsia" w:hAnsiTheme="majorHAnsi" w:cstheme="majorBidi"/>
+          <w:color w:val="4F81BD" w:themeColor="accent1"/>
+        </w:rPr>
+      </w:pPr>
+      <w:r>
+        <w:br w:type="page"/>
+      </w:r>
     </w:p>
     <w:p>
       <w:pPr>
         <w:pStyle w:val="Heading3"/>
       </w:pPr>
       <w:r>
-        <w:t>Xóa bình luận</w:t>
+        <w:lastRenderedPageBreak/>
+        <w:t xml:space="preserve">Danh </w:t>
+      </w:r>
+      <w:r>
+        <w:t xml:space="preserve">sách </w:t>
+      </w:r>
+      <w:r>
+        <w:t>bình luận</w:t>
       </w:r>
     </w:p>
     <w:p>
@@ -10215,7 +9825,19 @@
         <w:rPr>
           <w:rFonts w:ascii="Tahoma" w:hAnsi="Tahoma" w:cs="Tahoma"/>
         </w:rPr>
-        <w:t>Tên hàm: /removeComment</w:t>
+        <w:t>Tên hàm: /get</w:t>
+      </w:r>
+      <w:r>
+        <w:rPr>
+          <w:rFonts w:ascii="Tahoma" w:hAnsi="Tahoma" w:cs="Tahoma"/>
+        </w:rPr>
+        <w:t>Comment</w:t>
+      </w:r>
+      <w:r>
+        <w:rPr>
+          <w:rFonts w:ascii="Tahoma" w:hAnsi="Tahoma" w:cs="Tahoma"/>
+        </w:rPr>
+        <w:t>List</w:t>
       </w:r>
     </w:p>
     <w:tbl>
@@ -10284,14 +9906,79 @@
               <w:rPr>
                 <w:rFonts w:ascii="Tahoma" w:hAnsi="Tahoma" w:cs="Tahoma"/>
               </w:rPr>
-              <w:lastRenderedPageBreak/>
-              <w:t xml:space="preserve">id: ID </w:t>
-            </w:r>
-            <w:r>
-              <w:rPr>
-                <w:rFonts w:ascii="Tahoma" w:hAnsi="Tahoma" w:cs="Tahoma"/>
-              </w:rPr>
-              <w:t>bình luận</w:t>
+              <w:t>kw: từ khóa tìm kiếm</w:t>
+            </w:r>
+            <w:r>
+              <w:rPr>
+                <w:rFonts w:ascii="Tahoma" w:hAnsi="Tahoma" w:cs="Tahoma"/>
+              </w:rPr>
+              <w:t xml:space="preserve"> (null: lấy tất cả)</w:t>
+            </w:r>
+          </w:p>
+          <w:p>
+            <w:pPr>
+              <w:pStyle w:val="ListParagraph"/>
+              <w:numPr>
+                <w:ilvl w:val="0"/>
+                <w:numId w:val="6"/>
+              </w:numPr>
+              <w:rPr>
+                <w:rFonts w:ascii="Tahoma" w:hAnsi="Tahoma" w:cs="Tahoma"/>
+              </w:rPr>
+            </w:pPr>
+            <w:r>
+              <w:rPr>
+                <w:rFonts w:ascii="Tahoma" w:hAnsi="Tahoma" w:cs="Tahoma"/>
+              </w:rPr>
+              <w:t>page: trang (bắt đầu từ 1)</w:t>
+            </w:r>
+          </w:p>
+          <w:p>
+            <w:pPr>
+              <w:pStyle w:val="ListParagraph"/>
+              <w:numPr>
+                <w:ilvl w:val="0"/>
+                <w:numId w:val="6"/>
+              </w:numPr>
+              <w:rPr>
+                <w:rFonts w:ascii="Tahoma" w:hAnsi="Tahoma" w:cs="Tahoma"/>
+              </w:rPr>
+            </w:pPr>
+            <w:r>
+              <w:rPr>
+                <w:rFonts w:ascii="Tahoma" w:hAnsi="Tahoma" w:cs="Tahoma"/>
+              </w:rPr>
+              <w:t>pageSize: số bản ghi trên trang (-1: lấy tất cả)</w:t>
+            </w:r>
+            <w:r>
+              <w:rPr>
+                <w:rFonts w:ascii="Tahoma" w:hAnsi="Tahoma" w:cs="Tahoma"/>
+              </w:rPr>
+              <w:t xml:space="preserve"> </w:t>
+            </w:r>
+          </w:p>
+          <w:p>
+            <w:pPr>
+              <w:pStyle w:val="ListParagraph"/>
+              <w:numPr>
+                <w:ilvl w:val="0"/>
+                <w:numId w:val="6"/>
+              </w:numPr>
+              <w:rPr>
+                <w:rFonts w:ascii="Tahoma" w:hAnsi="Tahoma" w:cs="Tahoma"/>
+              </w:rPr>
+            </w:pPr>
+            <w:r>
+              <w:rPr>
+                <w:rFonts w:ascii="Tahoma" w:hAnsi="Tahoma" w:cs="Tahoma"/>
+              </w:rPr>
+              <w:t>articleId: lấy theo ID bài viế</w:t>
+            </w:r>
+            <w:r>
+              <w:rPr>
+                <w:rFonts w:ascii="Tahoma" w:hAnsi="Tahoma" w:cs="Tahoma"/>
+              </w:rPr>
+              <w:t>t (có thể để null)</w:t>
             </w:r>
           </w:p>
         </w:tc>
@@ -10311,7 +9998,720 @@
               <w:rPr>
                 <w:rFonts w:ascii="Tahoma" w:hAnsi="Tahoma" w:cs="Tahoma"/>
               </w:rPr>
-              <w:lastRenderedPageBreak/>
+              <w:t>Output</w:t>
+            </w:r>
+          </w:p>
+        </w:tc>
+        <w:tc>
+          <w:tcPr>
+            <w:tcW w:w="6804" w:type="dxa"/>
+          </w:tcPr>
+          <w:p>
+            <w:pPr>
+              <w:rPr>
+                <w:rFonts w:ascii="Tahoma" w:hAnsi="Tahoma" w:cs="Tahoma"/>
+              </w:rPr>
+            </w:pPr>
+            <w:r>
+              <w:rPr>
+                <w:rFonts w:ascii="Tahoma" w:hAnsi="Tahoma" w:cs="Tahoma"/>
+              </w:rPr>
+              <w:t>{</w:t>
+            </w:r>
+          </w:p>
+          <w:p>
+            <w:pPr>
+              <w:ind w:left="720"/>
+              <w:rPr>
+                <w:rFonts w:ascii="Tahoma" w:hAnsi="Tahoma" w:cs="Tahoma"/>
+              </w:rPr>
+            </w:pPr>
+            <w:r>
+              <w:rPr>
+                <w:rFonts w:ascii="Tahoma" w:hAnsi="Tahoma" w:cs="Tahoma"/>
+              </w:rPr>
+              <w:t>errorCode: mã lỗi trả về,</w:t>
+            </w:r>
+          </w:p>
+          <w:p>
+            <w:pPr>
+              <w:ind w:left="720"/>
+              <w:rPr>
+                <w:rFonts w:ascii="Tahoma" w:hAnsi="Tahoma" w:cs="Tahoma"/>
+              </w:rPr>
+            </w:pPr>
+            <w:r>
+              <w:rPr>
+                <w:rFonts w:ascii="Tahoma" w:hAnsi="Tahoma" w:cs="Tahoma"/>
+              </w:rPr>
+              <w:t>message: thông báo lỗi</w:t>
+            </w:r>
+          </w:p>
+          <w:p>
+            <w:pPr>
+              <w:ind w:left="720"/>
+              <w:rPr>
+                <w:rFonts w:ascii="Tahoma" w:hAnsi="Tahoma" w:cs="Tahoma"/>
+              </w:rPr>
+            </w:pPr>
+            <w:r>
+              <w:rPr>
+                <w:rFonts w:ascii="Tahoma" w:hAnsi="Tahoma" w:cs="Tahoma"/>
+              </w:rPr>
+              <w:t xml:space="preserve">data: </w:t>
+            </w:r>
+            <w:r>
+              <w:rPr>
+                <w:rFonts w:ascii="Tahoma" w:hAnsi="Tahoma" w:cs="Tahoma"/>
+              </w:rPr>
+              <w:t>[</w:t>
+            </w:r>
+          </w:p>
+          <w:p>
+            <w:pPr>
+              <w:ind w:left="1440"/>
+              <w:rPr>
+                <w:rFonts w:ascii="Tahoma" w:hAnsi="Tahoma" w:cs="Tahoma"/>
+              </w:rPr>
+            </w:pPr>
+            <w:r>
+              <w:rPr>
+                <w:rFonts w:ascii="Tahoma" w:hAnsi="Tahoma" w:cs="Tahoma"/>
+              </w:rPr>
+              <w:t>{</w:t>
+            </w:r>
+          </w:p>
+          <w:p>
+            <w:pPr>
+              <w:ind w:left="2160"/>
+              <w:rPr>
+                <w:rFonts w:ascii="Tahoma" w:hAnsi="Tahoma" w:cs="Tahoma"/>
+              </w:rPr>
+            </w:pPr>
+            <w:r>
+              <w:rPr>
+                <w:rFonts w:ascii="Tahoma" w:hAnsi="Tahoma" w:cs="Tahoma"/>
+              </w:rPr>
+              <w:t xml:space="preserve">id: ID </w:t>
+            </w:r>
+            <w:r>
+              <w:rPr>
+                <w:rFonts w:ascii="Tahoma" w:hAnsi="Tahoma" w:cs="Tahoma"/>
+              </w:rPr>
+              <w:t>bình luận</w:t>
+            </w:r>
+            <w:r>
+              <w:rPr>
+                <w:rFonts w:ascii="Tahoma" w:hAnsi="Tahoma" w:cs="Tahoma"/>
+              </w:rPr>
+              <w:t>,</w:t>
+            </w:r>
+          </w:p>
+          <w:p>
+            <w:pPr>
+              <w:ind w:left="2160"/>
+              <w:rPr>
+                <w:rFonts w:ascii="Tahoma" w:hAnsi="Tahoma" w:cs="Tahoma"/>
+              </w:rPr>
+            </w:pPr>
+            <w:r>
+              <w:rPr>
+                <w:rFonts w:ascii="Tahoma" w:hAnsi="Tahoma" w:cs="Tahoma"/>
+              </w:rPr>
+              <w:t>content: Nội dung bình luận</w:t>
+            </w:r>
+            <w:r>
+              <w:rPr>
+                <w:rFonts w:ascii="Tahoma" w:hAnsi="Tahoma" w:cs="Tahoma"/>
+              </w:rPr>
+              <w:t>,</w:t>
+            </w:r>
+          </w:p>
+          <w:p>
+            <w:pPr>
+              <w:ind w:left="2160"/>
+              <w:rPr>
+                <w:rFonts w:ascii="Tahoma" w:hAnsi="Tahoma" w:cs="Tahoma"/>
+              </w:rPr>
+            </w:pPr>
+            <w:r>
+              <w:rPr>
+                <w:rFonts w:ascii="Tahoma" w:hAnsi="Tahoma" w:cs="Tahoma"/>
+              </w:rPr>
+              <w:t>isOwner: 0 – không phải người gửi; 1 – là người gửi</w:t>
+            </w:r>
+            <w:r>
+              <w:rPr>
+                <w:rFonts w:ascii="Tahoma" w:hAnsi="Tahoma" w:cs="Tahoma"/>
+              </w:rPr>
+              <w:t xml:space="preserve"> </w:t>
+            </w:r>
+          </w:p>
+          <w:p>
+            <w:pPr>
+              <w:ind w:left="2160"/>
+              <w:rPr>
+                <w:rFonts w:ascii="Tahoma" w:hAnsi="Tahoma" w:cs="Tahoma"/>
+              </w:rPr>
+            </w:pPr>
+            <w:r>
+              <w:rPr>
+                <w:rFonts w:ascii="Tahoma" w:hAnsi="Tahoma" w:cs="Tahoma"/>
+              </w:rPr>
+              <w:t>reply</w:t>
+            </w:r>
+            <w:r>
+              <w:rPr>
+                <w:rFonts w:ascii="Tahoma" w:hAnsi="Tahoma" w:cs="Tahoma"/>
+              </w:rPr>
+              <w:t>List</w:t>
+            </w:r>
+            <w:r>
+              <w:rPr>
+                <w:rFonts w:ascii="Tahoma" w:hAnsi="Tahoma" w:cs="Tahoma"/>
+              </w:rPr>
+              <w:t xml:space="preserve">: </w:t>
+            </w:r>
+            <w:r>
+              <w:rPr>
+                <w:rFonts w:ascii="Tahoma" w:hAnsi="Tahoma" w:cs="Tahoma"/>
+              </w:rPr>
+              <w:t>[</w:t>
+            </w:r>
+          </w:p>
+          <w:p>
+            <w:pPr>
+              <w:ind w:left="2160"/>
+              <w:rPr>
+                <w:rFonts w:ascii="Tahoma" w:hAnsi="Tahoma" w:cs="Tahoma"/>
+              </w:rPr>
+            </w:pPr>
+            <w:r>
+              <w:rPr>
+                <w:rFonts w:ascii="Tahoma" w:hAnsi="Tahoma" w:cs="Tahoma"/>
+              </w:rPr>
+              <w:t xml:space="preserve">  </w:t>
+            </w:r>
+            <w:r>
+              <w:rPr>
+                <w:rFonts w:ascii="Tahoma" w:hAnsi="Tahoma" w:cs="Tahoma"/>
+              </w:rPr>
+              <w:t>{</w:t>
+            </w:r>
+            <w:bookmarkStart w:id="0" w:name="_GoBack"/>
+            <w:bookmarkEnd w:id="0"/>
+          </w:p>
+          <w:p>
+            <w:pPr>
+              <w:ind w:left="2160"/>
+              <w:rPr>
+                <w:rFonts w:ascii="Tahoma" w:hAnsi="Tahoma" w:cs="Tahoma"/>
+              </w:rPr>
+            </w:pPr>
+            <w:r>
+              <w:rPr>
+                <w:rFonts w:ascii="Tahoma" w:hAnsi="Tahoma" w:cs="Tahoma"/>
+              </w:rPr>
+              <w:t xml:space="preserve">      id: ID bình trả lời,</w:t>
+            </w:r>
+          </w:p>
+          <w:p>
+            <w:pPr>
+              <w:ind w:left="2160"/>
+              <w:rPr>
+                <w:rFonts w:ascii="Tahoma" w:hAnsi="Tahoma" w:cs="Tahoma"/>
+              </w:rPr>
+            </w:pPr>
+            <w:r>
+              <w:rPr>
+                <w:rFonts w:ascii="Tahoma" w:hAnsi="Tahoma" w:cs="Tahoma"/>
+              </w:rPr>
+              <w:t xml:space="preserve">     </w:t>
+            </w:r>
+            <w:r>
+              <w:rPr>
+                <w:rFonts w:ascii="Tahoma" w:hAnsi="Tahoma" w:cs="Tahoma"/>
+              </w:rPr>
+              <w:t xml:space="preserve"> </w:t>
+            </w:r>
+            <w:r>
+              <w:rPr>
+                <w:rFonts w:ascii="Tahoma" w:hAnsi="Tahoma" w:cs="Tahoma"/>
+              </w:rPr>
+              <w:t>content</w:t>
+            </w:r>
+            <w:r>
+              <w:rPr>
+                <w:rFonts w:ascii="Tahoma" w:hAnsi="Tahoma" w:cs="Tahoma"/>
+              </w:rPr>
+              <w:t>: Nội dung trả lời</w:t>
+            </w:r>
+          </w:p>
+          <w:p>
+            <w:pPr>
+              <w:ind w:left="2160"/>
+              <w:rPr>
+                <w:rFonts w:ascii="Tahoma" w:hAnsi="Tahoma" w:cs="Tahoma"/>
+              </w:rPr>
+            </w:pPr>
+            <w:r>
+              <w:rPr>
+                <w:rFonts w:ascii="Tahoma" w:hAnsi="Tahoma" w:cs="Tahoma"/>
+              </w:rPr>
+              <w:t xml:space="preserve">    </w:t>
+            </w:r>
+            <w:r>
+              <w:rPr>
+                <w:rFonts w:ascii="Tahoma" w:hAnsi="Tahoma" w:cs="Tahoma"/>
+              </w:rPr>
+              <w:t xml:space="preserve">  </w:t>
+            </w:r>
+            <w:r>
+              <w:rPr>
+                <w:rFonts w:ascii="Tahoma" w:hAnsi="Tahoma" w:cs="Tahoma"/>
+              </w:rPr>
+              <w:t>replyUser: {</w:t>
+            </w:r>
+          </w:p>
+          <w:p>
+            <w:pPr>
+              <w:ind w:left="2880"/>
+              <w:rPr>
+                <w:rFonts w:ascii="Tahoma" w:hAnsi="Tahoma" w:cs="Tahoma"/>
+              </w:rPr>
+            </w:pPr>
+            <w:r>
+              <w:rPr>
+                <w:rFonts w:ascii="Tahoma" w:hAnsi="Tahoma" w:cs="Tahoma"/>
+              </w:rPr>
+              <w:t>id: ID người trả lời,</w:t>
+            </w:r>
+          </w:p>
+          <w:p>
+            <w:pPr>
+              <w:ind w:left="2880"/>
+              <w:rPr>
+                <w:rFonts w:ascii="Tahoma" w:hAnsi="Tahoma" w:cs="Tahoma"/>
+              </w:rPr>
+            </w:pPr>
+            <w:r>
+              <w:rPr>
+                <w:rFonts w:ascii="Tahoma" w:hAnsi="Tahoma" w:cs="Tahoma"/>
+              </w:rPr>
+              <w:t>name: tên người trả lời,</w:t>
+            </w:r>
+          </w:p>
+          <w:p>
+            <w:pPr>
+              <w:ind w:left="2880"/>
+              <w:rPr>
+                <w:rFonts w:ascii="Tahoma" w:hAnsi="Tahoma" w:cs="Tahoma"/>
+              </w:rPr>
+            </w:pPr>
+            <w:r>
+              <w:rPr>
+                <w:rFonts w:ascii="Tahoma" w:hAnsi="Tahoma" w:cs="Tahoma"/>
+              </w:rPr>
+              <w:t>type: 0 – hiệu trưở</w:t>
+            </w:r>
+            <w:r>
+              <w:rPr>
+                <w:rFonts w:ascii="Tahoma" w:hAnsi="Tahoma" w:cs="Tahoma"/>
+              </w:rPr>
+              <w:t>ng; 1 -  giáo viên; 2 – phụ huynh</w:t>
+            </w:r>
+          </w:p>
+          <w:p>
+            <w:pPr>
+              <w:ind w:left="2880"/>
+              <w:rPr>
+                <w:rFonts w:ascii="Tahoma" w:hAnsi="Tahoma" w:cs="Tahoma"/>
+              </w:rPr>
+            </w:pPr>
+            <w:r>
+              <w:rPr>
+                <w:rFonts w:ascii="Tahoma" w:hAnsi="Tahoma" w:cs="Tahoma"/>
+              </w:rPr>
+              <w:t>imagePath: ảnh</w:t>
+            </w:r>
+          </w:p>
+          <w:p>
+            <w:pPr>
+              <w:ind w:left="2160"/>
+              <w:rPr>
+                <w:rFonts w:ascii="Tahoma" w:hAnsi="Tahoma" w:cs="Tahoma"/>
+              </w:rPr>
+            </w:pPr>
+            <w:r>
+              <w:rPr>
+                <w:rFonts w:ascii="Tahoma" w:hAnsi="Tahoma" w:cs="Tahoma"/>
+              </w:rPr>
+              <w:t xml:space="preserve">      },</w:t>
+            </w:r>
+          </w:p>
+          <w:p>
+            <w:pPr>
+              <w:ind w:left="2160"/>
+              <w:rPr>
+                <w:rFonts w:ascii="Tahoma" w:hAnsi="Tahoma" w:cs="Tahoma"/>
+              </w:rPr>
+            </w:pPr>
+            <w:r>
+              <w:rPr>
+                <w:rFonts w:ascii="Tahoma" w:hAnsi="Tahoma" w:cs="Tahoma"/>
+              </w:rPr>
+              <w:t xml:space="preserve">      replyTime: thời gian phản hồi (dạng  yyyy-MM-dd HH:mm:ss)</w:t>
+            </w:r>
+          </w:p>
+          <w:p>
+            <w:pPr>
+              <w:ind w:left="2160"/>
+              <w:rPr>
+                <w:rFonts w:ascii="Tahoma" w:hAnsi="Tahoma" w:cs="Tahoma"/>
+              </w:rPr>
+            </w:pPr>
+            <w:r>
+              <w:rPr>
+                <w:rFonts w:ascii="Tahoma" w:hAnsi="Tahoma" w:cs="Tahoma"/>
+              </w:rPr>
+              <w:t xml:space="preserve">  },</w:t>
+            </w:r>
+          </w:p>
+          <w:p>
+            <w:pPr>
+              <w:ind w:left="2160"/>
+              <w:rPr>
+                <w:rFonts w:ascii="Tahoma" w:hAnsi="Tahoma" w:cs="Tahoma"/>
+              </w:rPr>
+            </w:pPr>
+            <w:r>
+              <w:rPr>
+                <w:rFonts w:ascii="Tahoma" w:hAnsi="Tahoma" w:cs="Tahoma"/>
+              </w:rPr>
+              <w:t xml:space="preserve">  </w:t>
+            </w:r>
+            <w:r>
+              <w:rPr>
+                <w:rFonts w:ascii="Tahoma" w:hAnsi="Tahoma" w:cs="Tahoma"/>
+              </w:rPr>
+              <w:t>…</w:t>
+            </w:r>
+          </w:p>
+          <w:p>
+            <w:pPr>
+              <w:ind w:left="2160"/>
+              <w:rPr>
+                <w:rFonts w:ascii="Tahoma" w:hAnsi="Tahoma" w:cs="Tahoma"/>
+              </w:rPr>
+            </w:pPr>
+            <w:r>
+              <w:rPr>
+                <w:rFonts w:ascii="Tahoma" w:hAnsi="Tahoma" w:cs="Tahoma"/>
+              </w:rPr>
+              <w:t>]</w:t>
+            </w:r>
+            <w:r>
+              <w:rPr>
+                <w:rFonts w:ascii="Tahoma" w:hAnsi="Tahoma" w:cs="Tahoma"/>
+              </w:rPr>
+              <w:t>,</w:t>
+            </w:r>
+          </w:p>
+          <w:p>
+            <w:pPr>
+              <w:ind w:left="2160"/>
+              <w:rPr>
+                <w:rFonts w:ascii="Tahoma" w:hAnsi="Tahoma" w:cs="Tahoma"/>
+              </w:rPr>
+            </w:pPr>
+            <w:r>
+              <w:rPr>
+                <w:rFonts w:ascii="Tahoma" w:hAnsi="Tahoma" w:cs="Tahoma"/>
+              </w:rPr>
+              <w:t>user: {</w:t>
+            </w:r>
+          </w:p>
+          <w:p>
+            <w:pPr>
+              <w:ind w:left="2880"/>
+              <w:rPr>
+                <w:rFonts w:ascii="Tahoma" w:hAnsi="Tahoma" w:cs="Tahoma"/>
+              </w:rPr>
+            </w:pPr>
+            <w:r>
+              <w:rPr>
+                <w:rFonts w:ascii="Tahoma" w:hAnsi="Tahoma" w:cs="Tahoma"/>
+              </w:rPr>
+              <w:t>id: ID phụ huynh,</w:t>
+            </w:r>
+          </w:p>
+          <w:p>
+            <w:pPr>
+              <w:ind w:left="2880"/>
+              <w:rPr>
+                <w:rFonts w:ascii="Tahoma" w:hAnsi="Tahoma" w:cs="Tahoma"/>
+              </w:rPr>
+            </w:pPr>
+            <w:r>
+              <w:rPr>
+                <w:rFonts w:ascii="Tahoma" w:hAnsi="Tahoma" w:cs="Tahoma"/>
+              </w:rPr>
+              <w:t>name: tên phụ huynh,</w:t>
+            </w:r>
+          </w:p>
+          <w:p>
+            <w:pPr>
+              <w:ind w:left="2880"/>
+              <w:rPr>
+                <w:rFonts w:ascii="Tahoma" w:hAnsi="Tahoma" w:cs="Tahoma"/>
+              </w:rPr>
+            </w:pPr>
+            <w:r>
+              <w:rPr>
+                <w:rFonts w:ascii="Tahoma" w:hAnsi="Tahoma" w:cs="Tahoma"/>
+              </w:rPr>
+              <w:t>imagePath: ảnh</w:t>
+            </w:r>
+            <w:r>
+              <w:rPr>
+                <w:rFonts w:ascii="Tahoma" w:hAnsi="Tahoma" w:cs="Tahoma"/>
+              </w:rPr>
+              <w:t>,</w:t>
+            </w:r>
+          </w:p>
+          <w:p>
+            <w:pPr>
+              <w:ind w:left="2880"/>
+              <w:rPr>
+                <w:rFonts w:ascii="Tahoma" w:hAnsi="Tahoma" w:cs="Tahoma"/>
+              </w:rPr>
+            </w:pPr>
+            <w:r>
+              <w:rPr>
+                <w:rFonts w:ascii="Tahoma" w:hAnsi="Tahoma" w:cs="Tahoma"/>
+              </w:rPr>
+              <w:t>type: 0 – hiệu trưởng; 1 -  giáo viên; 2 – phụ huynh</w:t>
+            </w:r>
+          </w:p>
+          <w:p>
+            <w:pPr>
+              <w:ind w:left="2160"/>
+              <w:rPr>
+                <w:rFonts w:ascii="Tahoma" w:hAnsi="Tahoma" w:cs="Tahoma"/>
+              </w:rPr>
+            </w:pPr>
+            <w:r>
+              <w:rPr>
+                <w:rFonts w:ascii="Tahoma" w:hAnsi="Tahoma" w:cs="Tahoma"/>
+              </w:rPr>
+              <w:t>},</w:t>
+            </w:r>
+          </w:p>
+          <w:p>
+            <w:pPr>
+              <w:ind w:left="2160"/>
+              <w:rPr>
+                <w:rFonts w:ascii="Tahoma" w:hAnsi="Tahoma" w:cs="Tahoma"/>
+              </w:rPr>
+            </w:pPr>
+            <w:r>
+              <w:rPr>
+                <w:rFonts w:ascii="Tahoma" w:hAnsi="Tahoma" w:cs="Tahoma"/>
+              </w:rPr>
+              <w:t>commentTime: thời gian bình luận</w:t>
+            </w:r>
+            <w:r>
+              <w:rPr>
+                <w:rFonts w:ascii="Tahoma" w:hAnsi="Tahoma" w:cs="Tahoma"/>
+              </w:rPr>
+              <w:t xml:space="preserve"> (dạng yyyy-MM-dd HH:mm:ss)</w:t>
+            </w:r>
+          </w:p>
+          <w:p>
+            <w:pPr>
+              <w:ind w:left="1440"/>
+              <w:rPr>
+                <w:rFonts w:ascii="Tahoma" w:hAnsi="Tahoma" w:cs="Tahoma"/>
+              </w:rPr>
+            </w:pPr>
+            <w:r>
+              <w:rPr>
+                <w:rFonts w:ascii="Tahoma" w:hAnsi="Tahoma" w:cs="Tahoma"/>
+              </w:rPr>
+              <w:t>}</w:t>
+            </w:r>
+            <w:r>
+              <w:rPr>
+                <w:rFonts w:ascii="Tahoma" w:hAnsi="Tahoma" w:cs="Tahoma"/>
+              </w:rPr>
+              <w:t>,</w:t>
+            </w:r>
+          </w:p>
+          <w:p>
+            <w:pPr>
+              <w:ind w:left="1440"/>
+              <w:rPr>
+                <w:rFonts w:ascii="Tahoma" w:hAnsi="Tahoma" w:cs="Tahoma"/>
+              </w:rPr>
+            </w:pPr>
+            <w:r>
+              <w:rPr>
+                <w:rFonts w:ascii="Tahoma" w:hAnsi="Tahoma" w:cs="Tahoma"/>
+              </w:rPr>
+              <w:t>…</w:t>
+            </w:r>
+          </w:p>
+          <w:p>
+            <w:pPr>
+              <w:ind w:left="720"/>
+              <w:rPr>
+                <w:rFonts w:ascii="Tahoma" w:hAnsi="Tahoma" w:cs="Tahoma"/>
+              </w:rPr>
+            </w:pPr>
+            <w:r>
+              <w:rPr>
+                <w:rFonts w:ascii="Tahoma" w:hAnsi="Tahoma" w:cs="Tahoma"/>
+              </w:rPr>
+              <w:t>]</w:t>
+            </w:r>
+          </w:p>
+          <w:p>
+            <w:pPr>
+              <w:rPr>
+                <w:rFonts w:ascii="Tahoma" w:hAnsi="Tahoma" w:cs="Tahoma"/>
+              </w:rPr>
+            </w:pPr>
+            <w:r>
+              <w:rPr>
+                <w:rFonts w:ascii="Tahoma" w:hAnsi="Tahoma" w:cs="Tahoma"/>
+              </w:rPr>
+              <w:t>}</w:t>
+            </w:r>
+          </w:p>
+        </w:tc>
+      </w:tr>
+    </w:tbl>
+    <w:p>
+      <w:pPr>
+        <w:rPr>
+          <w:rFonts w:ascii="Tahoma" w:hAnsi="Tahoma" w:cs="Tahoma"/>
+        </w:rPr>
+      </w:pPr>
+    </w:p>
+    <w:p>
+      <w:pPr>
+        <w:pStyle w:val="Heading3"/>
+      </w:pPr>
+      <w:r>
+        <w:lastRenderedPageBreak/>
+        <w:t>Xóa bình luận</w:t>
+      </w:r>
+    </w:p>
+    <w:p>
+      <w:pPr>
+        <w:rPr>
+          <w:rFonts w:ascii="Tahoma" w:hAnsi="Tahoma" w:cs="Tahoma"/>
+        </w:rPr>
+      </w:pPr>
+      <w:r>
+        <w:rPr>
+          <w:rFonts w:ascii="Tahoma" w:hAnsi="Tahoma" w:cs="Tahoma"/>
+        </w:rPr>
+        <w:t>Tên hàm: /removeComment</w:t>
+      </w:r>
+    </w:p>
+    <w:tbl>
+      <w:tblPr>
+        <w:tblStyle w:val="TableGrid"/>
+        <w:tblW w:w="9606" w:type="dxa"/>
+        <w:tblLook w:val="04A0" w:firstRow="1" w:lastRow="0" w:firstColumn="1" w:lastColumn="0" w:noHBand="0" w:noVBand="1"/>
+      </w:tblPr>
+      <w:tblGrid>
+        <w:gridCol w:w="2802"/>
+        <w:gridCol w:w="6804"/>
+      </w:tblGrid>
+      <w:tr>
+        <w:tc>
+          <w:tcPr>
+            <w:tcW w:w="2802" w:type="dxa"/>
+          </w:tcPr>
+          <w:p>
+            <w:pPr>
+              <w:rPr>
+                <w:rFonts w:ascii="Tahoma" w:hAnsi="Tahoma" w:cs="Tahoma"/>
+              </w:rPr>
+            </w:pPr>
+            <w:r>
+              <w:rPr>
+                <w:rFonts w:ascii="Tahoma" w:hAnsi="Tahoma" w:cs="Tahoma"/>
+              </w:rPr>
+              <w:t>Input</w:t>
+            </w:r>
+          </w:p>
+        </w:tc>
+        <w:tc>
+          <w:tcPr>
+            <w:tcW w:w="6804" w:type="dxa"/>
+          </w:tcPr>
+          <w:p>
+            <w:pPr>
+              <w:pStyle w:val="ListParagraph"/>
+              <w:numPr>
+                <w:ilvl w:val="0"/>
+                <w:numId w:val="6"/>
+              </w:numPr>
+              <w:rPr>
+                <w:rFonts w:ascii="Tahoma" w:hAnsi="Tahoma" w:cs="Tahoma"/>
+              </w:rPr>
+            </w:pPr>
+            <w:r>
+              <w:rPr>
+                <w:rFonts w:ascii="Tahoma" w:hAnsi="Tahoma" w:cs="Tahoma"/>
+              </w:rPr>
+              <w:t>token: mã phiên đăng nhập</w:t>
+            </w:r>
+          </w:p>
+          <w:p>
+            <w:pPr>
+              <w:pStyle w:val="ListParagraph"/>
+              <w:numPr>
+                <w:ilvl w:val="0"/>
+                <w:numId w:val="6"/>
+              </w:numPr>
+              <w:rPr>
+                <w:rFonts w:ascii="Tahoma" w:hAnsi="Tahoma" w:cs="Tahoma"/>
+              </w:rPr>
+            </w:pPr>
+            <w:r>
+              <w:rPr>
+                <w:rFonts w:ascii="Tahoma" w:hAnsi="Tahoma" w:cs="Tahoma"/>
+              </w:rPr>
+              <w:t xml:space="preserve">id: ID </w:t>
+            </w:r>
+            <w:r>
+              <w:rPr>
+                <w:rFonts w:ascii="Tahoma" w:hAnsi="Tahoma" w:cs="Tahoma"/>
+              </w:rPr>
+              <w:t>bình luận</w:t>
+            </w:r>
+          </w:p>
+        </w:tc>
+      </w:tr>
+      <w:tr>
+        <w:tc>
+          <w:tcPr>
+            <w:tcW w:w="2802" w:type="dxa"/>
+          </w:tcPr>
+          <w:p>
+            <w:pPr>
+              <w:rPr>
+                <w:rFonts w:ascii="Tahoma" w:hAnsi="Tahoma" w:cs="Tahoma"/>
+              </w:rPr>
+            </w:pPr>
+            <w:r>
+              <w:rPr>
+                <w:rFonts w:ascii="Tahoma" w:hAnsi="Tahoma" w:cs="Tahoma"/>
+              </w:rPr>
               <w:t>Output</w:t>
             </w:r>
           </w:p>

</xml_diff>

<commit_message>
[API] Fix lỗi + thêm trường vào bảng tbl_absence_ticket
</commit_message>
<xml_diff>
--- a/doc/mKids_API_ver1.1.docx
+++ b/doc/mKids_API_ver1.1.docx
@@ -10198,8 +10198,6 @@
               </w:rPr>
               <w:t>{</w:t>
             </w:r>
-            <w:bookmarkStart w:id="0" w:name="_GoBack"/>
-            <w:bookmarkEnd w:id="0"/>
           </w:p>
           <w:p>
             <w:pPr>
@@ -15701,7 +15699,19 @@
               <w:rPr>
                 <w:rFonts w:ascii="Tahoma" w:hAnsi="Tahoma" w:cs="Tahoma"/>
               </w:rPr>
-              <w:t>member_id: ID học sinh,</w:t>
+              <w:t>member</w:t>
+            </w:r>
+            <w:r>
+              <w:rPr>
+                <w:rFonts w:ascii="Tahoma" w:hAnsi="Tahoma" w:cs="Tahoma"/>
+              </w:rPr>
+              <w:t>I</w:t>
+            </w:r>
+            <w:r>
+              <w:rPr>
+                <w:rFonts w:ascii="Tahoma" w:hAnsi="Tahoma" w:cs="Tahoma"/>
+              </w:rPr>
+              <w:t>d: ID học sinh,</w:t>
             </w:r>
           </w:p>
           <w:p>
@@ -15773,6 +15783,28 @@
               </w:rPr>
               <w:t>date: ngày (định dạng yyyy-MM-dd)</w:t>
             </w:r>
+            <w:r>
+              <w:rPr>
+                <w:rFonts w:ascii="Tahoma" w:hAnsi="Tahoma" w:cs="Tahoma"/>
+              </w:rPr>
+              <w:t>,</w:t>
+            </w:r>
+          </w:p>
+          <w:p>
+            <w:pPr>
+              <w:ind w:left="2160"/>
+              <w:rPr>
+                <w:rFonts w:ascii="Tahoma" w:hAnsi="Tahoma" w:cs="Tahoma"/>
+              </w:rPr>
+            </w:pPr>
+            <w:r>
+              <w:rPr>
+                <w:rFonts w:ascii="Tahoma" w:hAnsi="Tahoma" w:cs="Tahoma"/>
+              </w:rPr>
+              <w:t>approverId: ID người phê duyệt hoặc từ chối</w:t>
+            </w:r>
+            <w:bookmarkStart w:id="0" w:name="_GoBack"/>
+            <w:bookmarkEnd w:id="0"/>
           </w:p>
           <w:p>
             <w:pPr>

</xml_diff>